<commit_message>
Debugging, and writing how the queries meet task criteria
</commit_message>
<xml_diff>
--- a/SoundShift Part 2 By Joshua Finlayson.docx
+++ b/SoundShift Part 2 By Joshua Finlayson.docx
@@ -15,15 +15,2384 @@
           <w:b/>
           <w:bCs/>
         </w:rPr>
+        <w:t>Software Solution Features</w:t>
+      </w:r>
+    </w:p>
+    <w:p>
+      <w:pPr>
+        <w:spacing w:line="240" w:lineRule="auto"/>
+        <w:rPr>
+          <w:b/>
+          <w:bCs/>
+        </w:rPr>
+      </w:pPr>
+      <w:r>
+        <w:rPr>
+          <w:b/>
+          <w:bCs/>
+        </w:rPr>
+        <w:t>Queries that:</w:t>
+      </w:r>
+    </w:p>
+    <w:p>
+      <w:pPr>
+        <w:pStyle w:val="ListParagraph"/>
+        <w:numPr>
+          <w:ilvl w:val="0"/>
+          <w:numId w:val="12"/>
+        </w:numPr>
+        <w:spacing w:line="240" w:lineRule="auto"/>
+      </w:pPr>
+      <w:r>
+        <w:t xml:space="preserve">Script that creates </w:t>
+      </w:r>
+      <w:r>
+        <w:t>initial database</w:t>
+      </w:r>
+    </w:p>
+    <w:p>
+      <w:pPr>
+        <w:pStyle w:val="ListParagraph"/>
+        <w:spacing w:line="240" w:lineRule="auto"/>
+        <w:ind w:left="1440"/>
+      </w:pPr>
+      <w:r>
+        <w:t>The</w:t>
+      </w:r>
+      <w:r>
+        <w:t xml:space="preserve"> “MakeSoundShiftDatabase.py” file first creates the database, or locates it if it is already there, and then deletes everything in it before having a multitude of queries </w:t>
+      </w:r>
+      <w:r>
+        <w:t>that insert tables into the database.</w:t>
+      </w:r>
+      <w:r>
+        <w:t xml:space="preserve"> e.g. </w:t>
+      </w:r>
+    </w:p>
+    <w:p>
+      <w:pPr>
+        <w:pStyle w:val="ListParagraph"/>
+        <w:spacing w:line="240" w:lineRule="auto"/>
+        <w:ind w:left="1440"/>
+      </w:pPr>
+      <w:r>
+        <w:drawing>
+          <wp:anchor distT="0" distB="0" distL="114300" distR="114300" simplePos="0" relativeHeight="251658240" behindDoc="0" locked="0" layoutInCell="1" allowOverlap="1" wp14:anchorId="00337E8B" wp14:editId="6C1F32C4">
+            <wp:simplePos x="0" y="0"/>
+            <wp:positionH relativeFrom="column">
+              <wp:posOffset>914400</wp:posOffset>
+            </wp:positionH>
+            <wp:positionV relativeFrom="paragraph">
+              <wp:posOffset>635</wp:posOffset>
+            </wp:positionV>
+            <wp:extent cx="2473960" cy="1317625"/>
+            <wp:effectExtent l="0" t="0" r="2540" b="0"/>
+            <wp:wrapSquare wrapText="bothSides"/>
+            <wp:docPr id="1890582158" name="Picture 1"/>
+            <wp:cNvGraphicFramePr>
+              <a:graphicFrameLocks xmlns:a="http://schemas.openxmlformats.org/drawingml/2006/main" noChangeAspect="1"/>
+            </wp:cNvGraphicFramePr>
+            <a:graphic xmlns:a="http://schemas.openxmlformats.org/drawingml/2006/main">
+              <a:graphicData uri="http://schemas.openxmlformats.org/drawingml/2006/picture">
+                <pic:pic xmlns:pic="http://schemas.openxmlformats.org/drawingml/2006/picture">
+                  <pic:nvPicPr>
+                    <pic:cNvPr id="1890582158" name=""/>
+                    <pic:cNvPicPr/>
+                  </pic:nvPicPr>
+                  <pic:blipFill>
+                    <a:blip r:embed="rId8" cstate="print">
+                      <a:extLst>
+                        <a:ext uri="{28A0092B-C50C-407E-A947-70E740481C1C}">
+                          <a14:useLocalDpi xmlns:a14="http://schemas.microsoft.com/office/drawing/2010/main" val="0"/>
+                        </a:ext>
+                      </a:extLst>
+                    </a:blip>
+                    <a:stretch>
+                      <a:fillRect/>
+                    </a:stretch>
+                  </pic:blipFill>
+                  <pic:spPr>
+                    <a:xfrm>
+                      <a:off x="0" y="0"/>
+                      <a:ext cx="2473960" cy="1317625"/>
+                    </a:xfrm>
+                    <a:prstGeom prst="rect">
+                      <a:avLst/>
+                    </a:prstGeom>
+                  </pic:spPr>
+                </pic:pic>
+              </a:graphicData>
+            </a:graphic>
+            <wp14:sizeRelH relativeFrom="margin">
+              <wp14:pctWidth>0</wp14:pctWidth>
+            </wp14:sizeRelH>
+          </wp:anchor>
+        </w:drawing>
+      </w:r>
+      <w:r>
+        <w:t>this</w:t>
+      </w:r>
+      <w:r>
+        <w:t xml:space="preserve"> query creates a “Song” entity within the database, that </w:t>
+      </w:r>
+      <w:r>
+        <w:t>enforces referential integrity, through its foreign key constraint on “</w:t>
+      </w:r>
+      <w:proofErr w:type="spellStart"/>
+      <w:r>
+        <w:t>AlbumID</w:t>
+      </w:r>
+      <w:proofErr w:type="spellEnd"/>
+      <w:r>
+        <w:t>”</w:t>
+      </w:r>
+      <w:r>
+        <w:t xml:space="preserve"> </w:t>
+      </w:r>
+    </w:p>
+    <w:p>
+      <w:pPr>
+        <w:pStyle w:val="ListParagraph"/>
+        <w:spacing w:line="240" w:lineRule="auto"/>
+      </w:pPr>
+    </w:p>
+    <w:p>
+      <w:pPr>
+        <w:spacing w:line="240" w:lineRule="auto"/>
+      </w:pPr>
+    </w:p>
+    <w:p>
+      <w:pPr>
+        <w:spacing w:line="240" w:lineRule="auto"/>
+      </w:pPr>
+    </w:p>
+    <w:p>
+      <w:pPr>
+        <w:pStyle w:val="ListParagraph"/>
+        <w:numPr>
+          <w:ilvl w:val="0"/>
+          <w:numId w:val="12"/>
+        </w:numPr>
+        <w:spacing w:line="240" w:lineRule="auto"/>
+      </w:pPr>
+      <w:r>
+        <w:t>Script that inserts data into database</w:t>
+      </w:r>
+    </w:p>
+    <w:p>
+      <w:pPr>
+        <w:pStyle w:val="ListParagraph"/>
+        <w:spacing w:line="240" w:lineRule="auto"/>
+        <w:ind w:left="1440"/>
+      </w:pPr>
+      <w:r>
+        <w:t xml:space="preserve">The </w:t>
+      </w:r>
+      <w:r>
+        <w:t>“PopulateSoundShiftDatabaseWithData.py” file connects to the prior created datab</w:t>
+      </w:r>
+      <w:r>
+        <w:t>a</w:t>
+      </w:r>
+      <w:r>
+        <w:t>se</w:t>
+      </w:r>
+      <w:r>
+        <w:t>, deletes all data within all the tables, before running</w:t>
+      </w:r>
+      <w:r>
+        <w:t xml:space="preserve"> 430 lines of SQL code that inserts an absurd amount of data into the database. e.g.</w:t>
+      </w:r>
+    </w:p>
+    <w:p>
+      <w:pPr>
+        <w:pStyle w:val="ListParagraph"/>
+        <w:spacing w:line="240" w:lineRule="auto"/>
+        <w:ind w:left="1440"/>
+      </w:pPr>
+      <w:r>
+        <w:drawing>
+          <wp:inline distT="0" distB="0" distL="0" distR="0" wp14:anchorId="41753615" wp14:editId="52C26CBC">
+            <wp:extent cx="4437657" cy="1066886"/>
+            <wp:effectExtent l="0" t="0" r="1270" b="0"/>
+            <wp:docPr id="640918440" name="Picture 1"/>
+            <wp:cNvGraphicFramePr>
+              <a:graphicFrameLocks xmlns:a="http://schemas.openxmlformats.org/drawingml/2006/main" noChangeAspect="1"/>
+            </wp:cNvGraphicFramePr>
+            <a:graphic xmlns:a="http://schemas.openxmlformats.org/drawingml/2006/main">
+              <a:graphicData uri="http://schemas.openxmlformats.org/drawingml/2006/picture">
+                <pic:pic xmlns:pic="http://schemas.openxmlformats.org/drawingml/2006/picture">
+                  <pic:nvPicPr>
+                    <pic:cNvPr id="640918440" name=""/>
+                    <pic:cNvPicPr/>
+                  </pic:nvPicPr>
+                  <pic:blipFill>
+                    <a:blip r:embed="rId9"/>
+                    <a:stretch>
+                      <a:fillRect/>
+                    </a:stretch>
+                  </pic:blipFill>
+                  <pic:spPr>
+                    <a:xfrm>
+                      <a:off x="0" y="0"/>
+                      <a:ext cx="4484787" cy="1078217"/>
+                    </a:xfrm>
+                    <a:prstGeom prst="rect">
+                      <a:avLst/>
+                    </a:prstGeom>
+                  </pic:spPr>
+                </pic:pic>
+              </a:graphicData>
+            </a:graphic>
+          </wp:inline>
+        </w:drawing>
+      </w:r>
+    </w:p>
+    <w:p>
+      <w:pPr>
+        <w:pStyle w:val="ListParagraph"/>
+        <w:spacing w:line="240" w:lineRule="auto"/>
+        <w:ind w:left="1440"/>
+      </w:pPr>
+      <w:r>
+        <w:t xml:space="preserve">This code, </w:t>
+      </w:r>
+      <w:r>
+        <w:t xml:space="preserve">inserts 8 records into the “Albums” entity, the extreme amount of data inserted into the entire database, allows </w:t>
+      </w:r>
+      <w:r>
+        <w:t>for a large range of data to be tested</w:t>
+      </w:r>
+    </w:p>
+    <w:p>
+      <w:pPr>
+        <w:pStyle w:val="ListParagraph"/>
+        <w:numPr>
+          <w:ilvl w:val="0"/>
+          <w:numId w:val="12"/>
+        </w:numPr>
+        <w:spacing w:line="240" w:lineRule="auto"/>
+      </w:pPr>
+      <w:r>
+        <w:t>Data validation within the SQL</w:t>
+      </w:r>
+    </w:p>
+    <w:p>
+      <w:pPr>
+        <w:pStyle w:val="ListParagraph"/>
+        <w:spacing w:line="240" w:lineRule="auto"/>
+        <w:ind w:left="1440"/>
+        <w:rPr>
+          <w:noProof/>
+        </w:rPr>
+      </w:pPr>
+      <w:r>
+        <w:t xml:space="preserve">Each of the created </w:t>
+      </w:r>
+      <w:r>
+        <w:t>SQL tables</w:t>
+      </w:r>
+      <w:r>
+        <w:t xml:space="preserve"> has </w:t>
+      </w:r>
+      <w:r>
+        <w:t>constraints on them, usually in the form of checks. E.g. The Bank Details entity:</w:t>
+      </w:r>
+      <w:r>
+        <w:rPr>
+          <w:noProof/>
+        </w:rPr>
+        <w:t xml:space="preserve"> </w:t>
+      </w:r>
+      <w:r>
+        <w:drawing>
+          <wp:inline distT="0" distB="0" distL="0" distR="0" wp14:anchorId="39637360" wp14:editId="7A586CCC">
+            <wp:extent cx="4706343" cy="1173718"/>
+            <wp:effectExtent l="0" t="0" r="0" b="7620"/>
+            <wp:docPr id="276752729" name="Picture 1" descr="A black screen with text"/>
+            <wp:cNvGraphicFramePr>
+              <a:graphicFrameLocks xmlns:a="http://schemas.openxmlformats.org/drawingml/2006/main" noChangeAspect="1"/>
+            </wp:cNvGraphicFramePr>
+            <a:graphic xmlns:a="http://schemas.openxmlformats.org/drawingml/2006/main">
+              <a:graphicData uri="http://schemas.openxmlformats.org/drawingml/2006/picture">
+                <pic:pic xmlns:pic="http://schemas.openxmlformats.org/drawingml/2006/picture">
+                  <pic:nvPicPr>
+                    <pic:cNvPr id="276752729" name="Picture 1" descr="A black screen with text"/>
+                    <pic:cNvPicPr/>
+                  </pic:nvPicPr>
+                  <pic:blipFill>
+                    <a:blip r:embed="rId10"/>
+                    <a:stretch>
+                      <a:fillRect/>
+                    </a:stretch>
+                  </pic:blipFill>
+                  <pic:spPr>
+                    <a:xfrm>
+                      <a:off x="0" y="0"/>
+                      <a:ext cx="4720633" cy="1177282"/>
+                    </a:xfrm>
+                    <a:prstGeom prst="rect">
+                      <a:avLst/>
+                    </a:prstGeom>
+                  </pic:spPr>
+                </pic:pic>
+              </a:graphicData>
+            </a:graphic>
+          </wp:inline>
+        </w:drawing>
+      </w:r>
+    </w:p>
+    <w:p>
+      <w:pPr>
+        <w:pStyle w:val="ListParagraph"/>
+        <w:spacing w:line="240" w:lineRule="auto"/>
+        <w:ind w:left="1440"/>
+        <w:rPr>
+          <w:noProof/>
+        </w:rPr>
+      </w:pPr>
+      <w:r>
+        <w:rPr>
+          <w:noProof/>
+        </w:rPr>
+        <w:t>The Primary key m</w:t>
+      </w:r>
+      <w:r>
+        <w:rPr>
+          <w:noProof/>
+        </w:rPr>
+        <w:t>ust be unque and not null</w:t>
+      </w:r>
+      <w:r>
+        <w:rPr>
+          <w:noProof/>
+        </w:rPr>
+        <w:t>;</w:t>
+      </w:r>
+      <w:r>
+        <w:rPr>
+          <w:noProof/>
+        </w:rPr>
+        <w:t xml:space="preserve"> the </w:t>
+      </w:r>
+      <w:r>
+        <w:rPr>
+          <w:noProof/>
+        </w:rPr>
+        <w:t xml:space="preserve">“Card number” must not be null, and be a size between 8 and 19 digits; </w:t>
+      </w:r>
+      <w:r>
+        <w:rPr>
+          <w:noProof/>
+        </w:rPr>
+        <w:t>the “Card Holder Name” must not be null, and have a length less than or equal to 50; the “Expiration Date” must not be null; and the “CVV” must not be null, and have a size between 3 and 4 digits</w:t>
+      </w:r>
+    </w:p>
+    <w:p>
+      <w:pPr>
+        <w:pStyle w:val="ListParagraph"/>
+        <w:spacing w:line="240" w:lineRule="auto"/>
+        <w:ind w:left="1440"/>
+      </w:pPr>
+      <w:r>
+        <w:rPr>
+          <w:noProof/>
+        </w:rPr>
+        <w:t xml:space="preserve">This table can be inserted into, and its values changed, </w:t>
+      </w:r>
+      <w:r>
+        <w:rPr>
+          <w:noProof/>
+        </w:rPr>
+        <w:t>through the software solution, and even before being quiried into the entity</w:t>
+      </w:r>
+      <w:r>
+        <w:rPr>
+          <w:noProof/>
+        </w:rPr>
+        <w:t xml:space="preserve">. The code is too long to insert here but it lies within lines </w:t>
+      </w:r>
+      <w:r>
+        <w:rPr>
+          <w:noProof/>
+        </w:rPr>
+        <w:t xml:space="preserve">545-633. This code </w:t>
+      </w:r>
+      <w:r>
+        <w:rPr>
+          <w:noProof/>
+        </w:rPr>
+        <w:t xml:space="preserve">checks: the “Card number” is an integer, and between 8-19 digits in length; </w:t>
+      </w:r>
+      <w:r>
+        <w:rPr>
+          <w:noProof/>
+        </w:rPr>
+        <w:t xml:space="preserve">that the “Card Holder Name” is less than </w:t>
+      </w:r>
+      <w:r>
+        <w:rPr>
+          <w:noProof/>
+        </w:rPr>
+        <w:t>or equal to 50</w:t>
+      </w:r>
+      <w:r>
+        <w:rPr>
+          <w:noProof/>
+        </w:rPr>
+        <w:t xml:space="preserve"> digits,</w:t>
+      </w:r>
+      <w:r>
+        <w:rPr>
+          <w:noProof/>
+        </w:rPr>
+        <w:t xml:space="preserve"> is not null, does not include a “</w:t>
+      </w:r>
+      <w:r>
+        <w:rPr>
+          <w:noProof/>
+        </w:rPr>
+        <w:t>,</w:t>
+      </w:r>
+      <w:r>
+        <w:rPr>
+          <w:noProof/>
+        </w:rPr>
+        <w:t xml:space="preserve"> or a ‘</w:t>
+      </w:r>
+      <w:r>
+        <w:rPr>
+          <w:noProof/>
+        </w:rPr>
+        <w:t xml:space="preserve">; checks the </w:t>
+      </w:r>
+      <w:r>
+        <w:rPr>
+          <w:noProof/>
+        </w:rPr>
+        <w:t>“E</w:t>
+      </w:r>
+      <w:r>
+        <w:rPr>
+          <w:noProof/>
+        </w:rPr>
+        <w:t xml:space="preserve">xpiration </w:t>
+      </w:r>
+      <w:r>
+        <w:rPr>
+          <w:noProof/>
+        </w:rPr>
+        <w:t>D</w:t>
+      </w:r>
+      <w:r>
+        <w:rPr>
+          <w:noProof/>
+        </w:rPr>
+        <w:t>ate</w:t>
+      </w:r>
+      <w:r>
+        <w:rPr>
+          <w:noProof/>
+        </w:rPr>
+        <w:t>”</w:t>
+      </w:r>
+      <w:r>
+        <w:rPr>
+          <w:noProof/>
+        </w:rPr>
+        <w:t xml:space="preserve"> has a month between 1 and 12, and that the total date occurs after the current date so no expired cards can be inputted;</w:t>
+      </w:r>
+      <w:r>
+        <w:rPr>
+          <w:noProof/>
+        </w:rPr>
+        <w:t xml:space="preserve"> that the CVV is an integer, and that it has a length between 3 and 4 digits</w:t>
+      </w:r>
+      <w:r>
+        <w:rPr>
+          <w:noProof/>
+        </w:rPr>
+        <w:t xml:space="preserve"> </w:t>
+      </w:r>
+    </w:p>
+    <w:p>
+      <w:pPr>
+        <w:pStyle w:val="ListParagraph"/>
+        <w:numPr>
+          <w:ilvl w:val="0"/>
+          <w:numId w:val="12"/>
+        </w:numPr>
+        <w:spacing w:line="240" w:lineRule="auto"/>
+      </w:pPr>
+      <w:r>
+        <w:lastRenderedPageBreak/>
+        <w:t xml:space="preserve">Aggregate </w:t>
+      </w:r>
+      <w:r>
+        <w:t>f</w:t>
+      </w:r>
+      <w:r>
+        <w:t xml:space="preserve">unction </w:t>
+      </w:r>
+      <w:r>
+        <w:t>q</w:t>
+      </w:r>
+      <w:r>
+        <w:t>ueries</w:t>
+      </w:r>
+    </w:p>
+    <w:p>
+      <w:pPr>
+        <w:pStyle w:val="ListParagraph"/>
+        <w:spacing w:line="240" w:lineRule="auto"/>
+        <w:ind w:left="1440"/>
+        <w:rPr>
+          <w:noProof/>
+        </w:rPr>
+      </w:pPr>
+      <w:r>
+        <w:t xml:space="preserve">Nearly </w:t>
+      </w:r>
+      <w:proofErr w:type="gramStart"/>
+      <w:r>
+        <w:t>all of</w:t>
+      </w:r>
+      <w:proofErr w:type="gramEnd"/>
+      <w:r>
+        <w:t xml:space="preserve"> the queries have at least one aggregate function in them, the aggregate functions that have been used are MAX, </w:t>
+      </w:r>
+      <w:r>
+        <w:t>SUM, COUNT, and GROUP_CONCAT</w:t>
+      </w:r>
+      <w:r>
+        <w:t xml:space="preserve">, this is four out of the </w:t>
+      </w:r>
+      <w:r>
+        <w:t>six</w:t>
+      </w:r>
+      <w:r>
+        <w:t xml:space="preserve"> that exist.</w:t>
+      </w:r>
+      <w:r>
+        <w:t xml:space="preserve"> Examples where these have been used:</w:t>
+      </w:r>
+      <w:r>
+        <w:rPr>
+          <w:noProof/>
+        </w:rPr>
+        <w:t xml:space="preserve"> </w:t>
+      </w:r>
+    </w:p>
+    <w:p>
+      <w:pPr>
+        <w:pStyle w:val="ListParagraph"/>
+        <w:spacing w:line="240" w:lineRule="auto"/>
+        <w:ind w:left="1440"/>
+      </w:pPr>
+      <w:r>
+        <w:drawing>
+          <wp:inline distT="0" distB="0" distL="0" distR="0" wp14:anchorId="42DA023A" wp14:editId="40943FBD">
+            <wp:extent cx="5098553" cy="554707"/>
+            <wp:effectExtent l="0" t="0" r="0" b="0"/>
+            <wp:docPr id="1631511036" name="Picture 1"/>
+            <wp:cNvGraphicFramePr>
+              <a:graphicFrameLocks xmlns:a="http://schemas.openxmlformats.org/drawingml/2006/main" noChangeAspect="1"/>
+            </wp:cNvGraphicFramePr>
+            <a:graphic xmlns:a="http://schemas.openxmlformats.org/drawingml/2006/main">
+              <a:graphicData uri="http://schemas.openxmlformats.org/drawingml/2006/picture">
+                <pic:pic xmlns:pic="http://schemas.openxmlformats.org/drawingml/2006/picture">
+                  <pic:nvPicPr>
+                    <pic:cNvPr id="1631511036" name=""/>
+                    <pic:cNvPicPr/>
+                  </pic:nvPicPr>
+                  <pic:blipFill>
+                    <a:blip r:embed="rId11"/>
+                    <a:stretch>
+                      <a:fillRect/>
+                    </a:stretch>
+                  </pic:blipFill>
+                  <pic:spPr>
+                    <a:xfrm>
+                      <a:off x="0" y="0"/>
+                      <a:ext cx="5158041" cy="561179"/>
+                    </a:xfrm>
+                    <a:prstGeom prst="rect">
+                      <a:avLst/>
+                    </a:prstGeom>
+                  </pic:spPr>
+                </pic:pic>
+              </a:graphicData>
+            </a:graphic>
+          </wp:inline>
+        </w:drawing>
+      </w:r>
+    </w:p>
+    <w:p>
+      <w:pPr>
+        <w:pStyle w:val="ListParagraph"/>
+        <w:spacing w:line="240" w:lineRule="auto"/>
+        <w:ind w:left="1440"/>
+      </w:pPr>
+      <w:r>
+        <w:t xml:space="preserve">This uses GROUP_CONCAT twice, and MAX </w:t>
+      </w:r>
+    </w:p>
+    <w:p>
+      <w:pPr>
+        <w:pStyle w:val="ListParagraph"/>
+        <w:spacing w:line="240" w:lineRule="auto"/>
+        <w:ind w:left="1440"/>
+        <w:rPr>
+          <w:noProof/>
+        </w:rPr>
+      </w:pPr>
+      <w:r>
+        <w:drawing>
+          <wp:inline distT="0" distB="0" distL="0" distR="0" wp14:anchorId="5E68CF75" wp14:editId="7C300C0C">
+            <wp:extent cx="5064981" cy="748019"/>
+            <wp:effectExtent l="0" t="0" r="2540" b="0"/>
+            <wp:docPr id="286700194" name="Picture 1" descr="A screen shot of a computer&#10;&#10;Description automatically generated"/>
+            <wp:cNvGraphicFramePr>
+              <a:graphicFrameLocks xmlns:a="http://schemas.openxmlformats.org/drawingml/2006/main" noChangeAspect="1"/>
+            </wp:cNvGraphicFramePr>
+            <a:graphic xmlns:a="http://schemas.openxmlformats.org/drawingml/2006/main">
+              <a:graphicData uri="http://schemas.openxmlformats.org/drawingml/2006/picture">
+                <pic:pic xmlns:pic="http://schemas.openxmlformats.org/drawingml/2006/picture">
+                  <pic:nvPicPr>
+                    <pic:cNvPr id="286700194" name="Picture 1" descr="A screen shot of a computer&#10;&#10;Description automatically generated"/>
+                    <pic:cNvPicPr/>
+                  </pic:nvPicPr>
+                  <pic:blipFill>
+                    <a:blip r:embed="rId12"/>
+                    <a:stretch>
+                      <a:fillRect/>
+                    </a:stretch>
+                  </pic:blipFill>
+                  <pic:spPr>
+                    <a:xfrm>
+                      <a:off x="0" y="0"/>
+                      <a:ext cx="5106218" cy="754109"/>
+                    </a:xfrm>
+                    <a:prstGeom prst="rect">
+                      <a:avLst/>
+                    </a:prstGeom>
+                  </pic:spPr>
+                </pic:pic>
+              </a:graphicData>
+            </a:graphic>
+          </wp:inline>
+        </w:drawing>
+      </w:r>
+    </w:p>
+    <w:p>
+      <w:pPr>
+        <w:pStyle w:val="ListParagraph"/>
+        <w:spacing w:line="240" w:lineRule="auto"/>
+        <w:ind w:left="1440"/>
+        <w:rPr>
+          <w:noProof/>
+        </w:rPr>
+      </w:pPr>
+      <w:r>
+        <w:rPr>
+          <w:noProof/>
+        </w:rPr>
+        <w:t>This uses MAX, COUNT twice, and SUM</w:t>
+      </w:r>
+      <w:r>
+        <w:rPr>
+          <w:noProof/>
+        </w:rPr>
+        <w:t xml:space="preserve"> twice</w:t>
+      </w:r>
+    </w:p>
+    <w:p>
+      <w:pPr>
+        <w:pStyle w:val="ListParagraph"/>
+        <w:spacing w:line="240" w:lineRule="auto"/>
+        <w:ind w:left="1440"/>
+      </w:pPr>
+      <w:r>
+        <w:drawing>
+          <wp:inline distT="0" distB="0" distL="0" distR="0" wp14:anchorId="6445F516" wp14:editId="789C04DA">
+            <wp:extent cx="4598002" cy="600603"/>
+            <wp:effectExtent l="0" t="0" r="0" b="9525"/>
+            <wp:docPr id="1100931035" name="Picture 1" descr="A black background with white text&#10;&#10;Description automatically generated"/>
+            <wp:cNvGraphicFramePr>
+              <a:graphicFrameLocks xmlns:a="http://schemas.openxmlformats.org/drawingml/2006/main" noChangeAspect="1"/>
+            </wp:cNvGraphicFramePr>
+            <a:graphic xmlns:a="http://schemas.openxmlformats.org/drawingml/2006/main">
+              <a:graphicData uri="http://schemas.openxmlformats.org/drawingml/2006/picture">
+                <pic:pic xmlns:pic="http://schemas.openxmlformats.org/drawingml/2006/picture">
+                  <pic:nvPicPr>
+                    <pic:cNvPr id="1100931035" name="Picture 1" descr="A black background with white text&#10;&#10;Description automatically generated"/>
+                    <pic:cNvPicPr/>
+                  </pic:nvPicPr>
+                  <pic:blipFill>
+                    <a:blip r:embed="rId13"/>
+                    <a:stretch>
+                      <a:fillRect/>
+                    </a:stretch>
+                  </pic:blipFill>
+                  <pic:spPr>
+                    <a:xfrm>
+                      <a:off x="0" y="0"/>
+                      <a:ext cx="4617503" cy="603150"/>
+                    </a:xfrm>
+                    <a:prstGeom prst="rect">
+                      <a:avLst/>
+                    </a:prstGeom>
+                  </pic:spPr>
+                </pic:pic>
+              </a:graphicData>
+            </a:graphic>
+          </wp:inline>
+        </w:drawing>
+      </w:r>
+    </w:p>
+    <w:p>
+      <w:pPr>
+        <w:pStyle w:val="ListParagraph"/>
+        <w:spacing w:line="240" w:lineRule="auto"/>
+        <w:ind w:left="1440"/>
+      </w:pPr>
+      <w:r>
+        <w:t>This uses MAX, SUM, GROUP_CONCAT, and COUNT</w:t>
+      </w:r>
+    </w:p>
+    <w:p>
+      <w:pPr>
+        <w:pStyle w:val="ListParagraph"/>
+        <w:spacing w:line="240" w:lineRule="auto"/>
+        <w:ind w:left="1440"/>
+      </w:pPr>
+      <w:r>
+        <w:drawing>
+          <wp:inline distT="0" distB="0" distL="0" distR="0" wp14:anchorId="312EE452" wp14:editId="44071A4B">
+            <wp:extent cx="4558999" cy="584901"/>
+            <wp:effectExtent l="0" t="0" r="0" b="5715"/>
+            <wp:docPr id="399106399" name="Picture 1" descr="A black background with orange and white text&#10;&#10;Description automatically generated"/>
+            <wp:cNvGraphicFramePr>
+              <a:graphicFrameLocks xmlns:a="http://schemas.openxmlformats.org/drawingml/2006/main" noChangeAspect="1"/>
+            </wp:cNvGraphicFramePr>
+            <a:graphic xmlns:a="http://schemas.openxmlformats.org/drawingml/2006/main">
+              <a:graphicData uri="http://schemas.openxmlformats.org/drawingml/2006/picture">
+                <pic:pic xmlns:pic="http://schemas.openxmlformats.org/drawingml/2006/picture">
+                  <pic:nvPicPr>
+                    <pic:cNvPr id="399106399" name="Picture 1" descr="A black background with orange and white text&#10;&#10;Description automatically generated"/>
+                    <pic:cNvPicPr/>
+                  </pic:nvPicPr>
+                  <pic:blipFill>
+                    <a:blip r:embed="rId14"/>
+                    <a:stretch>
+                      <a:fillRect/>
+                    </a:stretch>
+                  </pic:blipFill>
+                  <pic:spPr>
+                    <a:xfrm>
+                      <a:off x="0" y="0"/>
+                      <a:ext cx="4602435" cy="590474"/>
+                    </a:xfrm>
+                    <a:prstGeom prst="rect">
+                      <a:avLst/>
+                    </a:prstGeom>
+                  </pic:spPr>
+                </pic:pic>
+              </a:graphicData>
+            </a:graphic>
+          </wp:inline>
+        </w:drawing>
+      </w:r>
+    </w:p>
+    <w:p>
+      <w:pPr>
+        <w:pStyle w:val="ListParagraph"/>
+        <w:spacing w:line="240" w:lineRule="auto"/>
+        <w:ind w:left="1440"/>
+      </w:pPr>
+      <w:r>
+        <w:t xml:space="preserve">This uses COUNT twice, </w:t>
+      </w:r>
+      <w:r>
+        <w:t>SUM, and MAX</w:t>
+      </w:r>
+    </w:p>
+    <w:p>
+      <w:pPr>
+        <w:pStyle w:val="ListParagraph"/>
+        <w:numPr>
+          <w:ilvl w:val="0"/>
+          <w:numId w:val="12"/>
+        </w:numPr>
+        <w:spacing w:line="240" w:lineRule="auto"/>
+      </w:pPr>
+      <w:r>
+        <w:t>Group By / Order By</w:t>
+      </w:r>
+    </w:p>
+    <w:p>
+      <w:pPr>
+        <w:pStyle w:val="ListParagraph"/>
+        <w:spacing w:line="240" w:lineRule="auto"/>
+        <w:ind w:left="1440"/>
+      </w:pPr>
+      <w:r>
+        <w:t>Th</w:t>
+      </w:r>
+      <w:r>
+        <w:t xml:space="preserve">ese two particularly were </w:t>
+      </w:r>
+      <w:r>
+        <w:t>used in all the customer browsing queries</w:t>
+      </w:r>
+      <w:r>
+        <w:t>, with the ORDER BY quite often being preceded by variables, so that the user can chose what they want to order the table by: e.g.</w:t>
+      </w:r>
+    </w:p>
+    <w:p>
+      <w:pPr>
+        <w:pStyle w:val="ListParagraph"/>
+        <w:spacing w:line="240" w:lineRule="auto"/>
+        <w:ind w:left="1440"/>
+        <w:rPr>
+          <w:noProof/>
+        </w:rPr>
+      </w:pPr>
+      <w:r>
+        <w:rPr>
+          <w:noProof/>
+        </w:rPr>
+        <w:t xml:space="preserve"> </w:t>
+      </w:r>
+      <w:r>
+        <w:drawing>
+          <wp:inline distT="0" distB="0" distL="0" distR="0" wp14:anchorId="11F2AF55" wp14:editId="1F1C7849">
+            <wp:extent cx="2760535" cy="331839"/>
+            <wp:effectExtent l="0" t="0" r="1905" b="0"/>
+            <wp:docPr id="1459977433" name="Picture 1"/>
+            <wp:cNvGraphicFramePr>
+              <a:graphicFrameLocks xmlns:a="http://schemas.openxmlformats.org/drawingml/2006/main" noChangeAspect="1"/>
+            </wp:cNvGraphicFramePr>
+            <a:graphic xmlns:a="http://schemas.openxmlformats.org/drawingml/2006/main">
+              <a:graphicData uri="http://schemas.openxmlformats.org/drawingml/2006/picture">
+                <pic:pic xmlns:pic="http://schemas.openxmlformats.org/drawingml/2006/picture">
+                  <pic:nvPicPr>
+                    <pic:cNvPr id="1459977433" name=""/>
+                    <pic:cNvPicPr/>
+                  </pic:nvPicPr>
+                  <pic:blipFill>
+                    <a:blip r:embed="rId15"/>
+                    <a:stretch>
+                      <a:fillRect/>
+                    </a:stretch>
+                  </pic:blipFill>
+                  <pic:spPr>
+                    <a:xfrm>
+                      <a:off x="0" y="0"/>
+                      <a:ext cx="2810729" cy="337873"/>
+                    </a:xfrm>
+                    <a:prstGeom prst="rect">
+                      <a:avLst/>
+                    </a:prstGeom>
+                  </pic:spPr>
+                </pic:pic>
+              </a:graphicData>
+            </a:graphic>
+          </wp:inline>
+        </w:drawing>
+      </w:r>
+      <w:r>
+        <w:rPr>
+          <w:noProof/>
+        </w:rPr>
+        <w:t xml:space="preserve"> (</w:t>
+      </w:r>
+      <w:r>
+        <w:rPr>
+          <w:noProof/>
+        </w:rPr>
+        <w:t>Line 167</w:t>
+      </w:r>
+      <w:r>
+        <w:rPr>
+          <w:noProof/>
+        </w:rPr>
+        <w:t>)</w:t>
+      </w:r>
+    </w:p>
+    <w:p>
+      <w:pPr>
+        <w:pStyle w:val="ListParagraph"/>
+        <w:spacing w:line="240" w:lineRule="auto"/>
+        <w:ind w:left="1440"/>
+      </w:pPr>
+      <w:r>
+        <w:drawing>
+          <wp:inline distT="0" distB="0" distL="0" distR="0" wp14:anchorId="5E790F5F" wp14:editId="288B4C36">
+            <wp:extent cx="2803871" cy="325865"/>
+            <wp:effectExtent l="0" t="0" r="0" b="0"/>
+            <wp:docPr id="466424004" name="Picture 1"/>
+            <wp:cNvGraphicFramePr>
+              <a:graphicFrameLocks xmlns:a="http://schemas.openxmlformats.org/drawingml/2006/main" noChangeAspect="1"/>
+            </wp:cNvGraphicFramePr>
+            <a:graphic xmlns:a="http://schemas.openxmlformats.org/drawingml/2006/main">
+              <a:graphicData uri="http://schemas.openxmlformats.org/drawingml/2006/picture">
+                <pic:pic xmlns:pic="http://schemas.openxmlformats.org/drawingml/2006/picture">
+                  <pic:nvPicPr>
+                    <pic:cNvPr id="466424004" name=""/>
+                    <pic:cNvPicPr/>
+                  </pic:nvPicPr>
+                  <pic:blipFill>
+                    <a:blip r:embed="rId16"/>
+                    <a:stretch>
+                      <a:fillRect/>
+                    </a:stretch>
+                  </pic:blipFill>
+                  <pic:spPr>
+                    <a:xfrm>
+                      <a:off x="0" y="0"/>
+                      <a:ext cx="2852683" cy="331538"/>
+                    </a:xfrm>
+                    <a:prstGeom prst="rect">
+                      <a:avLst/>
+                    </a:prstGeom>
+                  </pic:spPr>
+                </pic:pic>
+              </a:graphicData>
+            </a:graphic>
+          </wp:inline>
+        </w:drawing>
+      </w:r>
+      <w:r>
+        <w:t xml:space="preserve"> (</w:t>
+      </w:r>
+      <w:r>
+        <w:t>Line 225</w:t>
+      </w:r>
+      <w:r>
+        <w:t>)</w:t>
+      </w:r>
+    </w:p>
+    <w:p>
+      <w:pPr>
+        <w:pStyle w:val="ListParagraph"/>
+        <w:spacing w:line="240" w:lineRule="auto"/>
+        <w:ind w:left="1440"/>
+      </w:pPr>
+      <w:r>
+        <w:drawing>
+          <wp:inline distT="0" distB="0" distL="0" distR="0" wp14:anchorId="299E143F" wp14:editId="3C5FA8B1">
+            <wp:extent cx="2795204" cy="339104"/>
+            <wp:effectExtent l="0" t="0" r="5715" b="3810"/>
+            <wp:docPr id="1608303307" name="Picture 1"/>
+            <wp:cNvGraphicFramePr>
+              <a:graphicFrameLocks xmlns:a="http://schemas.openxmlformats.org/drawingml/2006/main" noChangeAspect="1"/>
+            </wp:cNvGraphicFramePr>
+            <a:graphic xmlns:a="http://schemas.openxmlformats.org/drawingml/2006/main">
+              <a:graphicData uri="http://schemas.openxmlformats.org/drawingml/2006/picture">
+                <pic:pic xmlns:pic="http://schemas.openxmlformats.org/drawingml/2006/picture">
+                  <pic:nvPicPr>
+                    <pic:cNvPr id="1608303307" name=""/>
+                    <pic:cNvPicPr/>
+                  </pic:nvPicPr>
+                  <pic:blipFill>
+                    <a:blip r:embed="rId17"/>
+                    <a:stretch>
+                      <a:fillRect/>
+                    </a:stretch>
+                  </pic:blipFill>
+                  <pic:spPr>
+                    <a:xfrm>
+                      <a:off x="0" y="0"/>
+                      <a:ext cx="2833276" cy="343723"/>
+                    </a:xfrm>
+                    <a:prstGeom prst="rect">
+                      <a:avLst/>
+                    </a:prstGeom>
+                  </pic:spPr>
+                </pic:pic>
+              </a:graphicData>
+            </a:graphic>
+          </wp:inline>
+        </w:drawing>
+      </w:r>
+      <w:r>
+        <w:t>(</w:t>
+      </w:r>
+      <w:r>
+        <w:t>Line 282</w:t>
+      </w:r>
+      <w:r>
+        <w:t>)</w:t>
+      </w:r>
+    </w:p>
+    <w:p>
+      <w:pPr>
+        <w:pStyle w:val="ListParagraph"/>
+        <w:spacing w:line="240" w:lineRule="auto"/>
+        <w:ind w:left="1440"/>
+      </w:pPr>
+      <w:r>
+        <w:drawing>
+          <wp:inline distT="0" distB="0" distL="0" distR="0" wp14:anchorId="3D1020BC" wp14:editId="2B7EC779">
+            <wp:extent cx="2812538" cy="334663"/>
+            <wp:effectExtent l="0" t="0" r="6985" b="8255"/>
+            <wp:docPr id="209338277" name="Picture 1"/>
+            <wp:cNvGraphicFramePr>
+              <a:graphicFrameLocks xmlns:a="http://schemas.openxmlformats.org/drawingml/2006/main" noChangeAspect="1"/>
+            </wp:cNvGraphicFramePr>
+            <a:graphic xmlns:a="http://schemas.openxmlformats.org/drawingml/2006/main">
+              <a:graphicData uri="http://schemas.openxmlformats.org/drawingml/2006/picture">
+                <pic:pic xmlns:pic="http://schemas.openxmlformats.org/drawingml/2006/picture">
+                  <pic:nvPicPr>
+                    <pic:cNvPr id="209338277" name=""/>
+                    <pic:cNvPicPr/>
+                  </pic:nvPicPr>
+                  <pic:blipFill>
+                    <a:blip r:embed="rId18"/>
+                    <a:stretch>
+                      <a:fillRect/>
+                    </a:stretch>
+                  </pic:blipFill>
+                  <pic:spPr>
+                    <a:xfrm>
+                      <a:off x="0" y="0"/>
+                      <a:ext cx="2846795" cy="338739"/>
+                    </a:xfrm>
+                    <a:prstGeom prst="rect">
+                      <a:avLst/>
+                    </a:prstGeom>
+                  </pic:spPr>
+                </pic:pic>
+              </a:graphicData>
+            </a:graphic>
+          </wp:inline>
+        </w:drawing>
+      </w:r>
+      <w:r>
+        <w:t>(</w:t>
+      </w:r>
+      <w:r>
+        <w:t>Line 338</w:t>
+      </w:r>
+      <w:r>
+        <w:t>)</w:t>
+      </w:r>
+    </w:p>
+    <w:p>
+      <w:pPr>
+        <w:pStyle w:val="ListParagraph"/>
+        <w:spacing w:line="240" w:lineRule="auto"/>
+        <w:ind w:left="1440"/>
+      </w:pPr>
+      <w:r>
+        <w:t>Each of these queries line up with the respective query up above e.g. the “</w:t>
+      </w:r>
+      <w:proofErr w:type="spellStart"/>
+      <w:r>
+        <w:t>Song.Name</w:t>
+      </w:r>
+      <w:proofErr w:type="spellEnd"/>
+      <w:r>
+        <w:t xml:space="preserve">” query here is the end to the “SELECT </w:t>
+      </w:r>
+      <w:proofErr w:type="spellStart"/>
+      <w:r>
+        <w:t>Song.Name</w:t>
+      </w:r>
+      <w:proofErr w:type="spellEnd"/>
+      <w:r>
+        <w:t xml:space="preserve"> AS Title” query above. These “GROUP </w:t>
+      </w:r>
+      <w:proofErr w:type="gramStart"/>
+      <w:r>
+        <w:t>BY”s</w:t>
+      </w:r>
+      <w:proofErr w:type="gramEnd"/>
+      <w:r>
+        <w:t xml:space="preserve"> are necessary, due to the GROUP_CONCATs present within the queries’ headers, which require GROUP BYs otherwise, all the data would be concatenated into one row</w:t>
+      </w:r>
+    </w:p>
+    <w:p>
+      <w:pPr>
+        <w:pStyle w:val="ListParagraph"/>
+        <w:numPr>
+          <w:ilvl w:val="0"/>
+          <w:numId w:val="12"/>
+        </w:numPr>
+        <w:spacing w:line="240" w:lineRule="auto"/>
+      </w:pPr>
+      <w:r>
+        <w:t>Joins</w:t>
+      </w:r>
+    </w:p>
+    <w:p>
+      <w:pPr>
+        <w:pStyle w:val="ListParagraph"/>
+        <w:spacing w:line="240" w:lineRule="auto"/>
+        <w:ind w:left="1440"/>
+        <w:rPr>
+          <w:noProof/>
+        </w:rPr>
+      </w:pPr>
+      <w:r>
+        <w:lastRenderedPageBreak/>
+        <w:t xml:space="preserve">This was used in nearly all if not </w:t>
+      </w:r>
+      <w:proofErr w:type="gramStart"/>
+      <w:r>
+        <w:t>all of</w:t>
+      </w:r>
+      <w:proofErr w:type="gramEnd"/>
+      <w:r>
+        <w:t xml:space="preserve"> the queries, and so only </w:t>
+      </w:r>
+      <w:r>
+        <w:t>one</w:t>
+      </w:r>
+      <w:r>
+        <w:t xml:space="preserve"> example will be given, as they are all quite long:</w:t>
+      </w:r>
+      <w:r>
+        <w:rPr>
+          <w:noProof/>
+        </w:rPr>
+        <w:t xml:space="preserve"> </w:t>
+      </w:r>
+      <w:r>
+        <w:drawing>
+          <wp:inline distT="0" distB="0" distL="0" distR="0" wp14:anchorId="6C321A79" wp14:editId="4C3F6754">
+            <wp:extent cx="5456064" cy="1473125"/>
+            <wp:effectExtent l="0" t="0" r="0" b="0"/>
+            <wp:docPr id="900310058" name="Picture 1"/>
+            <wp:cNvGraphicFramePr>
+              <a:graphicFrameLocks xmlns:a="http://schemas.openxmlformats.org/drawingml/2006/main" noChangeAspect="1"/>
+            </wp:cNvGraphicFramePr>
+            <a:graphic xmlns:a="http://schemas.openxmlformats.org/drawingml/2006/main">
+              <a:graphicData uri="http://schemas.openxmlformats.org/drawingml/2006/picture">
+                <pic:pic xmlns:pic="http://schemas.openxmlformats.org/drawingml/2006/picture">
+                  <pic:nvPicPr>
+                    <pic:cNvPr id="900310058" name=""/>
+                    <pic:cNvPicPr/>
+                  </pic:nvPicPr>
+                  <pic:blipFill>
+                    <a:blip r:embed="rId19"/>
+                    <a:stretch>
+                      <a:fillRect/>
+                    </a:stretch>
+                  </pic:blipFill>
+                  <pic:spPr>
+                    <a:xfrm>
+                      <a:off x="0" y="0"/>
+                      <a:ext cx="5465946" cy="1475793"/>
+                    </a:xfrm>
+                    <a:prstGeom prst="rect">
+                      <a:avLst/>
+                    </a:prstGeom>
+                  </pic:spPr>
+                </pic:pic>
+              </a:graphicData>
+            </a:graphic>
+          </wp:inline>
+        </w:drawing>
+      </w:r>
+    </w:p>
+    <w:p>
+      <w:pPr>
+        <w:pStyle w:val="ListParagraph"/>
+        <w:spacing w:line="240" w:lineRule="auto"/>
+        <w:ind w:left="1440"/>
+      </w:pPr>
+      <w:r>
+        <w:rPr>
+          <w:noProof/>
+        </w:rPr>
+        <w:t>(Line 156). This has 5 inner joins, and one left join in it. The inner joins all only have the condition that the foreign key matches up</w:t>
+      </w:r>
+      <w:r>
+        <w:rPr>
+          <w:noProof/>
+        </w:rPr>
+        <w:t>, while the left join has the added condition, that it only joins when the specified custom</w:t>
+      </w:r>
+      <w:r>
+        <w:rPr>
+          <w:noProof/>
+        </w:rPr>
+        <w:t>erID</w:t>
+      </w:r>
+      <w:r>
+        <w:rPr>
+          <w:noProof/>
+        </w:rPr>
+        <w:t xml:space="preserve"> in the brdiging table </w:t>
+      </w:r>
+      <w:r>
+        <w:rPr>
+          <w:noProof/>
+        </w:rPr>
+        <w:t>is the same as currently loggedin customer’s customerID</w:t>
+      </w:r>
+    </w:p>
+    <w:p>
+      <w:pPr>
+        <w:pStyle w:val="ListParagraph"/>
+        <w:numPr>
+          <w:ilvl w:val="0"/>
+          <w:numId w:val="12"/>
+        </w:numPr>
+        <w:spacing w:line="240" w:lineRule="auto"/>
+      </w:pPr>
+      <w:r>
+        <w:t>Calculated, and Concatenated fields with Aliases</w:t>
+      </w:r>
+    </w:p>
+    <w:p>
+      <w:pPr>
+        <w:pStyle w:val="ListParagraph"/>
+        <w:spacing w:line="240" w:lineRule="auto"/>
+        <w:ind w:left="1440"/>
+      </w:pPr>
+      <w:r>
+        <w:t>If you scroll back up to the aggregate functions quer</w:t>
+      </w:r>
+      <w:r>
+        <w:t>ies</w:t>
+      </w:r>
+      <w:r>
+        <w:t xml:space="preserve"> </w:t>
+      </w:r>
+      <w:r>
+        <w:t xml:space="preserve">section, you can see that </w:t>
+      </w:r>
+      <w:proofErr w:type="gramStart"/>
+      <w:r>
+        <w:t>all of</w:t>
+      </w:r>
+      <w:proofErr w:type="gramEnd"/>
+      <w:r>
+        <w:t xml:space="preserve"> the queries stated, have all of their fields given aliases.</w:t>
+      </w:r>
+      <w:r>
+        <w:t xml:space="preserve"> This amounts to 23 Aliases in those four queries alone.</w:t>
+      </w:r>
+    </w:p>
+    <w:p>
+      <w:pPr>
+        <w:pStyle w:val="ListParagraph"/>
+        <w:spacing w:line="240" w:lineRule="auto"/>
+        <w:ind w:left="1440"/>
+      </w:pPr>
+      <w:r>
+        <w:drawing>
+          <wp:anchor distT="0" distB="0" distL="114300" distR="114300" simplePos="0" relativeHeight="251659264" behindDoc="0" locked="0" layoutInCell="1" allowOverlap="1" wp14:anchorId="0B51EE27" wp14:editId="07CFB811">
+            <wp:simplePos x="0" y="0"/>
+            <wp:positionH relativeFrom="column">
+              <wp:posOffset>3423920</wp:posOffset>
+            </wp:positionH>
+            <wp:positionV relativeFrom="paragraph">
+              <wp:posOffset>1270</wp:posOffset>
+            </wp:positionV>
+            <wp:extent cx="2847975" cy="173355"/>
+            <wp:effectExtent l="0" t="0" r="9525" b="0"/>
+            <wp:wrapSquare wrapText="bothSides"/>
+            <wp:docPr id="1361401555" name="Picture 1"/>
+            <wp:cNvGraphicFramePr>
+              <a:graphicFrameLocks xmlns:a="http://schemas.openxmlformats.org/drawingml/2006/main" noChangeAspect="1"/>
+            </wp:cNvGraphicFramePr>
+            <a:graphic xmlns:a="http://schemas.openxmlformats.org/drawingml/2006/main">
+              <a:graphicData uri="http://schemas.openxmlformats.org/drawingml/2006/picture">
+                <pic:pic xmlns:pic="http://schemas.openxmlformats.org/drawingml/2006/picture">
+                  <pic:nvPicPr>
+                    <pic:cNvPr id="1361401555" name=""/>
+                    <pic:cNvPicPr/>
+                  </pic:nvPicPr>
+                  <pic:blipFill>
+                    <a:blip r:embed="rId20" cstate="print">
+                      <a:extLst>
+                        <a:ext uri="{28A0092B-C50C-407E-A947-70E740481C1C}">
+                          <a14:useLocalDpi xmlns:a14="http://schemas.microsoft.com/office/drawing/2010/main" val="0"/>
+                        </a:ext>
+                      </a:extLst>
+                    </a:blip>
+                    <a:stretch>
+                      <a:fillRect/>
+                    </a:stretch>
+                  </pic:blipFill>
+                  <pic:spPr>
+                    <a:xfrm>
+                      <a:off x="0" y="0"/>
+                      <a:ext cx="2847975" cy="173355"/>
+                    </a:xfrm>
+                    <a:prstGeom prst="rect">
+                      <a:avLst/>
+                    </a:prstGeom>
+                  </pic:spPr>
+                </pic:pic>
+              </a:graphicData>
+            </a:graphic>
+            <wp14:sizeRelH relativeFrom="margin">
+              <wp14:pctWidth>0</wp14:pctWidth>
+            </wp14:sizeRelH>
+          </wp:anchor>
+        </w:drawing>
+      </w:r>
+      <w:r>
+        <w:t>In the second Aggregate query, the field</w:t>
+      </w:r>
+      <w:r>
+        <w:t>: Is used which concatenates the artist</w:t>
+      </w:r>
+      <w:r>
+        <w:t>’</w:t>
+      </w:r>
+      <w:r>
+        <w:t xml:space="preserve">s </w:t>
+      </w:r>
+      <w:r>
+        <w:t>“</w:t>
+      </w:r>
+      <w:r>
+        <w:t>First</w:t>
+      </w:r>
+      <w:r>
+        <w:t>N</w:t>
+      </w:r>
+      <w:r>
+        <w:t>ame</w:t>
+      </w:r>
+      <w:r>
+        <w:t>”</w:t>
+      </w:r>
+      <w:r>
+        <w:t xml:space="preserve"> and </w:t>
+      </w:r>
+      <w:r>
+        <w:t>“</w:t>
+      </w:r>
+      <w:r>
+        <w:t>Last</w:t>
+      </w:r>
+      <w:r>
+        <w:t>N</w:t>
+      </w:r>
+      <w:r>
+        <w:t>ame</w:t>
+      </w:r>
+      <w:r>
+        <w:t>”</w:t>
+      </w:r>
+      <w:r>
+        <w:t xml:space="preserve"> fields together </w:t>
+      </w:r>
+      <w:r>
+        <w:t>with a space in between to form the “Actual Name” field</w:t>
+      </w:r>
+    </w:p>
+    <w:p>
+      <w:pPr>
+        <w:pStyle w:val="ListParagraph"/>
+        <w:spacing w:line="240" w:lineRule="auto"/>
+        <w:ind w:left="1440"/>
+      </w:pPr>
+      <w:r>
+        <w:t xml:space="preserve">Some examples of calculated fields are: </w:t>
+      </w:r>
+      <w:r>
+        <w:drawing>
+          <wp:inline distT="0" distB="0" distL="0" distR="0" wp14:anchorId="05148BEB" wp14:editId="7259DBDB">
+            <wp:extent cx="2792903" cy="146050"/>
+            <wp:effectExtent l="0" t="0" r="7620" b="6350"/>
+            <wp:docPr id="1950099153" name="Picture 1"/>
+            <wp:cNvGraphicFramePr>
+              <a:graphicFrameLocks xmlns:a="http://schemas.openxmlformats.org/drawingml/2006/main" noChangeAspect="1"/>
+            </wp:cNvGraphicFramePr>
+            <a:graphic xmlns:a="http://schemas.openxmlformats.org/drawingml/2006/main">
+              <a:graphicData uri="http://schemas.openxmlformats.org/drawingml/2006/picture">
+                <pic:pic xmlns:pic="http://schemas.openxmlformats.org/drawingml/2006/picture">
+                  <pic:nvPicPr>
+                    <pic:cNvPr id="1950099153" name=""/>
+                    <pic:cNvPicPr/>
+                  </pic:nvPicPr>
+                  <pic:blipFill>
+                    <a:blip r:embed="rId21"/>
+                    <a:stretch>
+                      <a:fillRect/>
+                    </a:stretch>
+                  </pic:blipFill>
+                  <pic:spPr>
+                    <a:xfrm>
+                      <a:off x="0" y="0"/>
+                      <a:ext cx="3058785" cy="159954"/>
+                    </a:xfrm>
+                    <a:prstGeom prst="rect">
+                      <a:avLst/>
+                    </a:prstGeom>
+                  </pic:spPr>
+                </pic:pic>
+              </a:graphicData>
+            </a:graphic>
+          </wp:inline>
+        </w:drawing>
+      </w:r>
+      <w:r>
+        <w:t xml:space="preserve"> Where the time of “</w:t>
+      </w:r>
+      <w:proofErr w:type="spellStart"/>
+      <w:r>
+        <w:t>Song.Length</w:t>
+      </w:r>
+      <w:proofErr w:type="spellEnd"/>
+      <w:r>
+        <w:t xml:space="preserve">” (which is in seconds) is summed together, </w:t>
+      </w:r>
+      <w:r>
+        <w:t xml:space="preserve">before this is changed into a time datatype, and then stringified in order to display the </w:t>
+      </w:r>
+      <w:r>
+        <w:t xml:space="preserve">UNIX time stamp as an </w:t>
+      </w:r>
+      <w:proofErr w:type="gramStart"/>
+      <w:r>
+        <w:t>amount</w:t>
+      </w:r>
+      <w:proofErr w:type="gramEnd"/>
+      <w:r>
+        <w:t xml:space="preserve"> of minutes and seconds;</w:t>
+      </w:r>
+    </w:p>
+    <w:p>
+      <w:pPr>
+        <w:pStyle w:val="ListParagraph"/>
+        <w:spacing w:line="240" w:lineRule="auto"/>
+        <w:ind w:left="1440"/>
+      </w:pPr>
+      <w:r>
+        <w:t xml:space="preserve">The field </w:t>
+      </w:r>
+      <w:r>
+        <w:drawing>
+          <wp:inline distT="0" distB="0" distL="0" distR="0" wp14:anchorId="55241337" wp14:editId="63E29849">
+            <wp:extent cx="4092705" cy="139658"/>
+            <wp:effectExtent l="0" t="0" r="0" b="0"/>
+            <wp:docPr id="1551537496" name="Picture 1"/>
+            <wp:cNvGraphicFramePr>
+              <a:graphicFrameLocks xmlns:a="http://schemas.openxmlformats.org/drawingml/2006/main" noChangeAspect="1"/>
+            </wp:cNvGraphicFramePr>
+            <a:graphic xmlns:a="http://schemas.openxmlformats.org/drawingml/2006/main">
+              <a:graphicData uri="http://schemas.openxmlformats.org/drawingml/2006/picture">
+                <pic:pic xmlns:pic="http://schemas.openxmlformats.org/drawingml/2006/picture">
+                  <pic:nvPicPr>
+                    <pic:cNvPr id="1551537496" name=""/>
+                    <pic:cNvPicPr/>
+                  </pic:nvPicPr>
+                  <pic:blipFill>
+                    <a:blip r:embed="rId22"/>
+                    <a:stretch>
+                      <a:fillRect/>
+                    </a:stretch>
+                  </pic:blipFill>
+                  <pic:spPr>
+                    <a:xfrm>
+                      <a:off x="0" y="0"/>
+                      <a:ext cx="4832579" cy="164905"/>
+                    </a:xfrm>
+                    <a:prstGeom prst="rect">
+                      <a:avLst/>
+                    </a:prstGeom>
+                  </pic:spPr>
+                </pic:pic>
+              </a:graphicData>
+            </a:graphic>
+          </wp:inline>
+        </w:drawing>
+      </w:r>
+      <w:r>
+        <w:t>is also calculated, this is where the subscription length bought in an invoice (which is measured in months) is times by four, before rounded to two decimal places, as it is a monetary value, and a “$” is placed at the front.</w:t>
+      </w:r>
+    </w:p>
+    <w:p>
+      <w:pPr>
+        <w:pStyle w:val="ListParagraph"/>
+        <w:numPr>
+          <w:ilvl w:val="0"/>
+          <w:numId w:val="12"/>
+        </w:numPr>
+        <w:spacing w:line="240" w:lineRule="auto"/>
+      </w:pPr>
+      <w:r>
+        <w:t>Insert, Update, Delete records</w:t>
+      </w:r>
+    </w:p>
+    <w:p>
+      <w:pPr>
+        <w:pStyle w:val="ListParagraph"/>
+        <w:spacing w:line="240" w:lineRule="auto"/>
+        <w:ind w:left="1440"/>
+      </w:pPr>
+      <w:r>
+        <w:t xml:space="preserve">The </w:t>
+      </w:r>
+      <w:r>
+        <w:t>Customer can insert a new banking details record</w:t>
+      </w:r>
+      <w:r>
+        <w:t xml:space="preserve">. This then inserts a new record to the banking details entity. The user inputs all their data, and this is error checked before the query is run: </w:t>
+      </w:r>
+      <w:r>
+        <w:drawing>
+          <wp:inline distT="0" distB="0" distL="0" distR="0" wp14:anchorId="42FE64BF" wp14:editId="57A1C4FF">
+            <wp:extent cx="4402037" cy="269214"/>
+            <wp:effectExtent l="0" t="0" r="0" b="0"/>
+            <wp:docPr id="899972747" name="Picture 1"/>
+            <wp:cNvGraphicFramePr>
+              <a:graphicFrameLocks xmlns:a="http://schemas.openxmlformats.org/drawingml/2006/main" noChangeAspect="1"/>
+            </wp:cNvGraphicFramePr>
+            <a:graphic xmlns:a="http://schemas.openxmlformats.org/drawingml/2006/main">
+              <a:graphicData uri="http://schemas.openxmlformats.org/drawingml/2006/picture">
+                <pic:pic xmlns:pic="http://schemas.openxmlformats.org/drawingml/2006/picture">
+                  <pic:nvPicPr>
+                    <pic:cNvPr id="899972747" name=""/>
+                    <pic:cNvPicPr/>
+                  </pic:nvPicPr>
+                  <pic:blipFill>
+                    <a:blip r:embed="rId23"/>
+                    <a:stretch>
+                      <a:fillRect/>
+                    </a:stretch>
+                  </pic:blipFill>
+                  <pic:spPr>
+                    <a:xfrm>
+                      <a:off x="0" y="0"/>
+                      <a:ext cx="4559809" cy="278863"/>
+                    </a:xfrm>
+                    <a:prstGeom prst="rect">
+                      <a:avLst/>
+                    </a:prstGeom>
+                  </pic:spPr>
+                </pic:pic>
+              </a:graphicData>
+            </a:graphic>
+          </wp:inline>
+        </w:drawing>
+      </w:r>
+    </w:p>
+    <w:p>
+      <w:pPr>
+        <w:pStyle w:val="ListParagraph"/>
+        <w:spacing w:line="240" w:lineRule="auto"/>
+        <w:ind w:left="1440"/>
+      </w:pPr>
+      <w:r>
+        <w:t>The</w:t>
+      </w:r>
+      <w:r>
+        <w:t xml:space="preserve"> user can update records</w:t>
+      </w:r>
+      <w:r>
+        <w:t xml:space="preserve"> in a few instances, when they change bank accounts</w:t>
+      </w:r>
+      <w:r>
+        <w:t>:</w:t>
+      </w:r>
+      <w:r>
+        <w:t xml:space="preserve"> </w:t>
+      </w:r>
+      <w:r>
+        <w:drawing>
+          <wp:inline distT="0" distB="0" distL="0" distR="0" wp14:anchorId="38BA0B15" wp14:editId="056A768D">
+            <wp:extent cx="5673250" cy="166564"/>
+            <wp:effectExtent l="0" t="0" r="0" b="5080"/>
+            <wp:docPr id="638050393" name="Picture 1"/>
+            <wp:cNvGraphicFramePr>
+              <a:graphicFrameLocks xmlns:a="http://schemas.openxmlformats.org/drawingml/2006/main" noChangeAspect="1"/>
+            </wp:cNvGraphicFramePr>
+            <a:graphic xmlns:a="http://schemas.openxmlformats.org/drawingml/2006/main">
+              <a:graphicData uri="http://schemas.openxmlformats.org/drawingml/2006/picture">
+                <pic:pic xmlns:pic="http://schemas.openxmlformats.org/drawingml/2006/picture">
+                  <pic:nvPicPr>
+                    <pic:cNvPr id="638050393" name=""/>
+                    <pic:cNvPicPr/>
+                  </pic:nvPicPr>
+                  <pic:blipFill>
+                    <a:blip r:embed="rId24"/>
+                    <a:stretch>
+                      <a:fillRect/>
+                    </a:stretch>
+                  </pic:blipFill>
+                  <pic:spPr>
+                    <a:xfrm>
+                      <a:off x="0" y="0"/>
+                      <a:ext cx="6207089" cy="182237"/>
+                    </a:xfrm>
+                    <a:prstGeom prst="rect">
+                      <a:avLst/>
+                    </a:prstGeom>
+                  </pic:spPr>
+                </pic:pic>
+              </a:graphicData>
+            </a:graphic>
+          </wp:inline>
+        </w:drawing>
+      </w:r>
+    </w:p>
+    <w:p>
+      <w:pPr>
+        <w:pStyle w:val="ListParagraph"/>
+        <w:spacing w:line="240" w:lineRule="auto"/>
+        <w:ind w:left="1440"/>
+      </w:pPr>
+      <w:r>
+        <w:t>W</w:t>
+      </w:r>
+      <w:r>
+        <w:t>hen “Deleting” their account</w:t>
+      </w:r>
+      <w:r>
+        <w:t xml:space="preserve"> (the user is told they are deleting their account, but all that is really happening is the password is being changed to 64 ‘a’s. As </w:t>
+      </w:r>
+      <w:r>
+        <w:t>this is the hash, the only way to log into someone’s account after this is to know the item that creates the sha256 hash of just ‘</w:t>
+      </w:r>
+      <w:proofErr w:type="gramStart"/>
+      <w:r>
+        <w:t>a’s</w:t>
+      </w:r>
+      <w:proofErr w:type="gramEnd"/>
+      <w:r>
+        <w:t>. If this occurred, the hashing algorithm would be broken</w:t>
+      </w:r>
+      <w:r>
+        <w:t xml:space="preserve">, as the hash was then reversible: </w:t>
+      </w:r>
+      <w:r>
+        <w:drawing>
+          <wp:inline distT="0" distB="0" distL="0" distR="0" wp14:anchorId="25FAC596" wp14:editId="4430B64B">
+            <wp:extent cx="4905127" cy="740171"/>
+            <wp:effectExtent l="0" t="0" r="0" b="3175"/>
+            <wp:docPr id="1669639115" name="Picture 1" descr="A screenshot of a computer screen"/>
+            <wp:cNvGraphicFramePr>
+              <a:graphicFrameLocks xmlns:a="http://schemas.openxmlformats.org/drawingml/2006/main" noChangeAspect="1"/>
+            </wp:cNvGraphicFramePr>
+            <a:graphic xmlns:a="http://schemas.openxmlformats.org/drawingml/2006/main">
+              <a:graphicData uri="http://schemas.openxmlformats.org/drawingml/2006/picture">
+                <pic:pic xmlns:pic="http://schemas.openxmlformats.org/drawingml/2006/picture">
+                  <pic:nvPicPr>
+                    <pic:cNvPr id="1669639115" name="Picture 1" descr="A screenshot of a computer screen"/>
+                    <pic:cNvPicPr/>
+                  </pic:nvPicPr>
+                  <pic:blipFill>
+                    <a:blip r:embed="rId25"/>
+                    <a:stretch>
+                      <a:fillRect/>
+                    </a:stretch>
+                  </pic:blipFill>
+                  <pic:spPr>
+                    <a:xfrm>
+                      <a:off x="0" y="0"/>
+                      <a:ext cx="4934235" cy="744563"/>
+                    </a:xfrm>
+                    <a:prstGeom prst="rect">
+                      <a:avLst/>
+                    </a:prstGeom>
+                  </pic:spPr>
+                </pic:pic>
+              </a:graphicData>
+            </a:graphic>
+          </wp:inline>
+        </w:drawing>
+      </w:r>
+    </w:p>
+    <w:p>
+      <w:pPr>
+        <w:pStyle w:val="ListParagraph"/>
+        <w:spacing w:line="240" w:lineRule="auto"/>
+        <w:ind w:left="1440"/>
+      </w:pPr>
+      <w:r>
+        <w:t xml:space="preserve"> </w:t>
+      </w:r>
+      <w:r>
+        <w:t>When changing their username</w:t>
+      </w:r>
+      <w:r>
+        <w:t>:</w:t>
+      </w:r>
+    </w:p>
+    <w:p>
+      <w:pPr>
+        <w:pStyle w:val="ListParagraph"/>
+        <w:spacing w:line="240" w:lineRule="auto"/>
+        <w:ind w:left="1440"/>
+      </w:pPr>
+      <w:r>
+        <w:drawing>
+          <wp:inline distT="0" distB="0" distL="0" distR="0" wp14:anchorId="4CF8254A" wp14:editId="3732DAB4">
+            <wp:extent cx="5557784" cy="164406"/>
+            <wp:effectExtent l="0" t="0" r="0" b="7620"/>
+            <wp:docPr id="1830421835" name="Picture 1"/>
+            <wp:cNvGraphicFramePr>
+              <a:graphicFrameLocks xmlns:a="http://schemas.openxmlformats.org/drawingml/2006/main" noChangeAspect="1"/>
+            </wp:cNvGraphicFramePr>
+            <a:graphic xmlns:a="http://schemas.openxmlformats.org/drawingml/2006/main">
+              <a:graphicData uri="http://schemas.openxmlformats.org/drawingml/2006/picture">
+                <pic:pic xmlns:pic="http://schemas.openxmlformats.org/drawingml/2006/picture">
+                  <pic:nvPicPr>
+                    <pic:cNvPr id="1830421835" name=""/>
+                    <pic:cNvPicPr/>
+                  </pic:nvPicPr>
+                  <pic:blipFill>
+                    <a:blip r:embed="rId26"/>
+                    <a:stretch>
+                      <a:fillRect/>
+                    </a:stretch>
+                  </pic:blipFill>
+                  <pic:spPr>
+                    <a:xfrm>
+                      <a:off x="0" y="0"/>
+                      <a:ext cx="5619492" cy="166231"/>
+                    </a:xfrm>
+                    <a:prstGeom prst="rect">
+                      <a:avLst/>
+                    </a:prstGeom>
+                  </pic:spPr>
+                </pic:pic>
+              </a:graphicData>
+            </a:graphic>
+          </wp:inline>
+        </w:drawing>
+      </w:r>
+    </w:p>
+    <w:p>
+      <w:pPr>
+        <w:pStyle w:val="ListParagraph"/>
+        <w:spacing w:line="240" w:lineRule="auto"/>
+        <w:ind w:left="1440"/>
+      </w:pPr>
+      <w:r>
+        <w:lastRenderedPageBreak/>
+        <w:t xml:space="preserve">When changing their email: </w:t>
+      </w:r>
+      <w:r>
+        <w:drawing>
+          <wp:inline distT="0" distB="0" distL="0" distR="0" wp14:anchorId="55BE28D1" wp14:editId="42BC2A95">
+            <wp:extent cx="5584978" cy="136128"/>
+            <wp:effectExtent l="0" t="0" r="0" b="0"/>
+            <wp:docPr id="2101424851" name="Picture 1"/>
+            <wp:cNvGraphicFramePr>
+              <a:graphicFrameLocks xmlns:a="http://schemas.openxmlformats.org/drawingml/2006/main" noChangeAspect="1"/>
+            </wp:cNvGraphicFramePr>
+            <a:graphic xmlns:a="http://schemas.openxmlformats.org/drawingml/2006/main">
+              <a:graphicData uri="http://schemas.openxmlformats.org/drawingml/2006/picture">
+                <pic:pic xmlns:pic="http://schemas.openxmlformats.org/drawingml/2006/picture">
+                  <pic:nvPicPr>
+                    <pic:cNvPr id="2101424851" name=""/>
+                    <pic:cNvPicPr/>
+                  </pic:nvPicPr>
+                  <pic:blipFill>
+                    <a:blip r:embed="rId27"/>
+                    <a:stretch>
+                      <a:fillRect/>
+                    </a:stretch>
+                  </pic:blipFill>
+                  <pic:spPr>
+                    <a:xfrm>
+                      <a:off x="0" y="0"/>
+                      <a:ext cx="5690603" cy="138703"/>
+                    </a:xfrm>
+                    <a:prstGeom prst="rect">
+                      <a:avLst/>
+                    </a:prstGeom>
+                  </pic:spPr>
+                </pic:pic>
+              </a:graphicData>
+            </a:graphic>
+          </wp:inline>
+        </w:drawing>
+      </w:r>
+    </w:p>
+    <w:p>
+      <w:pPr>
+        <w:pStyle w:val="ListParagraph"/>
+        <w:spacing w:line="240" w:lineRule="auto"/>
+        <w:ind w:left="1440"/>
+      </w:pPr>
+      <w:r>
+        <w:t>And many other instances.</w:t>
+      </w:r>
+    </w:p>
+    <w:p>
+      <w:pPr>
+        <w:pStyle w:val="ListParagraph"/>
+        <w:spacing w:line="240" w:lineRule="auto"/>
+        <w:ind w:left="1440"/>
+      </w:pPr>
+      <w:r>
+        <w:t>The user can also delete the data tracking what they are listening to:</w:t>
+      </w:r>
+      <w:r>
+        <w:rPr>
+          <w:noProof/>
+        </w:rPr>
+        <w:t xml:space="preserve"> </w:t>
+      </w:r>
+      <w:r>
+        <w:drawing>
+          <wp:inline distT="0" distB="0" distL="0" distR="0" wp14:anchorId="548DF531" wp14:editId="7F34A59B">
+            <wp:extent cx="5132877" cy="181408"/>
+            <wp:effectExtent l="0" t="0" r="0" b="9525"/>
+            <wp:docPr id="486837952" name="Picture 1"/>
+            <wp:cNvGraphicFramePr>
+              <a:graphicFrameLocks xmlns:a="http://schemas.openxmlformats.org/drawingml/2006/main" noChangeAspect="1"/>
+            </wp:cNvGraphicFramePr>
+            <a:graphic xmlns:a="http://schemas.openxmlformats.org/drawingml/2006/main">
+              <a:graphicData uri="http://schemas.openxmlformats.org/drawingml/2006/picture">
+                <pic:pic xmlns:pic="http://schemas.openxmlformats.org/drawingml/2006/picture">
+                  <pic:nvPicPr>
+                    <pic:cNvPr id="486837952" name=""/>
+                    <pic:cNvPicPr/>
+                  </pic:nvPicPr>
+                  <pic:blipFill>
+                    <a:blip r:embed="rId28"/>
+                    <a:stretch>
+                      <a:fillRect/>
+                    </a:stretch>
+                  </pic:blipFill>
+                  <pic:spPr>
+                    <a:xfrm>
+                      <a:off x="0" y="0"/>
+                      <a:ext cx="5305519" cy="187510"/>
+                    </a:xfrm>
+                    <a:prstGeom prst="rect">
+                      <a:avLst/>
+                    </a:prstGeom>
+                  </pic:spPr>
+                </pic:pic>
+              </a:graphicData>
+            </a:graphic>
+          </wp:inline>
+        </w:drawing>
+      </w:r>
+    </w:p>
+    <w:p>
+      <w:pPr>
+        <w:spacing w:line="240" w:lineRule="auto"/>
+        <w:rPr>
+          <w:b/>
+          <w:bCs/>
+        </w:rPr>
+      </w:pPr>
+      <w:r>
+        <w:rPr>
+          <w:b/>
+          <w:bCs/>
+        </w:rPr>
+        <w:t>Extra Features</w:t>
+      </w:r>
+    </w:p>
+    <w:p>
+      <w:pPr>
+        <w:pStyle w:val="ListParagraph"/>
+        <w:numPr>
+          <w:ilvl w:val="0"/>
+          <w:numId w:val="13"/>
+        </w:numPr>
+        <w:spacing w:line="240" w:lineRule="auto"/>
+      </w:pPr>
+      <w:r>
+        <w:t>Interface for the user to update, insert and delete records</w:t>
+      </w:r>
+    </w:p>
+    <w:p>
+      <w:pPr>
+        <w:pStyle w:val="ListParagraph"/>
+        <w:spacing w:line="240" w:lineRule="auto"/>
+        <w:ind w:left="1440"/>
+        <w:rPr>
+          <w:noProof/>
+        </w:rPr>
+      </w:pPr>
+      <w:r>
+        <w:t>As spoken about above, the user can control the updating, insertion and deletion of records pertaining to them.</w:t>
+      </w:r>
+      <w:r>
+        <w:t xml:space="preserve"> They can control these actions through the frontend interface that us a </w:t>
+      </w:r>
+      <w:r>
+        <w:t>terminal application, they can run and interact with, through the terminal.</w:t>
+      </w:r>
+      <w:r>
+        <w:t xml:space="preserve"> </w:t>
+      </w:r>
+      <w:r>
+        <w:t>A</w:t>
+      </w:r>
+      <w:r>
+        <w:t>fter signing in (use credential “</w:t>
+      </w:r>
+      <w:proofErr w:type="spellStart"/>
+      <w:r>
+        <w:t>johndoe</w:t>
+      </w:r>
+      <w:proofErr w:type="spellEnd"/>
+      <w:r>
+        <w:t>” and “password”)</w:t>
+      </w:r>
+      <w:r>
+        <w:t>, users can navigate to “Account Data”</w:t>
+      </w:r>
+      <w:r>
+        <w:t xml:space="preserve">, which </w:t>
+      </w:r>
+      <w:proofErr w:type="gramStart"/>
+      <w:r>
+        <w:t>opens up</w:t>
+      </w:r>
+      <w:proofErr w:type="gramEnd"/>
+      <w:r>
+        <w:t xml:space="preserve"> this screen:</w:t>
+      </w:r>
+      <w:r>
+        <w:drawing>
+          <wp:inline distT="0" distB="0" distL="0" distR="0" wp14:anchorId="3F25D106" wp14:editId="75FB4B20">
+            <wp:extent cx="1604449" cy="954070"/>
+            <wp:effectExtent l="0" t="0" r="0" b="0"/>
+            <wp:docPr id="1042119375" name="Picture 1" descr="A screen shot of a computer menu"/>
+            <wp:cNvGraphicFramePr>
+              <a:graphicFrameLocks xmlns:a="http://schemas.openxmlformats.org/drawingml/2006/main" noChangeAspect="1"/>
+            </wp:cNvGraphicFramePr>
+            <a:graphic xmlns:a="http://schemas.openxmlformats.org/drawingml/2006/main">
+              <a:graphicData uri="http://schemas.openxmlformats.org/drawingml/2006/picture">
+                <pic:pic xmlns:pic="http://schemas.openxmlformats.org/drawingml/2006/picture">
+                  <pic:nvPicPr>
+                    <pic:cNvPr id="1042119375" name="Picture 1" descr="A screen shot of a computer menu"/>
+                    <pic:cNvPicPr/>
+                  </pic:nvPicPr>
+                  <pic:blipFill>
+                    <a:blip r:embed="rId29"/>
+                    <a:stretch>
+                      <a:fillRect/>
+                    </a:stretch>
+                  </pic:blipFill>
+                  <pic:spPr>
+                    <a:xfrm>
+                      <a:off x="0" y="0"/>
+                      <a:ext cx="1626331" cy="967082"/>
+                    </a:xfrm>
+                    <a:prstGeom prst="rect">
+                      <a:avLst/>
+                    </a:prstGeom>
+                  </pic:spPr>
+                </pic:pic>
+              </a:graphicData>
+            </a:graphic>
+          </wp:inline>
+        </w:drawing>
+      </w:r>
+      <w:r>
+        <w:rPr>
+          <w:noProof/>
+        </w:rPr>
+        <w:t xml:space="preserve"> </w:t>
+      </w:r>
+      <w:r>
+        <w:drawing>
+          <wp:inline distT="0" distB="0" distL="0" distR="0" wp14:anchorId="0D250F4C" wp14:editId="2CED0248">
+            <wp:extent cx="2328491" cy="969732"/>
+            <wp:effectExtent l="0" t="0" r="0" b="1905"/>
+            <wp:docPr id="1018687495" name="Picture 1" descr="A screen shot of a computer"/>
+            <wp:cNvGraphicFramePr>
+              <a:graphicFrameLocks xmlns:a="http://schemas.openxmlformats.org/drawingml/2006/main" noChangeAspect="1"/>
+            </wp:cNvGraphicFramePr>
+            <a:graphic xmlns:a="http://schemas.openxmlformats.org/drawingml/2006/main">
+              <a:graphicData uri="http://schemas.openxmlformats.org/drawingml/2006/picture">
+                <pic:pic xmlns:pic="http://schemas.openxmlformats.org/drawingml/2006/picture">
+                  <pic:nvPicPr>
+                    <pic:cNvPr id="1018687495" name="Picture 1" descr="A screen shot of a computer"/>
+                    <pic:cNvPicPr/>
+                  </pic:nvPicPr>
+                  <pic:blipFill>
+                    <a:blip r:embed="rId30"/>
+                    <a:stretch>
+                      <a:fillRect/>
+                    </a:stretch>
+                  </pic:blipFill>
+                  <pic:spPr>
+                    <a:xfrm>
+                      <a:off x="0" y="0"/>
+                      <a:ext cx="2351815" cy="979446"/>
+                    </a:xfrm>
+                    <a:prstGeom prst="rect">
+                      <a:avLst/>
+                    </a:prstGeom>
+                  </pic:spPr>
+                </pic:pic>
+              </a:graphicData>
+            </a:graphic>
+          </wp:inline>
+        </w:drawing>
+      </w:r>
+    </w:p>
+    <w:p>
+      <w:pPr>
+        <w:pStyle w:val="ListParagraph"/>
+        <w:spacing w:line="240" w:lineRule="auto"/>
+        <w:ind w:left="1440"/>
+        <w:rPr>
+          <w:noProof/>
+        </w:rPr>
+      </w:pPr>
+      <w:r>
+        <w:rPr>
+          <w:noProof/>
+        </w:rPr>
+        <w:t>Users can enter “D” to delete all the data pertaining to them within the “Recently</w:t>
+      </w:r>
+      <w:r>
+        <w:rPr>
+          <w:noProof/>
+        </w:rPr>
+        <w:t xml:space="preserve">PlayedSongs” </w:t>
+      </w:r>
+      <w:r>
+        <w:rPr>
+          <w:noProof/>
+        </w:rPr>
+        <w:t>e</w:t>
+      </w:r>
+      <w:r>
+        <w:rPr>
+          <w:noProof/>
+        </w:rPr>
+        <w:t>ntity</w:t>
+      </w:r>
+      <w:r>
+        <w:rPr>
+          <w:noProof/>
+        </w:rPr>
+        <w:t xml:space="preserve">. If they enter “b” for banking data, they can enter “n” for creating a new bank </w:t>
+      </w:r>
+      <w:r>
+        <w:rPr>
+          <w:noProof/>
+        </w:rPr>
+        <w:t>account</w:t>
+      </w:r>
+      <w:r>
+        <w:rPr>
+          <w:noProof/>
+        </w:rPr>
+        <w:t xml:space="preserve"> </w:t>
+      </w:r>
+      <w:r>
+        <w:rPr>
+          <w:noProof/>
+        </w:rPr>
+        <w:t xml:space="preserve">to pay with. After this they slowly enter the data one by one, before the record gets inserted: </w:t>
+      </w:r>
+      <w:r>
+        <w:rPr>
+          <w:noProof/>
+        </w:rPr>
+        <w:drawing>
+          <wp:inline distT="0" distB="0" distL="0" distR="0" wp14:anchorId="095F7E93" wp14:editId="1AD6CCE0">
+            <wp:extent cx="1029975" cy="226980"/>
+            <wp:effectExtent l="0" t="0" r="0" b="1905"/>
+            <wp:docPr id="1329526505" name="Picture 1" descr="A black background with white text&#10;&#10;Description automatically generated"/>
+            <wp:cNvGraphicFramePr>
+              <a:graphicFrameLocks xmlns:a="http://schemas.openxmlformats.org/drawingml/2006/main" noChangeAspect="1"/>
+            </wp:cNvGraphicFramePr>
+            <a:graphic xmlns:a="http://schemas.openxmlformats.org/drawingml/2006/main">
+              <a:graphicData uri="http://schemas.openxmlformats.org/drawingml/2006/picture">
+                <pic:pic xmlns:pic="http://schemas.openxmlformats.org/drawingml/2006/picture">
+                  <pic:nvPicPr>
+                    <pic:cNvPr id="1329526505" name="Picture 1" descr="A black background with white text&#10;&#10;Description automatically generated"/>
+                    <pic:cNvPicPr/>
+                  </pic:nvPicPr>
+                  <pic:blipFill>
+                    <a:blip r:embed="rId31"/>
+                    <a:stretch>
+                      <a:fillRect/>
+                    </a:stretch>
+                  </pic:blipFill>
+                  <pic:spPr>
+                    <a:xfrm>
+                      <a:off x="0" y="0"/>
+                      <a:ext cx="1075850" cy="237090"/>
+                    </a:xfrm>
+                    <a:prstGeom prst="rect">
+                      <a:avLst/>
+                    </a:prstGeom>
+                  </pic:spPr>
+                </pic:pic>
+              </a:graphicData>
+            </a:graphic>
+          </wp:inline>
+        </w:drawing>
+      </w:r>
+      <w:r>
+        <w:rPr>
+          <w:noProof/>
+        </w:rPr>
+        <w:t xml:space="preserve"> </w:t>
+      </w:r>
+      <w:r>
+        <w:rPr>
+          <w:noProof/>
+        </w:rPr>
+        <w:drawing>
+          <wp:inline distT="0" distB="0" distL="0" distR="0" wp14:anchorId="3DBBE69A" wp14:editId="4E40DFAB">
+            <wp:extent cx="1723914" cy="302534"/>
+            <wp:effectExtent l="0" t="0" r="0" b="2540"/>
+            <wp:docPr id="1540718051" name="Picture 1" descr="A black background with white text&#10;&#10;Description automatically generated"/>
+            <wp:cNvGraphicFramePr>
+              <a:graphicFrameLocks xmlns:a="http://schemas.openxmlformats.org/drawingml/2006/main" noChangeAspect="1"/>
+            </wp:cNvGraphicFramePr>
+            <a:graphic xmlns:a="http://schemas.openxmlformats.org/drawingml/2006/main">
+              <a:graphicData uri="http://schemas.openxmlformats.org/drawingml/2006/picture">
+                <pic:pic xmlns:pic="http://schemas.openxmlformats.org/drawingml/2006/picture">
+                  <pic:nvPicPr>
+                    <pic:cNvPr id="1540718051" name="Picture 1" descr="A black background with white text&#10;&#10;Description automatically generated"/>
+                    <pic:cNvPicPr/>
+                  </pic:nvPicPr>
+                  <pic:blipFill>
+                    <a:blip r:embed="rId32"/>
+                    <a:stretch>
+                      <a:fillRect/>
+                    </a:stretch>
+                  </pic:blipFill>
+                  <pic:spPr>
+                    <a:xfrm>
+                      <a:off x="0" y="0"/>
+                      <a:ext cx="1873988" cy="328871"/>
+                    </a:xfrm>
+                    <a:prstGeom prst="rect">
+                      <a:avLst/>
+                    </a:prstGeom>
+                  </pic:spPr>
+                </pic:pic>
+              </a:graphicData>
+            </a:graphic>
+          </wp:inline>
+        </w:drawing>
+      </w:r>
+      <w:r>
+        <w:rPr>
+          <w:noProof/>
+        </w:rPr>
+        <w:drawing>
+          <wp:inline distT="0" distB="0" distL="0" distR="0" wp14:anchorId="40EA3DB1" wp14:editId="749FAF4D">
+            <wp:extent cx="1988565" cy="310644"/>
+            <wp:effectExtent l="0" t="0" r="0" b="0"/>
+            <wp:docPr id="1953805320" name="Picture 1" descr="A close-up of white text&#10;&#10;Description automatically generated"/>
+            <wp:cNvGraphicFramePr>
+              <a:graphicFrameLocks xmlns:a="http://schemas.openxmlformats.org/drawingml/2006/main" noChangeAspect="1"/>
+            </wp:cNvGraphicFramePr>
+            <a:graphic xmlns:a="http://schemas.openxmlformats.org/drawingml/2006/main">
+              <a:graphicData uri="http://schemas.openxmlformats.org/drawingml/2006/picture">
+                <pic:pic xmlns:pic="http://schemas.openxmlformats.org/drawingml/2006/picture">
+                  <pic:nvPicPr>
+                    <pic:cNvPr id="1953805320" name="Picture 1" descr="A close-up of white text&#10;&#10;Description automatically generated"/>
+                    <pic:cNvPicPr/>
+                  </pic:nvPicPr>
+                  <pic:blipFill>
+                    <a:blip r:embed="rId33"/>
+                    <a:stretch>
+                      <a:fillRect/>
+                    </a:stretch>
+                  </pic:blipFill>
+                  <pic:spPr>
+                    <a:xfrm>
+                      <a:off x="0" y="0"/>
+                      <a:ext cx="2079919" cy="324915"/>
+                    </a:xfrm>
+                    <a:prstGeom prst="rect">
+                      <a:avLst/>
+                    </a:prstGeom>
+                  </pic:spPr>
+                </pic:pic>
+              </a:graphicData>
+            </a:graphic>
+          </wp:inline>
+        </w:drawing>
+      </w:r>
+      <w:r>
+        <w:rPr>
+          <w:noProof/>
+        </w:rPr>
+        <w:drawing>
+          <wp:inline distT="0" distB="0" distL="0" distR="0" wp14:anchorId="1E9C9C61" wp14:editId="5A1802CE">
+            <wp:extent cx="887206" cy="304369"/>
+            <wp:effectExtent l="0" t="0" r="8255" b="635"/>
+            <wp:docPr id="1276528752" name="Picture 1" descr="A black background with white text&#10;&#10;Description automatically generated"/>
+            <wp:cNvGraphicFramePr>
+              <a:graphicFrameLocks xmlns:a="http://schemas.openxmlformats.org/drawingml/2006/main" noChangeAspect="1"/>
+            </wp:cNvGraphicFramePr>
+            <a:graphic xmlns:a="http://schemas.openxmlformats.org/drawingml/2006/main">
+              <a:graphicData uri="http://schemas.openxmlformats.org/drawingml/2006/picture">
+                <pic:pic xmlns:pic="http://schemas.openxmlformats.org/drawingml/2006/picture">
+                  <pic:nvPicPr>
+                    <pic:cNvPr id="1276528752" name="Picture 1" descr="A black background with white text&#10;&#10;Description automatically generated"/>
+                    <pic:cNvPicPr/>
+                  </pic:nvPicPr>
+                  <pic:blipFill>
+                    <a:blip r:embed="rId34"/>
+                    <a:stretch>
+                      <a:fillRect/>
+                    </a:stretch>
+                  </pic:blipFill>
+                  <pic:spPr>
+                    <a:xfrm>
+                      <a:off x="0" y="0"/>
+                      <a:ext cx="911258" cy="312621"/>
+                    </a:xfrm>
+                    <a:prstGeom prst="rect">
+                      <a:avLst/>
+                    </a:prstGeom>
+                  </pic:spPr>
+                </pic:pic>
+              </a:graphicData>
+            </a:graphic>
+          </wp:inline>
+        </w:drawing>
+      </w:r>
+    </w:p>
+    <w:p>
+      <w:pPr>
+        <w:pStyle w:val="ListParagraph"/>
+        <w:spacing w:line="240" w:lineRule="auto"/>
+        <w:ind w:left="1440"/>
+        <w:rPr>
+          <w:noProof/>
+        </w:rPr>
+      </w:pPr>
+      <w:r>
+        <w:rPr>
+          <w:noProof/>
+        </w:rPr>
+        <w:t xml:space="preserve">To update a record, instead of going into “Banking Data”, if the user went into “User Data”, then they could follow a similar proccess to </w:t>
+      </w:r>
+      <w:r>
+        <w:rPr>
+          <w:noProof/>
+        </w:rPr>
+        <w:t>just update their record.</w:t>
+      </w:r>
+    </w:p>
+    <w:p>
+      <w:pPr>
+        <w:pStyle w:val="ListParagraph"/>
+        <w:spacing w:line="240" w:lineRule="auto"/>
+        <w:ind w:left="1440"/>
+      </w:pPr>
+    </w:p>
+    <w:p>
+      <w:pPr>
+        <w:pStyle w:val="ListParagraph"/>
+        <w:numPr>
+          <w:ilvl w:val="0"/>
+          <w:numId w:val="13"/>
+        </w:numPr>
+        <w:spacing w:line="240" w:lineRule="auto"/>
+      </w:pPr>
+      <w:r>
+        <w:t xml:space="preserve">Suitable method of presentation </w:t>
+      </w:r>
+      <w:r>
+        <w:t>of query results for the user</w:t>
+      </w:r>
+    </w:p>
+    <w:p>
+      <w:pPr>
+        <w:pStyle w:val="ListParagraph"/>
+        <w:spacing w:line="240" w:lineRule="auto"/>
+        <w:ind w:left="1440"/>
+      </w:pPr>
+      <w:r>
+        <w:t xml:space="preserve">When the user searches </w:t>
+      </w:r>
+      <w:proofErr w:type="gramStart"/>
+      <w:r>
+        <w:t>through, and</w:t>
+      </w:r>
+      <w:proofErr w:type="gramEnd"/>
+      <w:r>
+        <w:t xml:space="preserve"> decides upon which of the predesignated queries to use, the output to the query is displayed to them through the terminal using pandas to look nice. The displaying is always the same as it is handled using the “</w:t>
+      </w:r>
+      <w:proofErr w:type="spellStart"/>
+      <w:r>
+        <w:t>DisplayQueries</w:t>
+      </w:r>
+      <w:proofErr w:type="spellEnd"/>
+      <w:r>
+        <w:t>”</w:t>
+      </w:r>
+      <w:r>
+        <w:t xml:space="preserve"> function at line 85-</w:t>
+      </w:r>
+      <w:r>
+        <w:t>109. The output looks like this:</w:t>
+      </w:r>
+      <w:r>
+        <w:t xml:space="preserve"> </w:t>
+      </w:r>
+      <w:r>
+        <w:drawing>
+          <wp:inline distT="0" distB="0" distL="0" distR="0" wp14:anchorId="611E7F5C" wp14:editId="4EE7E79F">
+            <wp:extent cx="3389059" cy="1277374"/>
+            <wp:effectExtent l="0" t="0" r="1905" b="0"/>
+            <wp:docPr id="1150377118" name="Picture 1" descr="A screenshot of a computer"/>
+            <wp:cNvGraphicFramePr>
+              <a:graphicFrameLocks xmlns:a="http://schemas.openxmlformats.org/drawingml/2006/main" noChangeAspect="1"/>
+            </wp:cNvGraphicFramePr>
+            <a:graphic xmlns:a="http://schemas.openxmlformats.org/drawingml/2006/main">
+              <a:graphicData uri="http://schemas.openxmlformats.org/drawingml/2006/picture">
+                <pic:pic xmlns:pic="http://schemas.openxmlformats.org/drawingml/2006/picture">
+                  <pic:nvPicPr>
+                    <pic:cNvPr id="1150377118" name="Picture 1" descr="A screenshot of a computer"/>
+                    <pic:cNvPicPr/>
+                  </pic:nvPicPr>
+                  <pic:blipFill>
+                    <a:blip r:embed="rId35"/>
+                    <a:stretch>
+                      <a:fillRect/>
+                    </a:stretch>
+                  </pic:blipFill>
+                  <pic:spPr>
+                    <a:xfrm>
+                      <a:off x="0" y="0"/>
+                      <a:ext cx="3421530" cy="1289613"/>
+                    </a:xfrm>
+                    <a:prstGeom prst="rect">
+                      <a:avLst/>
+                    </a:prstGeom>
+                  </pic:spPr>
+                </pic:pic>
+              </a:graphicData>
+            </a:graphic>
+          </wp:inline>
+        </w:drawing>
+      </w:r>
+    </w:p>
+    <w:p>
+      <w:pPr>
+        <w:spacing w:line="240" w:lineRule="auto"/>
+        <w:rPr>
+          <w:b/>
+          <w:bCs/>
+        </w:rPr>
+      </w:pPr>
+      <w:r>
+        <w:rPr>
+          <w:b/>
+          <w:bCs/>
+        </w:rPr>
         <w:t>Product Evaluation</w:t>
       </w:r>
     </w:p>
     <w:p>
       <w:r>
-        <w:t>Requirements f</w:t>
-      </w:r>
-      <w:r>
-        <w:t xml:space="preserve">rom </w:t>
+        <w:t xml:space="preserve">Requirements from </w:t>
       </w:r>
       <w:r>
         <w:t>Part 1</w:t>
@@ -87,6 +2456,7 @@
         </w:rPr>
       </w:pPr>
       <w:r>
+        <w:lastRenderedPageBreak/>
         <w:t>The user can access their Account Data, and then use this to edit their personal information, and banking information. They can also delete the tracked data about what songs they listen to.</w:t>
       </w:r>
     </w:p>
@@ -371,8 +2741,13 @@
           <w:bCs/>
         </w:rPr>
       </w:pPr>
-      <w:r>
-        <w:t>All of the songs must be stored in the database, along with their respective attributes</w:t>
+      <w:proofErr w:type="gramStart"/>
+      <w:r>
+        <w:t>All of</w:t>
+      </w:r>
+      <w:proofErr w:type="gramEnd"/>
+      <w:r>
+        <w:t xml:space="preserve"> the songs must be stored in the database, along with their respective attributes</w:t>
       </w:r>
     </w:p>
     <w:p>
@@ -410,7 +2785,6 @@
         </w:rPr>
       </w:pPr>
       <w:r>
-        <w:lastRenderedPageBreak/>
         <w:t>The database is in third normal form, as can be seen in the ER Diagram, and the relational notation</w:t>
       </w:r>
       <w:r>
@@ -443,7 +2817,15 @@
         </w:rPr>
       </w:pPr>
       <w:r>
-        <w:t>The frontend imports the inbuilt ‘sqlite3’ library, in order to connect to and query the backend database using SQLite syntax</w:t>
+        <w:t xml:space="preserve">The frontend imports the inbuilt ‘sqlite3’ library, </w:t>
+      </w:r>
+      <w:proofErr w:type="gramStart"/>
+      <w:r>
+        <w:t>in order to</w:t>
+      </w:r>
+      <w:proofErr w:type="gramEnd"/>
+      <w:r>
+        <w:t xml:space="preserve"> connect to and query the backend database using SQLite syntax</w:t>
       </w:r>
       <w:r>
         <w:t>.</w:t>
@@ -474,8 +2856,14 @@
           <w:bCs/>
         </w:rPr>
       </w:pPr>
-      <w:r>
-        <w:t xml:space="preserve">All of the invoices for customers being allowed to use the service, are stored and can be accessed by the </w:t>
+      <w:proofErr w:type="gramStart"/>
+      <w:r>
+        <w:lastRenderedPageBreak/>
+        <w:t>All of</w:t>
+      </w:r>
+      <w:proofErr w:type="gramEnd"/>
+      <w:r>
+        <w:t xml:space="preserve"> the invoices for customers being allowed to use the service, are stored and can be accessed by the </w:t>
       </w:r>
       <w:r>
         <w:t>related customer at any time, but not edited.</w:t>
@@ -507,7 +2895,15 @@
         </w:rPr>
       </w:pPr>
       <w:r>
-        <w:t xml:space="preserve">The backend database itself has ‘check’s </w:t>
+        <w:t>The backend database itself has ‘</w:t>
+      </w:r>
+      <w:proofErr w:type="gramStart"/>
+      <w:r>
+        <w:t>check’s</w:t>
+      </w:r>
+      <w:proofErr w:type="gramEnd"/>
+      <w:r>
+        <w:t xml:space="preserve"> </w:t>
       </w:r>
       <w:r>
         <w:t xml:space="preserve">in it so that </w:t>
@@ -557,7 +2953,15 @@
         <w:t xml:space="preserve">are validated so that no </w:t>
       </w:r>
       <w:r>
-        <w:t xml:space="preserve">one can input data that could cause any SQL injections. They are validated by first off, most of them not being in a position to </w:t>
+        <w:t xml:space="preserve">one can input data that could cause any SQL injections. They are validated by first off, most of them not being </w:t>
+      </w:r>
+      <w:proofErr w:type="gramStart"/>
+      <w:r>
+        <w:t>in a position</w:t>
+      </w:r>
+      <w:proofErr w:type="gramEnd"/>
+      <w:r>
+        <w:t xml:space="preserve"> to </w:t>
       </w:r>
       <w:r>
         <w:t>do anything, as they are all checked in p</w:t>
@@ -588,7 +2992,15 @@
         </w:rPr>
       </w:pPr>
       <w:r>
-        <w:t>User data in the database is updated every once in a while, by asking them if it is up to date.</w:t>
+        <w:t xml:space="preserve">User data in the database is updated </w:t>
+      </w:r>
+      <w:proofErr w:type="gramStart"/>
+      <w:r>
+        <w:t>every once in a while</w:t>
+      </w:r>
+      <w:proofErr w:type="gramEnd"/>
+      <w:r>
+        <w:t>, by asking them if it is up to date.</w:t>
       </w:r>
     </w:p>
     <w:p>
@@ -641,11 +3053,24 @@
       <w:r>
         <w:t xml:space="preserve">This idea had to be scrapped, as </w:t>
       </w:r>
-      <w:r>
-        <w:t xml:space="preserve">in order to encrypt data, when the frontend is just a python script, the decryption key would need to be in plaintext, or easily found within the python script. Encryption would only be useful, if </w:t>
-      </w:r>
-      <w:r>
-        <w:t>this program was hosted on a server and connected through that, but due to budget such a service could not be created. So encryption would be useless</w:t>
+      <w:proofErr w:type="gramStart"/>
+      <w:r>
+        <w:t>in order to</w:t>
+      </w:r>
+      <w:proofErr w:type="gramEnd"/>
+      <w:r>
+        <w:t xml:space="preserve"> encrypt data, when the frontend is just a python script, the decryption key would need to be in plaintext, or easily found within the python script. Encryption would only be useful, if </w:t>
+      </w:r>
+      <w:r>
+        <w:t xml:space="preserve">this program was hosted on a server and connected through that, but due to budget such a service could not be created. </w:t>
+      </w:r>
+      <w:proofErr w:type="gramStart"/>
+      <w:r>
+        <w:t>So</w:t>
+      </w:r>
+      <w:proofErr w:type="gramEnd"/>
+      <w:r>
+        <w:t xml:space="preserve"> encryption would be useless</w:t>
       </w:r>
     </w:p>
     <w:p>
@@ -738,7 +3163,6 @@
           <w:b/>
           <w:bCs/>
         </w:rPr>
-        <w:lastRenderedPageBreak/>
         <w:t>Appendix</w:t>
       </w:r>
     </w:p>
@@ -759,750 +3183,770 @@
       </w:r>
     </w:p>
     <w:p>
-      <w:r>
-        <w:t>ChatGPT. (2024, August 11). Name for the business. OpenAI. Prompt: “</w:t>
-      </w:r>
-      <w:r>
-        <w:t>Here is the python code to create my SQLite database: conn = sqlite3.connect("</w:t>
-      </w:r>
-      <w:proofErr w:type="spellStart"/>
-      <w:r>
-        <w:t>SoundShift.db</w:t>
-      </w:r>
-      <w:proofErr w:type="spellEnd"/>
-      <w:r>
-        <w:t xml:space="preserve">") cursor = </w:t>
-      </w:r>
-      <w:proofErr w:type="spellStart"/>
-      <w:r>
-        <w:t>conn.cursor</w:t>
-      </w:r>
-      <w:proofErr w:type="spellEnd"/>
-      <w:r>
-        <w:t xml:space="preserve">() </w:t>
-      </w:r>
-      <w:proofErr w:type="spellStart"/>
-      <w:r>
-        <w:t>cursor.execute</w:t>
-      </w:r>
-      <w:proofErr w:type="spellEnd"/>
-      <w:r>
-        <w:t xml:space="preserve">(''' CREATE TABLE Album ( </w:t>
-      </w:r>
-      <w:proofErr w:type="spellStart"/>
-      <w:r>
-        <w:t>AlbumID</w:t>
-      </w:r>
-      <w:proofErr w:type="spellEnd"/>
-      <w:r>
-        <w:t xml:space="preserve"> INTEGER PRIMARY KEY UNIQUE NOT NULL UNIQUE, Name TEXT NOT NULL, </w:t>
-      </w:r>
-      <w:proofErr w:type="spellStart"/>
-      <w:r>
-        <w:t>ReleaseDate</w:t>
-      </w:r>
-      <w:proofErr w:type="spellEnd"/>
-      <w:r>
-        <w:t xml:space="preserve"> DATE, CONSTRAINT Name CHECK (LENGTH(Name) &lt;= 50) )''') </w:t>
-      </w:r>
-      <w:proofErr w:type="spellStart"/>
-      <w:r>
-        <w:t>cursor.execute</w:t>
-      </w:r>
-      <w:proofErr w:type="spellEnd"/>
-      <w:r>
-        <w:t xml:space="preserve">(''' CREATE TABLE Song ( </w:t>
-      </w:r>
-      <w:proofErr w:type="spellStart"/>
-      <w:r>
-        <w:t>SongID</w:t>
-      </w:r>
-      <w:proofErr w:type="spellEnd"/>
-      <w:r>
-        <w:t xml:space="preserve"> INTEGER PRIMARY KEY UNIQUE NOT NULL UNIQUE, Name TEXT NOT NULL, Length INT, </w:t>
-      </w:r>
-      <w:proofErr w:type="spellStart"/>
-      <w:r>
-        <w:t>AlbumID</w:t>
-      </w:r>
-      <w:proofErr w:type="spellEnd"/>
-      <w:r>
-        <w:t xml:space="preserve"> INTEGER, </w:t>
-      </w:r>
-      <w:proofErr w:type="spellStart"/>
-      <w:r>
-        <w:t>ReleaseDate</w:t>
-      </w:r>
-      <w:proofErr w:type="spellEnd"/>
-      <w:r>
-        <w:t xml:space="preserve"> DATE, FOREIGN KEY (</w:t>
-      </w:r>
-      <w:proofErr w:type="spellStart"/>
-      <w:r>
-        <w:t>AlbumID</w:t>
-      </w:r>
-      <w:proofErr w:type="spellEnd"/>
-      <w:r>
-        <w:t>) REFERENCES Album(</w:t>
-      </w:r>
-      <w:proofErr w:type="spellStart"/>
-      <w:r>
-        <w:t>AlbumID</w:t>
-      </w:r>
-      <w:proofErr w:type="spellEnd"/>
-      <w:r>
-        <w:t xml:space="preserve">), CONSTRAINT Length CHECK (Length &gt; 0), CONSTRAINT Name CHECK (LENGTH(Name) &lt;= 50) ) ''') </w:t>
-      </w:r>
-      <w:proofErr w:type="spellStart"/>
-      <w:r>
-        <w:t>cursor.execute</w:t>
-      </w:r>
-      <w:proofErr w:type="spellEnd"/>
-      <w:r>
-        <w:t xml:space="preserve">(''' CREATE TABLE </w:t>
-      </w:r>
-      <w:proofErr w:type="spellStart"/>
-      <w:r>
-        <w:t>BankDetails</w:t>
-      </w:r>
-      <w:proofErr w:type="spellEnd"/>
-      <w:r>
-        <w:t xml:space="preserve"> ( </w:t>
-      </w:r>
-      <w:proofErr w:type="spellStart"/>
-      <w:r>
-        <w:t>BankDetailsID</w:t>
-      </w:r>
-      <w:proofErr w:type="spellEnd"/>
-      <w:r>
-        <w:t xml:space="preserve"> INTEGER PRIMARY KEY UNIQUE NOT NULL UNIQUE, </w:t>
-      </w:r>
-      <w:proofErr w:type="spellStart"/>
-      <w:r>
-        <w:t>CardNumber</w:t>
-      </w:r>
-      <w:proofErr w:type="spellEnd"/>
-      <w:r>
-        <w:t xml:space="preserve"> INTEGER NOT NULL CHECK (LENGTH(</w:t>
-      </w:r>
-      <w:proofErr w:type="spellStart"/>
-      <w:r>
-        <w:t>CardNumber</w:t>
-      </w:r>
-      <w:proofErr w:type="spellEnd"/>
-      <w:r>
-        <w:t xml:space="preserve">) &lt;= 19), </w:t>
-      </w:r>
-      <w:proofErr w:type="spellStart"/>
-      <w:r>
-        <w:t>CardHolderName</w:t>
-      </w:r>
-      <w:proofErr w:type="spellEnd"/>
-      <w:r>
-        <w:t xml:space="preserve"> TEXT NOT NULL CHECK (LENGTH(</w:t>
-      </w:r>
-      <w:proofErr w:type="spellStart"/>
-      <w:r>
-        <w:t>CardHolderName</w:t>
-      </w:r>
-      <w:proofErr w:type="spellEnd"/>
-      <w:r>
-        <w:t xml:space="preserve">) &lt;= 50), </w:t>
-      </w:r>
-      <w:proofErr w:type="spellStart"/>
-      <w:r>
-        <w:t>ExpirationDate</w:t>
-      </w:r>
-      <w:proofErr w:type="spellEnd"/>
-      <w:r>
-        <w:t xml:space="preserve"> DATE NOT NULL CHECK (</w:t>
-      </w:r>
-      <w:proofErr w:type="spellStart"/>
-      <w:r>
-        <w:t>ExpirationDate</w:t>
-      </w:r>
-      <w:proofErr w:type="spellEnd"/>
-      <w:r>
-        <w:t xml:space="preserve"> &gt; DATE('now')), CVV INTEGER NOT NULL CHECK (LENGTH(CVV) &lt;= 4) ) ''') </w:t>
-      </w:r>
-      <w:proofErr w:type="spellStart"/>
-      <w:r>
-        <w:t>cursor.execute</w:t>
-      </w:r>
-      <w:proofErr w:type="spellEnd"/>
-      <w:r>
-        <w:t xml:space="preserve">(''' CREATE TABLE Customer ( </w:t>
-      </w:r>
-      <w:proofErr w:type="spellStart"/>
-      <w:r>
-        <w:t>CustomerID</w:t>
-      </w:r>
-      <w:proofErr w:type="spellEnd"/>
-      <w:r>
-        <w:t xml:space="preserve"> INTEGER PRIMARY KEY UNIQUE NOT NULL, Username TEXT NOT NULL CHECK (LENGTH(</w:t>
-      </w:r>
-      <w:proofErr w:type="spellStart"/>
-      <w:r>
-        <w:t>UserName</w:t>
-      </w:r>
-      <w:proofErr w:type="spellEnd"/>
-      <w:r>
-        <w:t xml:space="preserve">) &lt;= 20), </w:t>
-      </w:r>
-      <w:proofErr w:type="spellStart"/>
-      <w:r>
-        <w:t>BankDetailsID</w:t>
-      </w:r>
-      <w:proofErr w:type="spellEnd"/>
-      <w:r>
-        <w:t xml:space="preserve"> INTEGER, Email Text NOT NULL CHECK (Email LIKE '%@%'), Password TEXT NOT NULL CHECK (LENGTH(Password) = 64), CONSTRAINT </w:t>
-      </w:r>
-      <w:proofErr w:type="spellStart"/>
-      <w:r>
-        <w:t>BankDetailsID</w:t>
-      </w:r>
-      <w:proofErr w:type="spellEnd"/>
-      <w:r>
-        <w:t xml:space="preserve"> FOREIGN KEY (</w:t>
-      </w:r>
-      <w:proofErr w:type="spellStart"/>
-      <w:r>
-        <w:t>BankDetailsID</w:t>
-      </w:r>
-      <w:proofErr w:type="spellEnd"/>
-      <w:r>
-        <w:t xml:space="preserve">) REFERENCES </w:t>
-      </w:r>
-      <w:proofErr w:type="spellStart"/>
-      <w:r>
-        <w:t>BankDetails</w:t>
-      </w:r>
-      <w:proofErr w:type="spellEnd"/>
-      <w:r>
-        <w:t>(</w:t>
-      </w:r>
-      <w:proofErr w:type="spellStart"/>
-      <w:r>
-        <w:t>BankDetailsID</w:t>
-      </w:r>
-      <w:proofErr w:type="spellEnd"/>
-      <w:r>
-        <w:t xml:space="preserve">) )''') </w:t>
-      </w:r>
-      <w:proofErr w:type="spellStart"/>
-      <w:r>
-        <w:t>cursor.execute</w:t>
-      </w:r>
-      <w:proofErr w:type="spellEnd"/>
-      <w:r>
-        <w:t xml:space="preserve">(''' CREATE TABLE </w:t>
-      </w:r>
-      <w:proofErr w:type="spellStart"/>
-      <w:r>
-        <w:t>RecentlyPlayedSongs</w:t>
-      </w:r>
-      <w:proofErr w:type="spellEnd"/>
-      <w:r>
-        <w:t xml:space="preserve"> ( </w:t>
-      </w:r>
-      <w:proofErr w:type="spellStart"/>
-      <w:r>
-        <w:t>BridgeID</w:t>
-      </w:r>
-      <w:proofErr w:type="spellEnd"/>
-      <w:r>
-        <w:t xml:space="preserve"> INTEGER PRIMARY KEY UNIQUE NOT NULL, </w:t>
-      </w:r>
-      <w:proofErr w:type="spellStart"/>
-      <w:r>
-        <w:t>SongID</w:t>
-      </w:r>
-      <w:proofErr w:type="spellEnd"/>
-      <w:r>
-        <w:t xml:space="preserve"> INTEGER, </w:t>
-      </w:r>
-      <w:proofErr w:type="spellStart"/>
-      <w:r>
-        <w:t>CustomerID</w:t>
-      </w:r>
-      <w:proofErr w:type="spellEnd"/>
-      <w:r>
-        <w:t xml:space="preserve"> INTEGER, </w:t>
-      </w:r>
-      <w:proofErr w:type="spellStart"/>
-      <w:r>
-        <w:t>DateListenedTo</w:t>
-      </w:r>
-      <w:proofErr w:type="spellEnd"/>
-      <w:r>
-        <w:t xml:space="preserve"> DATE, FOREIGN KEY (</w:t>
-      </w:r>
-      <w:proofErr w:type="spellStart"/>
-      <w:r>
-        <w:t>CustomerID</w:t>
-      </w:r>
-      <w:proofErr w:type="spellEnd"/>
-      <w:r>
-        <w:t>) REFERENCES Customer(</w:t>
-      </w:r>
-      <w:proofErr w:type="spellStart"/>
-      <w:r>
-        <w:t>CustomerID</w:t>
-      </w:r>
-      <w:proofErr w:type="spellEnd"/>
-      <w:r>
-        <w:t>), FOREIGN KEY (</w:t>
-      </w:r>
-      <w:proofErr w:type="spellStart"/>
-      <w:r>
-        <w:t>SongID</w:t>
-      </w:r>
-      <w:proofErr w:type="spellEnd"/>
-      <w:r>
-        <w:t>) REFERENCES Song(</w:t>
-      </w:r>
-      <w:proofErr w:type="spellStart"/>
-      <w:r>
-        <w:t>SongID</w:t>
-      </w:r>
-      <w:proofErr w:type="spellEnd"/>
-      <w:r>
-        <w:t xml:space="preserve">) )''') </w:t>
-      </w:r>
-      <w:proofErr w:type="spellStart"/>
-      <w:r>
-        <w:t>cursor.execute</w:t>
-      </w:r>
-      <w:proofErr w:type="spellEnd"/>
-      <w:r>
-        <w:t xml:space="preserve">(''' CREATE TABLE Artist ( </w:t>
-      </w:r>
-      <w:proofErr w:type="spellStart"/>
-      <w:r>
-        <w:t>ArtistID</w:t>
-      </w:r>
-      <w:proofErr w:type="spellEnd"/>
-      <w:r>
-        <w:t xml:space="preserve"> INTEGER PRIMARY KEY UNIQUE NOT NULL, </w:t>
-      </w:r>
-      <w:proofErr w:type="spellStart"/>
-      <w:r>
-        <w:t>StageName</w:t>
-      </w:r>
-      <w:proofErr w:type="spellEnd"/>
-      <w:r>
-        <w:t xml:space="preserve"> TEXT NOT NULL CHECK (LENGTH(</w:t>
-      </w:r>
-      <w:proofErr w:type="spellStart"/>
-      <w:r>
-        <w:t>StageName</w:t>
-      </w:r>
-      <w:proofErr w:type="spellEnd"/>
-      <w:r>
-        <w:t xml:space="preserve">) &lt;= 50), FirstName TEXT CHECK (LENGTH(FirstName) &lt;= 50), LastName TEXT CHECK (LENGTH(LastName) &lt;= 50) )''') </w:t>
-      </w:r>
-      <w:proofErr w:type="spellStart"/>
-      <w:r>
-        <w:t>cursor.execute</w:t>
-      </w:r>
-      <w:proofErr w:type="spellEnd"/>
-      <w:r>
-        <w:t xml:space="preserve">(''' CREATE TABLE Genre ( </w:t>
-      </w:r>
-      <w:proofErr w:type="spellStart"/>
-      <w:r>
-        <w:t>GenreID</w:t>
-      </w:r>
-      <w:proofErr w:type="spellEnd"/>
-      <w:r>
-        <w:t xml:space="preserve"> INTEGER PRIMARY KEY UNIQUE NOT NULL, Name TEXT NOT NULL CHECK (LENGTH(Name) &lt;= 50) )''') </w:t>
-      </w:r>
-      <w:proofErr w:type="spellStart"/>
-      <w:r>
-        <w:t>cursor.execute</w:t>
-      </w:r>
-      <w:proofErr w:type="spellEnd"/>
-      <w:r>
-        <w:t xml:space="preserve">(''' CREATE TABLE </w:t>
-      </w:r>
-      <w:proofErr w:type="spellStart"/>
-      <w:r>
-        <w:t>SongArtistBridge</w:t>
-      </w:r>
-      <w:proofErr w:type="spellEnd"/>
-      <w:r>
-        <w:t xml:space="preserve"> ( </w:t>
-      </w:r>
-      <w:proofErr w:type="spellStart"/>
-      <w:r>
-        <w:t>BridgeID</w:t>
-      </w:r>
-      <w:proofErr w:type="spellEnd"/>
-      <w:r>
-        <w:t xml:space="preserve"> INTEGER PRIMARY KEY UNIQUE NOT NULL, </w:t>
-      </w:r>
-      <w:proofErr w:type="spellStart"/>
-      <w:r>
-        <w:t>ArtistID</w:t>
-      </w:r>
-      <w:proofErr w:type="spellEnd"/>
-      <w:r>
-        <w:t xml:space="preserve"> INTEGER, </w:t>
-      </w:r>
-      <w:proofErr w:type="spellStart"/>
-      <w:r>
-        <w:t>SongID</w:t>
-      </w:r>
-      <w:proofErr w:type="spellEnd"/>
-      <w:r>
-        <w:t xml:space="preserve"> INTEGER, CONSTRAINT </w:t>
-      </w:r>
-      <w:proofErr w:type="spellStart"/>
-      <w:r>
-        <w:t>SongID</w:t>
-      </w:r>
-      <w:proofErr w:type="spellEnd"/>
-      <w:r>
-        <w:t xml:space="preserve"> FOREIGN KEY (</w:t>
-      </w:r>
-      <w:proofErr w:type="spellStart"/>
-      <w:r>
-        <w:t>SongID</w:t>
-      </w:r>
-      <w:proofErr w:type="spellEnd"/>
-      <w:r>
-        <w:t>) REFERENCES Song(</w:t>
-      </w:r>
-      <w:proofErr w:type="spellStart"/>
-      <w:r>
-        <w:t>SongID</w:t>
-      </w:r>
-      <w:proofErr w:type="spellEnd"/>
-      <w:r>
-        <w:t xml:space="preserve">), CONSTRAINT </w:t>
-      </w:r>
-      <w:proofErr w:type="spellStart"/>
-      <w:r>
-        <w:t>ArtistID</w:t>
-      </w:r>
-      <w:proofErr w:type="spellEnd"/>
-      <w:r>
-        <w:t xml:space="preserve"> FOREIGN KEY (</w:t>
-      </w:r>
-      <w:proofErr w:type="spellStart"/>
-      <w:r>
-        <w:t>ArtistID</w:t>
-      </w:r>
-      <w:proofErr w:type="spellEnd"/>
-      <w:r>
-        <w:t>) REFERENCES Artist(</w:t>
-      </w:r>
-      <w:proofErr w:type="spellStart"/>
-      <w:r>
-        <w:t>ArtistID</w:t>
-      </w:r>
-      <w:proofErr w:type="spellEnd"/>
-      <w:r>
-        <w:t xml:space="preserve">) )''') </w:t>
-      </w:r>
-      <w:proofErr w:type="spellStart"/>
-      <w:r>
-        <w:t>cursor.execute</w:t>
-      </w:r>
-      <w:proofErr w:type="spellEnd"/>
-      <w:r>
-        <w:t xml:space="preserve">(''' CREATE TABLE </w:t>
-      </w:r>
-      <w:proofErr w:type="spellStart"/>
-      <w:r>
-        <w:t>SubscriptionInvoice</w:t>
-      </w:r>
-      <w:proofErr w:type="spellEnd"/>
-      <w:r>
-        <w:t xml:space="preserve"> ( </w:t>
-      </w:r>
-      <w:proofErr w:type="spellStart"/>
-      <w:r>
-        <w:t>InvoiceID</w:t>
-      </w:r>
-      <w:proofErr w:type="spellEnd"/>
-      <w:r>
-        <w:t xml:space="preserve"> INTEGER PRIMARY KEY UNIQUE NOT NULL, </w:t>
-      </w:r>
-      <w:proofErr w:type="spellStart"/>
-      <w:r>
-        <w:t>BankDetailsID</w:t>
-      </w:r>
-      <w:proofErr w:type="spellEnd"/>
-      <w:r>
-        <w:t xml:space="preserve"> INTEGER, </w:t>
-      </w:r>
-      <w:proofErr w:type="spellStart"/>
-      <w:r>
-        <w:t>CustomerID</w:t>
-      </w:r>
-      <w:proofErr w:type="spellEnd"/>
-      <w:r>
-        <w:t xml:space="preserve"> INTEGER, </w:t>
-      </w:r>
-      <w:proofErr w:type="spellStart"/>
-      <w:r>
-        <w:t>SaleDate</w:t>
-      </w:r>
-      <w:proofErr w:type="spellEnd"/>
-      <w:r>
-        <w:t xml:space="preserve"> DATE NOT NULL, </w:t>
-      </w:r>
-      <w:proofErr w:type="spellStart"/>
-      <w:r>
-        <w:t>AmountCharged</w:t>
-      </w:r>
-      <w:proofErr w:type="spellEnd"/>
-      <w:r>
-        <w:t xml:space="preserve"> NUMBER NOT NULL CHECK (</w:t>
-      </w:r>
-      <w:proofErr w:type="spellStart"/>
-      <w:r>
-        <w:t>AmountCharged</w:t>
-      </w:r>
-      <w:proofErr w:type="spellEnd"/>
-      <w:r>
-        <w:t xml:space="preserve"> &gt; 0 AND ROUND(</w:t>
-      </w:r>
-      <w:proofErr w:type="spellStart"/>
-      <w:r>
-        <w:t>AmountCharged</w:t>
-      </w:r>
-      <w:proofErr w:type="spellEnd"/>
-      <w:r>
-        <w:t xml:space="preserve">, 2) = </w:t>
-      </w:r>
-      <w:proofErr w:type="spellStart"/>
-      <w:r>
-        <w:t>AmountCharged</w:t>
-      </w:r>
-      <w:proofErr w:type="spellEnd"/>
-      <w:r>
-        <w:t xml:space="preserve">), </w:t>
-      </w:r>
-      <w:proofErr w:type="spellStart"/>
-      <w:r>
-        <w:t>SubscriptionLengthBought</w:t>
-      </w:r>
-      <w:proofErr w:type="spellEnd"/>
-      <w:r>
-        <w:t xml:space="preserve"> INTEGER NOT NULL CHECK (</w:t>
-      </w:r>
-      <w:proofErr w:type="spellStart"/>
-      <w:r>
-        <w:t>SubscriptionLengthBought</w:t>
-      </w:r>
-      <w:proofErr w:type="spellEnd"/>
-      <w:r>
-        <w:t xml:space="preserve"> &gt; 0), CONSTRAINT </w:t>
-      </w:r>
-      <w:proofErr w:type="spellStart"/>
-      <w:r>
-        <w:t>CustomerID</w:t>
-      </w:r>
-      <w:proofErr w:type="spellEnd"/>
-      <w:r>
-        <w:t xml:space="preserve"> FOREIGN KEY (</w:t>
-      </w:r>
-      <w:proofErr w:type="spellStart"/>
-      <w:r>
-        <w:t>CustomerID</w:t>
-      </w:r>
-      <w:proofErr w:type="spellEnd"/>
-      <w:r>
-        <w:t>) REFERENCES Customer(</w:t>
-      </w:r>
-      <w:proofErr w:type="spellStart"/>
-      <w:r>
-        <w:t>CustomerID</w:t>
-      </w:r>
-      <w:proofErr w:type="spellEnd"/>
-      <w:r>
-        <w:t xml:space="preserve">), CONSTRAINT </w:t>
-      </w:r>
-      <w:proofErr w:type="spellStart"/>
-      <w:r>
-        <w:t>BankDetailsID</w:t>
-      </w:r>
-      <w:proofErr w:type="spellEnd"/>
-      <w:r>
-        <w:t xml:space="preserve"> FOREIGN KEY (</w:t>
-      </w:r>
-      <w:proofErr w:type="spellStart"/>
-      <w:r>
-        <w:t>BankDetailsID</w:t>
-      </w:r>
-      <w:proofErr w:type="spellEnd"/>
-      <w:r>
-        <w:t xml:space="preserve">) REFERENCES </w:t>
-      </w:r>
-      <w:proofErr w:type="spellStart"/>
-      <w:r>
-        <w:t>BankDetails</w:t>
-      </w:r>
-      <w:proofErr w:type="spellEnd"/>
-      <w:r>
-        <w:t>(</w:t>
-      </w:r>
-      <w:proofErr w:type="spellStart"/>
-      <w:r>
-        <w:t>BankDetailsID</w:t>
-      </w:r>
-      <w:proofErr w:type="spellEnd"/>
-      <w:r>
-        <w:t xml:space="preserve">) )''') </w:t>
-      </w:r>
-      <w:proofErr w:type="spellStart"/>
-      <w:r>
-        <w:t>cursor.execute</w:t>
-      </w:r>
-      <w:proofErr w:type="spellEnd"/>
-      <w:r>
-        <w:t xml:space="preserve">(''' CREATE TABLE </w:t>
-      </w:r>
-      <w:proofErr w:type="spellStart"/>
-      <w:r>
-        <w:t>SongGenreBridge</w:t>
-      </w:r>
-      <w:proofErr w:type="spellEnd"/>
-      <w:r>
-        <w:t xml:space="preserve"> ( </w:t>
-      </w:r>
-      <w:proofErr w:type="spellStart"/>
-      <w:r>
-        <w:t>BridgeID</w:t>
-      </w:r>
-      <w:proofErr w:type="spellEnd"/>
-      <w:r>
-        <w:t xml:space="preserve"> INTEGER PRIMARY KEY UNIQUE NOT NULL, </w:t>
-      </w:r>
-      <w:proofErr w:type="spellStart"/>
-      <w:r>
-        <w:t>GenreID</w:t>
-      </w:r>
-      <w:proofErr w:type="spellEnd"/>
-      <w:r>
-        <w:t xml:space="preserve"> INTEGER, </w:t>
-      </w:r>
-      <w:proofErr w:type="spellStart"/>
-      <w:r>
-        <w:t>SongID</w:t>
-      </w:r>
-      <w:proofErr w:type="spellEnd"/>
-      <w:r>
-        <w:t xml:space="preserve"> INTEGER, CONSTRAINT </w:t>
-      </w:r>
-      <w:proofErr w:type="spellStart"/>
-      <w:r>
-        <w:t>SongID</w:t>
-      </w:r>
-      <w:proofErr w:type="spellEnd"/>
-      <w:r>
-        <w:t xml:space="preserve"> FOREIGN KEY (</w:t>
-      </w:r>
-      <w:proofErr w:type="spellStart"/>
-      <w:r>
-        <w:t>SongID</w:t>
-      </w:r>
-      <w:proofErr w:type="spellEnd"/>
-      <w:r>
-        <w:t>) REFERENCES Song(</w:t>
-      </w:r>
-      <w:proofErr w:type="spellStart"/>
-      <w:r>
-        <w:t>SongID</w:t>
-      </w:r>
-      <w:proofErr w:type="spellEnd"/>
-      <w:r>
-        <w:t xml:space="preserve">), CONSTRAINT </w:t>
-      </w:r>
-      <w:proofErr w:type="spellStart"/>
-      <w:r>
-        <w:t>GenreID</w:t>
-      </w:r>
-      <w:proofErr w:type="spellEnd"/>
-      <w:r>
-        <w:t xml:space="preserve"> FOREIGN KEY (</w:t>
-      </w:r>
-      <w:proofErr w:type="spellStart"/>
-      <w:r>
-        <w:t>GenreID</w:t>
-      </w:r>
-      <w:proofErr w:type="spellEnd"/>
-      <w:r>
-        <w:t>) REFERENCES Genre(</w:t>
-      </w:r>
-      <w:proofErr w:type="spellStart"/>
-      <w:r>
-        <w:t>GenreID</w:t>
-      </w:r>
-      <w:proofErr w:type="spellEnd"/>
-      <w:r>
-        <w:t xml:space="preserve">) )''') </w:t>
-      </w:r>
-      <w:proofErr w:type="spellStart"/>
-      <w:r>
-        <w:t>conn.commit</w:t>
-      </w:r>
-      <w:proofErr w:type="spellEnd"/>
-      <w:r>
-        <w:t xml:space="preserve">() </w:t>
-      </w:r>
-      <w:proofErr w:type="spellStart"/>
-      <w:r>
-        <w:t>cursor.close</w:t>
-      </w:r>
-      <w:proofErr w:type="spellEnd"/>
-      <w:r>
-        <w:t xml:space="preserve">() </w:t>
-      </w:r>
-      <w:proofErr w:type="spellStart"/>
-      <w:r>
-        <w:t>conn.close</w:t>
-      </w:r>
-      <w:proofErr w:type="spellEnd"/>
-      <w:r>
-        <w:t xml:space="preserve">() </w:t>
-      </w:r>
-    </w:p>
-    <w:p>
-      <w:r>
-        <w:t>Write SQL code to add a bunch of records to the database</w:t>
-      </w:r>
-      <w:r>
-        <w:t xml:space="preserve">. Have at least 100 songs, 10 customers, 20 artists, each artist having multiple songs, each customer having their own banking details, each customer having at least 1-2 subscriptions bought, each having played at least 5 songs recently, and 8 albums, each having at least 10 unique songs, all the appropriate </w:t>
-      </w:r>
-      <w:r>
-        <w:lastRenderedPageBreak/>
-        <w:t>bridging table data should be created, and have at least 5 genres. And connect every single song with a genre, and at least 20 with a second genre</w:t>
-      </w:r>
-      <w:r>
-        <w:t>”</w:t>
-      </w:r>
-    </w:p>
-    <w:p>
       <w:pPr>
         <w:spacing w:line="240" w:lineRule="auto"/>
       </w:pPr>
-      <w:r>
-        <w:t>Emn178. (n.d.). </w:t>
-      </w:r>
       <w:r>
         <w:rPr>
           <w:i/>
           <w:iCs/>
         </w:rPr>
+        <w:t>Built-in aggregate functions</w:t>
+      </w:r>
+      <w:r>
+        <w:t>. (2023, May 12). SQLite Documentation. </w:t>
+      </w:r>
+      <w:hyperlink r:id="rId36" w:history="1">
+        <w:r>
+          <w:rPr>
+            <w:rStyle w:val="Hyperlink"/>
+          </w:rPr>
+          <w:t>https://www.sqlite.org/lang_aggfunc.html</w:t>
+        </w:r>
+      </w:hyperlink>
+    </w:p>
+    <w:p>
+      <w:r>
+        <w:lastRenderedPageBreak/>
+        <w:t>ChatGPT. (2024, August 11). Name for the business. OpenAI. Prompt: “</w:t>
+      </w:r>
+      <w:r>
+        <w:t>Here is the python code to create my SQLite database: conn = sqlite3.connect("</w:t>
+      </w:r>
+      <w:proofErr w:type="spellStart"/>
+      <w:r>
+        <w:t>SoundShift.db</w:t>
+      </w:r>
+      <w:proofErr w:type="spellEnd"/>
+      <w:r>
+        <w:t xml:space="preserve">") cursor = </w:t>
+      </w:r>
+      <w:proofErr w:type="spellStart"/>
+      <w:r>
+        <w:t>conn.cursor</w:t>
+      </w:r>
+      <w:proofErr w:type="spellEnd"/>
+      <w:r>
+        <w:t xml:space="preserve">() </w:t>
+      </w:r>
+      <w:proofErr w:type="spellStart"/>
+      <w:r>
+        <w:t>cursor.execute</w:t>
+      </w:r>
+      <w:proofErr w:type="spellEnd"/>
+      <w:r>
+        <w:t xml:space="preserve">(''' CREATE TABLE Album ( </w:t>
+      </w:r>
+      <w:proofErr w:type="spellStart"/>
+      <w:r>
+        <w:t>AlbumID</w:t>
+      </w:r>
+      <w:proofErr w:type="spellEnd"/>
+      <w:r>
+        <w:t xml:space="preserve"> INTEGER PRIMARY KEY UNIQUE NOT NULL UNIQUE, Name TEXT NOT NULL, </w:t>
+      </w:r>
+      <w:proofErr w:type="spellStart"/>
+      <w:r>
+        <w:t>ReleaseDate</w:t>
+      </w:r>
+      <w:proofErr w:type="spellEnd"/>
+      <w:r>
+        <w:t xml:space="preserve"> DATE, CONSTRAINT Name CHECK (LENGTH(Name) &lt;= 50) )''') </w:t>
+      </w:r>
+      <w:proofErr w:type="spellStart"/>
+      <w:r>
+        <w:t>cursor.execute</w:t>
+      </w:r>
+      <w:proofErr w:type="spellEnd"/>
+      <w:r>
+        <w:t xml:space="preserve">(''' CREATE TABLE Song ( </w:t>
+      </w:r>
+      <w:proofErr w:type="spellStart"/>
+      <w:r>
+        <w:t>SongID</w:t>
+      </w:r>
+      <w:proofErr w:type="spellEnd"/>
+      <w:r>
+        <w:t xml:space="preserve"> INTEGER PRIMARY KEY UNIQUE NOT NULL UNIQUE, Name TEXT NOT NULL, Length INT, </w:t>
+      </w:r>
+      <w:proofErr w:type="spellStart"/>
+      <w:r>
+        <w:t>AlbumID</w:t>
+      </w:r>
+      <w:proofErr w:type="spellEnd"/>
+      <w:r>
+        <w:t xml:space="preserve"> INTEGER, </w:t>
+      </w:r>
+      <w:proofErr w:type="spellStart"/>
+      <w:r>
+        <w:t>ReleaseDate</w:t>
+      </w:r>
+      <w:proofErr w:type="spellEnd"/>
+      <w:r>
+        <w:t xml:space="preserve"> DATE, FOREIGN KEY (</w:t>
+      </w:r>
+      <w:proofErr w:type="spellStart"/>
+      <w:r>
+        <w:t>AlbumID</w:t>
+      </w:r>
+      <w:proofErr w:type="spellEnd"/>
+      <w:r>
+        <w:t>) REFERENCES Album(</w:t>
+      </w:r>
+      <w:proofErr w:type="spellStart"/>
+      <w:r>
+        <w:t>AlbumID</w:t>
+      </w:r>
+      <w:proofErr w:type="spellEnd"/>
+      <w:r>
+        <w:t xml:space="preserve">), CONSTRAINT Length CHECK (Length &gt; 0), CONSTRAINT Name CHECK (LENGTH(Name) &lt;= 50) ) ''') </w:t>
+      </w:r>
+      <w:proofErr w:type="spellStart"/>
+      <w:r>
+        <w:t>cursor.execute</w:t>
+      </w:r>
+      <w:proofErr w:type="spellEnd"/>
+      <w:r>
+        <w:t xml:space="preserve">(''' CREATE TABLE </w:t>
+      </w:r>
+      <w:proofErr w:type="spellStart"/>
+      <w:r>
+        <w:t>BankDetails</w:t>
+      </w:r>
+      <w:proofErr w:type="spellEnd"/>
+      <w:r>
+        <w:t xml:space="preserve"> ( </w:t>
+      </w:r>
+      <w:proofErr w:type="spellStart"/>
+      <w:r>
+        <w:t>BankDetailsID</w:t>
+      </w:r>
+      <w:proofErr w:type="spellEnd"/>
+      <w:r>
+        <w:t xml:space="preserve"> INTEGER PRIMARY KEY UNIQUE NOT NULL UNIQUE, </w:t>
+      </w:r>
+      <w:proofErr w:type="spellStart"/>
+      <w:r>
+        <w:t>CardNumber</w:t>
+      </w:r>
+      <w:proofErr w:type="spellEnd"/>
+      <w:r>
+        <w:t xml:space="preserve"> INTEGER NOT NULL CHECK (LENGTH(</w:t>
+      </w:r>
+      <w:proofErr w:type="spellStart"/>
+      <w:r>
+        <w:t>CardNumber</w:t>
+      </w:r>
+      <w:proofErr w:type="spellEnd"/>
+      <w:r>
+        <w:t xml:space="preserve">) &lt;= 19), </w:t>
+      </w:r>
+      <w:proofErr w:type="spellStart"/>
+      <w:r>
+        <w:t>CardHolderName</w:t>
+      </w:r>
+      <w:proofErr w:type="spellEnd"/>
+      <w:r>
+        <w:t xml:space="preserve"> TEXT NOT NULL CHECK (LENGTH(</w:t>
+      </w:r>
+      <w:proofErr w:type="spellStart"/>
+      <w:r>
+        <w:t>CardHolderName</w:t>
+      </w:r>
+      <w:proofErr w:type="spellEnd"/>
+      <w:r>
+        <w:t xml:space="preserve">) &lt;= 50), </w:t>
+      </w:r>
+      <w:proofErr w:type="spellStart"/>
+      <w:r>
+        <w:t>ExpirationDate</w:t>
+      </w:r>
+      <w:proofErr w:type="spellEnd"/>
+      <w:r>
+        <w:t xml:space="preserve"> DATE NOT NULL CHECK (</w:t>
+      </w:r>
+      <w:proofErr w:type="spellStart"/>
+      <w:r>
+        <w:t>ExpirationDate</w:t>
+      </w:r>
+      <w:proofErr w:type="spellEnd"/>
+      <w:r>
+        <w:t xml:space="preserve"> &gt; DATE('now')), CVV INTEGER NOT NULL CHECK (LENGTH(CVV) &lt;= 4) ) ''') </w:t>
+      </w:r>
+      <w:proofErr w:type="spellStart"/>
+      <w:r>
+        <w:t>cursor.execute</w:t>
+      </w:r>
+      <w:proofErr w:type="spellEnd"/>
+      <w:r>
+        <w:t xml:space="preserve">(''' CREATE TABLE Customer ( </w:t>
+      </w:r>
+      <w:proofErr w:type="spellStart"/>
+      <w:r>
+        <w:t>CustomerID</w:t>
+      </w:r>
+      <w:proofErr w:type="spellEnd"/>
+      <w:r>
+        <w:t xml:space="preserve"> INTEGER PRIMARY KEY UNIQUE NOT NULL, Username TEXT NOT NULL CHECK (LENGTH(</w:t>
+      </w:r>
+      <w:proofErr w:type="spellStart"/>
+      <w:r>
+        <w:t>UserName</w:t>
+      </w:r>
+      <w:proofErr w:type="spellEnd"/>
+      <w:r>
+        <w:t xml:space="preserve">) &lt;= 20), </w:t>
+      </w:r>
+      <w:proofErr w:type="spellStart"/>
+      <w:r>
+        <w:t>BankDetailsID</w:t>
+      </w:r>
+      <w:proofErr w:type="spellEnd"/>
+      <w:r>
+        <w:t xml:space="preserve"> INTEGER, Email Text NOT NULL CHECK (Email LIKE '%@%'), Password TEXT NOT NULL CHECK (LENGTH(Password) = 64), CONSTRAINT </w:t>
+      </w:r>
+      <w:proofErr w:type="spellStart"/>
+      <w:r>
+        <w:t>BankDetailsID</w:t>
+      </w:r>
+      <w:proofErr w:type="spellEnd"/>
+      <w:r>
+        <w:t xml:space="preserve"> FOREIGN KEY (</w:t>
+      </w:r>
+      <w:proofErr w:type="spellStart"/>
+      <w:r>
+        <w:t>BankDetailsID</w:t>
+      </w:r>
+      <w:proofErr w:type="spellEnd"/>
+      <w:r>
+        <w:t xml:space="preserve">) REFERENCES </w:t>
+      </w:r>
+      <w:proofErr w:type="spellStart"/>
+      <w:r>
+        <w:t>BankDetails</w:t>
+      </w:r>
+      <w:proofErr w:type="spellEnd"/>
+      <w:r>
+        <w:t>(</w:t>
+      </w:r>
+      <w:proofErr w:type="spellStart"/>
+      <w:r>
+        <w:t>BankDetailsID</w:t>
+      </w:r>
+      <w:proofErr w:type="spellEnd"/>
+      <w:r>
+        <w:t xml:space="preserve">) )''') </w:t>
+      </w:r>
+      <w:proofErr w:type="spellStart"/>
+      <w:r>
+        <w:t>cursor.execute</w:t>
+      </w:r>
+      <w:proofErr w:type="spellEnd"/>
+      <w:r>
+        <w:t xml:space="preserve">(''' CREATE TABLE </w:t>
+      </w:r>
+      <w:proofErr w:type="spellStart"/>
+      <w:r>
+        <w:t>RecentlyPlayedSongs</w:t>
+      </w:r>
+      <w:proofErr w:type="spellEnd"/>
+      <w:r>
+        <w:t xml:space="preserve"> ( </w:t>
+      </w:r>
+      <w:proofErr w:type="spellStart"/>
+      <w:r>
+        <w:t>BridgeID</w:t>
+      </w:r>
+      <w:proofErr w:type="spellEnd"/>
+      <w:r>
+        <w:t xml:space="preserve"> INTEGER PRIMARY KEY UNIQUE NOT NULL, </w:t>
+      </w:r>
+      <w:proofErr w:type="spellStart"/>
+      <w:r>
+        <w:t>SongID</w:t>
+      </w:r>
+      <w:proofErr w:type="spellEnd"/>
+      <w:r>
+        <w:t xml:space="preserve"> INTEGER, </w:t>
+      </w:r>
+      <w:proofErr w:type="spellStart"/>
+      <w:r>
+        <w:t>CustomerID</w:t>
+      </w:r>
+      <w:proofErr w:type="spellEnd"/>
+      <w:r>
+        <w:t xml:space="preserve"> INTEGER, </w:t>
+      </w:r>
+      <w:proofErr w:type="spellStart"/>
+      <w:r>
+        <w:t>DateListenedTo</w:t>
+      </w:r>
+      <w:proofErr w:type="spellEnd"/>
+      <w:r>
+        <w:t xml:space="preserve"> DATE, FOREIGN KEY (</w:t>
+      </w:r>
+      <w:proofErr w:type="spellStart"/>
+      <w:r>
+        <w:t>CustomerID</w:t>
+      </w:r>
+      <w:proofErr w:type="spellEnd"/>
+      <w:r>
+        <w:t>) REFERENCES Customer(</w:t>
+      </w:r>
+      <w:proofErr w:type="spellStart"/>
+      <w:r>
+        <w:t>CustomerID</w:t>
+      </w:r>
+      <w:proofErr w:type="spellEnd"/>
+      <w:r>
+        <w:t>), FOREIGN KEY (</w:t>
+      </w:r>
+      <w:proofErr w:type="spellStart"/>
+      <w:r>
+        <w:t>SongID</w:t>
+      </w:r>
+      <w:proofErr w:type="spellEnd"/>
+      <w:r>
+        <w:t>) REFERENCES Song(</w:t>
+      </w:r>
+      <w:proofErr w:type="spellStart"/>
+      <w:r>
+        <w:t>SongID</w:t>
+      </w:r>
+      <w:proofErr w:type="spellEnd"/>
+      <w:r>
+        <w:t xml:space="preserve">) )''') </w:t>
+      </w:r>
+      <w:proofErr w:type="spellStart"/>
+      <w:r>
+        <w:t>cursor.execute</w:t>
+      </w:r>
+      <w:proofErr w:type="spellEnd"/>
+      <w:r>
+        <w:t xml:space="preserve">(''' CREATE TABLE Artist ( </w:t>
+      </w:r>
+      <w:proofErr w:type="spellStart"/>
+      <w:r>
+        <w:t>ArtistID</w:t>
+      </w:r>
+      <w:proofErr w:type="spellEnd"/>
+      <w:r>
+        <w:t xml:space="preserve"> INTEGER PRIMARY KEY UNIQUE NOT NULL, </w:t>
+      </w:r>
+      <w:proofErr w:type="spellStart"/>
+      <w:r>
+        <w:t>StageName</w:t>
+      </w:r>
+      <w:proofErr w:type="spellEnd"/>
+      <w:r>
+        <w:t xml:space="preserve"> TEXT NOT NULL CHECK (LENGTH(</w:t>
+      </w:r>
+      <w:proofErr w:type="spellStart"/>
+      <w:r>
+        <w:t>StageName</w:t>
+      </w:r>
+      <w:proofErr w:type="spellEnd"/>
+      <w:r>
+        <w:t xml:space="preserve">) &lt;= 50), FirstName TEXT CHECK (LENGTH(FirstName) &lt;= 50), LastName TEXT CHECK (LENGTH(LastName) &lt;= 50) )''') </w:t>
+      </w:r>
+      <w:proofErr w:type="spellStart"/>
+      <w:r>
+        <w:t>cursor.execute</w:t>
+      </w:r>
+      <w:proofErr w:type="spellEnd"/>
+      <w:r>
+        <w:t xml:space="preserve">(''' CREATE TABLE Genre ( </w:t>
+      </w:r>
+      <w:proofErr w:type="spellStart"/>
+      <w:r>
+        <w:t>GenreID</w:t>
+      </w:r>
+      <w:proofErr w:type="spellEnd"/>
+      <w:r>
+        <w:t xml:space="preserve"> INTEGER PRIMARY KEY UNIQUE NOT NULL, Name TEXT NOT NULL CHECK (LENGTH(Name) &lt;= 50) )''') </w:t>
+      </w:r>
+      <w:proofErr w:type="spellStart"/>
+      <w:r>
+        <w:t>cursor.execute</w:t>
+      </w:r>
+      <w:proofErr w:type="spellEnd"/>
+      <w:r>
+        <w:t xml:space="preserve">(''' CREATE TABLE </w:t>
+      </w:r>
+      <w:proofErr w:type="spellStart"/>
+      <w:r>
+        <w:t>SongArtistBridge</w:t>
+      </w:r>
+      <w:proofErr w:type="spellEnd"/>
+      <w:r>
+        <w:t xml:space="preserve"> ( </w:t>
+      </w:r>
+      <w:proofErr w:type="spellStart"/>
+      <w:r>
+        <w:t>BridgeID</w:t>
+      </w:r>
+      <w:proofErr w:type="spellEnd"/>
+      <w:r>
+        <w:t xml:space="preserve"> INTEGER PRIMARY KEY UNIQUE NOT NULL, </w:t>
+      </w:r>
+      <w:proofErr w:type="spellStart"/>
+      <w:r>
+        <w:t>ArtistID</w:t>
+      </w:r>
+      <w:proofErr w:type="spellEnd"/>
+      <w:r>
+        <w:t xml:space="preserve"> INTEGER, </w:t>
+      </w:r>
+      <w:proofErr w:type="spellStart"/>
+      <w:r>
+        <w:t>SongID</w:t>
+      </w:r>
+      <w:proofErr w:type="spellEnd"/>
+      <w:r>
+        <w:t xml:space="preserve"> INTEGER, CONSTRAINT </w:t>
+      </w:r>
+      <w:proofErr w:type="spellStart"/>
+      <w:r>
+        <w:t>SongID</w:t>
+      </w:r>
+      <w:proofErr w:type="spellEnd"/>
+      <w:r>
+        <w:t xml:space="preserve"> FOREIGN KEY (</w:t>
+      </w:r>
+      <w:proofErr w:type="spellStart"/>
+      <w:r>
+        <w:t>SongID</w:t>
+      </w:r>
+      <w:proofErr w:type="spellEnd"/>
+      <w:r>
+        <w:t>) REFERENCES Song(</w:t>
+      </w:r>
+      <w:proofErr w:type="spellStart"/>
+      <w:r>
+        <w:t>SongID</w:t>
+      </w:r>
+      <w:proofErr w:type="spellEnd"/>
+      <w:r>
+        <w:t xml:space="preserve">), CONSTRAINT </w:t>
+      </w:r>
+      <w:proofErr w:type="spellStart"/>
+      <w:r>
+        <w:t>ArtistID</w:t>
+      </w:r>
+      <w:proofErr w:type="spellEnd"/>
+      <w:r>
+        <w:t xml:space="preserve"> FOREIGN KEY (</w:t>
+      </w:r>
+      <w:proofErr w:type="spellStart"/>
+      <w:r>
+        <w:t>ArtistID</w:t>
+      </w:r>
+      <w:proofErr w:type="spellEnd"/>
+      <w:r>
+        <w:t>) REFERENCES Artist(</w:t>
+      </w:r>
+      <w:proofErr w:type="spellStart"/>
+      <w:r>
+        <w:t>ArtistID</w:t>
+      </w:r>
+      <w:proofErr w:type="spellEnd"/>
+      <w:r>
+        <w:t xml:space="preserve">) )''') </w:t>
+      </w:r>
+      <w:proofErr w:type="spellStart"/>
+      <w:r>
+        <w:t>cursor.execute</w:t>
+      </w:r>
+      <w:proofErr w:type="spellEnd"/>
+      <w:r>
+        <w:t xml:space="preserve">(''' CREATE TABLE </w:t>
+      </w:r>
+      <w:proofErr w:type="spellStart"/>
+      <w:r>
+        <w:t>SubscriptionInvoice</w:t>
+      </w:r>
+      <w:proofErr w:type="spellEnd"/>
+      <w:r>
+        <w:t xml:space="preserve"> ( </w:t>
+      </w:r>
+      <w:proofErr w:type="spellStart"/>
+      <w:r>
+        <w:t>InvoiceID</w:t>
+      </w:r>
+      <w:proofErr w:type="spellEnd"/>
+      <w:r>
+        <w:t xml:space="preserve"> INTEGER PRIMARY KEY UNIQUE NOT NULL, </w:t>
+      </w:r>
+      <w:proofErr w:type="spellStart"/>
+      <w:r>
+        <w:t>BankDetailsID</w:t>
+      </w:r>
+      <w:proofErr w:type="spellEnd"/>
+      <w:r>
+        <w:t xml:space="preserve"> INTEGER, </w:t>
+      </w:r>
+      <w:proofErr w:type="spellStart"/>
+      <w:r>
+        <w:t>CustomerID</w:t>
+      </w:r>
+      <w:proofErr w:type="spellEnd"/>
+      <w:r>
+        <w:t xml:space="preserve"> INTEGER, </w:t>
+      </w:r>
+      <w:proofErr w:type="spellStart"/>
+      <w:r>
+        <w:t>SaleDate</w:t>
+      </w:r>
+      <w:proofErr w:type="spellEnd"/>
+      <w:r>
+        <w:t xml:space="preserve"> DATE NOT NULL, </w:t>
+      </w:r>
+      <w:proofErr w:type="spellStart"/>
+      <w:r>
+        <w:t>AmountCharged</w:t>
+      </w:r>
+      <w:proofErr w:type="spellEnd"/>
+      <w:r>
+        <w:t xml:space="preserve"> NUMBER NOT NULL CHECK (</w:t>
+      </w:r>
+      <w:proofErr w:type="spellStart"/>
+      <w:r>
+        <w:t>AmountCharged</w:t>
+      </w:r>
+      <w:proofErr w:type="spellEnd"/>
+      <w:r>
+        <w:t xml:space="preserve"> &gt; 0 AND ROUND(</w:t>
+      </w:r>
+      <w:proofErr w:type="spellStart"/>
+      <w:r>
+        <w:t>AmountCharged</w:t>
+      </w:r>
+      <w:proofErr w:type="spellEnd"/>
+      <w:r>
+        <w:t xml:space="preserve">, 2) = </w:t>
+      </w:r>
+      <w:proofErr w:type="spellStart"/>
+      <w:r>
+        <w:t>AmountCharged</w:t>
+      </w:r>
+      <w:proofErr w:type="spellEnd"/>
+      <w:r>
+        <w:t xml:space="preserve">), </w:t>
+      </w:r>
+      <w:proofErr w:type="spellStart"/>
+      <w:r>
+        <w:t>SubscriptionLengthBought</w:t>
+      </w:r>
+      <w:proofErr w:type="spellEnd"/>
+      <w:r>
+        <w:t xml:space="preserve"> INTEGER NOT NULL CHECK (</w:t>
+      </w:r>
+      <w:proofErr w:type="spellStart"/>
+      <w:r>
+        <w:t>SubscriptionLengthBought</w:t>
+      </w:r>
+      <w:proofErr w:type="spellEnd"/>
+      <w:r>
+        <w:t xml:space="preserve"> &gt; 0), CONSTRAINT </w:t>
+      </w:r>
+      <w:proofErr w:type="spellStart"/>
+      <w:r>
+        <w:t>CustomerID</w:t>
+      </w:r>
+      <w:proofErr w:type="spellEnd"/>
+      <w:r>
+        <w:t xml:space="preserve"> FOREIGN KEY (</w:t>
+      </w:r>
+      <w:proofErr w:type="spellStart"/>
+      <w:r>
+        <w:t>CustomerID</w:t>
+      </w:r>
+      <w:proofErr w:type="spellEnd"/>
+      <w:r>
+        <w:t>) REFERENCES Customer(</w:t>
+      </w:r>
+      <w:proofErr w:type="spellStart"/>
+      <w:r>
+        <w:t>CustomerID</w:t>
+      </w:r>
+      <w:proofErr w:type="spellEnd"/>
+      <w:r>
+        <w:t xml:space="preserve">), CONSTRAINT </w:t>
+      </w:r>
+      <w:proofErr w:type="spellStart"/>
+      <w:r>
+        <w:t>BankDetailsID</w:t>
+      </w:r>
+      <w:proofErr w:type="spellEnd"/>
+      <w:r>
+        <w:t xml:space="preserve"> FOREIGN KEY (</w:t>
+      </w:r>
+      <w:proofErr w:type="spellStart"/>
+      <w:r>
+        <w:t>BankDetailsID</w:t>
+      </w:r>
+      <w:proofErr w:type="spellEnd"/>
+      <w:r>
+        <w:t xml:space="preserve">) REFERENCES </w:t>
+      </w:r>
+      <w:proofErr w:type="spellStart"/>
+      <w:r>
+        <w:t>BankDetails</w:t>
+      </w:r>
+      <w:proofErr w:type="spellEnd"/>
+      <w:r>
+        <w:t>(</w:t>
+      </w:r>
+      <w:proofErr w:type="spellStart"/>
+      <w:r>
+        <w:t>BankDetailsID</w:t>
+      </w:r>
+      <w:proofErr w:type="spellEnd"/>
+      <w:r>
+        <w:t xml:space="preserve">) )''') </w:t>
+      </w:r>
+      <w:proofErr w:type="spellStart"/>
+      <w:r>
+        <w:t>cursor.execute</w:t>
+      </w:r>
+      <w:proofErr w:type="spellEnd"/>
+      <w:r>
+        <w:t xml:space="preserve">(''' CREATE TABLE </w:t>
+      </w:r>
+      <w:proofErr w:type="spellStart"/>
+      <w:r>
+        <w:t>SongGenreBridge</w:t>
+      </w:r>
+      <w:proofErr w:type="spellEnd"/>
+      <w:r>
+        <w:t xml:space="preserve"> ( </w:t>
+      </w:r>
+      <w:proofErr w:type="spellStart"/>
+      <w:r>
+        <w:t>BridgeID</w:t>
+      </w:r>
+      <w:proofErr w:type="spellEnd"/>
+      <w:r>
+        <w:t xml:space="preserve"> INTEGER PRIMARY KEY UNIQUE NOT NULL, </w:t>
+      </w:r>
+      <w:proofErr w:type="spellStart"/>
+      <w:r>
+        <w:t>GenreID</w:t>
+      </w:r>
+      <w:proofErr w:type="spellEnd"/>
+      <w:r>
+        <w:t xml:space="preserve"> INTEGER, </w:t>
+      </w:r>
+      <w:proofErr w:type="spellStart"/>
+      <w:r>
+        <w:t>SongID</w:t>
+      </w:r>
+      <w:proofErr w:type="spellEnd"/>
+      <w:r>
+        <w:t xml:space="preserve"> INTEGER, CONSTRAINT </w:t>
+      </w:r>
+      <w:proofErr w:type="spellStart"/>
+      <w:r>
+        <w:t>SongID</w:t>
+      </w:r>
+      <w:proofErr w:type="spellEnd"/>
+      <w:r>
+        <w:t xml:space="preserve"> FOREIGN KEY (</w:t>
+      </w:r>
+      <w:proofErr w:type="spellStart"/>
+      <w:r>
+        <w:t>SongID</w:t>
+      </w:r>
+      <w:proofErr w:type="spellEnd"/>
+      <w:r>
+        <w:t>) REFERENCES Song(</w:t>
+      </w:r>
+      <w:proofErr w:type="spellStart"/>
+      <w:r>
+        <w:t>SongID</w:t>
+      </w:r>
+      <w:proofErr w:type="spellEnd"/>
+      <w:r>
+        <w:t xml:space="preserve">), CONSTRAINT </w:t>
+      </w:r>
+      <w:proofErr w:type="spellStart"/>
+      <w:r>
+        <w:t>GenreID</w:t>
+      </w:r>
+      <w:proofErr w:type="spellEnd"/>
+      <w:r>
+        <w:t xml:space="preserve"> FOREIGN KEY (</w:t>
+      </w:r>
+      <w:proofErr w:type="spellStart"/>
+      <w:r>
+        <w:t>GenreID</w:t>
+      </w:r>
+      <w:proofErr w:type="spellEnd"/>
+      <w:r>
+        <w:t>) REFERENCES Genre(</w:t>
+      </w:r>
+      <w:proofErr w:type="spellStart"/>
+      <w:r>
+        <w:t>GenreID</w:t>
+      </w:r>
+      <w:proofErr w:type="spellEnd"/>
+      <w:r>
+        <w:t xml:space="preserve">) )''') </w:t>
+      </w:r>
+      <w:proofErr w:type="spellStart"/>
+      <w:r>
+        <w:t>conn.commit</w:t>
+      </w:r>
+      <w:proofErr w:type="spellEnd"/>
+      <w:r>
+        <w:t xml:space="preserve">() </w:t>
+      </w:r>
+      <w:proofErr w:type="spellStart"/>
+      <w:r>
+        <w:t>cursor.close</w:t>
+      </w:r>
+      <w:proofErr w:type="spellEnd"/>
+      <w:r>
+        <w:t xml:space="preserve">() </w:t>
+      </w:r>
+      <w:proofErr w:type="spellStart"/>
+      <w:r>
+        <w:t>conn.close</w:t>
+      </w:r>
+      <w:proofErr w:type="spellEnd"/>
+      <w:r>
+        <w:t xml:space="preserve">() </w:t>
+      </w:r>
+    </w:p>
+    <w:p>
+      <w:r>
+        <w:t>Write SQL code to add a bunch of records to the database</w:t>
+      </w:r>
+      <w:r>
+        <w:t>. Have at least 100 songs, 10 customers, 20 artists, each artist having multiple songs, each customer having their own banking details, each customer having at least 1-2 subscriptions bought, each having played at least 5 songs recently, and 8 albums, each having at least 10 unique songs, all the appropriate bridging table data should be created, and have at least 5 genres. And connect every single song with a genre, and at least 20 with a second genre</w:t>
+      </w:r>
+      <w:r>
+        <w:t>”</w:t>
+      </w:r>
+    </w:p>
+    <w:p>
+      <w:pPr>
+        <w:spacing w:line="240" w:lineRule="auto"/>
+      </w:pPr>
+      <w:r>
+        <w:t>Emn178. (n.d.). </w:t>
+      </w:r>
+      <w:r>
+        <w:rPr>
+          <w:i/>
+          <w:iCs/>
+        </w:rPr>
         <w:t>Sha256</w:t>
       </w:r>
       <w:r>
         <w:t>. Online Tools. </w:t>
       </w:r>
-      <w:hyperlink r:id="rId8" w:history="1">
+      <w:hyperlink r:id="rId37" w:history="1">
         <w:r>
           <w:rPr>
             <w:rStyle w:val="Hyperlink"/>
@@ -1516,6 +3960,7 @@
         <w:spacing w:line="240" w:lineRule="auto"/>
       </w:pPr>
       <w:r>
+        <w:lastRenderedPageBreak/>
         <w:t>Ian. (2020, May 8). </w:t>
       </w:r>
       <w:r>
@@ -1528,7 +3973,7 @@
       <w:r>
         <w:t>. Database.Guide. </w:t>
       </w:r>
-      <w:hyperlink r:id="rId9" w:history="1">
+      <w:hyperlink r:id="rId38" w:history="1">
         <w:r>
           <w:rPr>
             <w:rStyle w:val="Hyperlink"/>
@@ -1543,10 +3988,10 @@
       </w:pPr>
     </w:p>
     <w:sectPr>
-      <w:footerReference w:type="even" r:id="rId10"/>
-      <w:footerReference w:type="default" r:id="rId11"/>
-      <w:headerReference w:type="first" r:id="rId12"/>
-      <w:footerReference w:type="first" r:id="rId13"/>
+      <w:footerReference w:type="even" r:id="rId39"/>
+      <w:footerReference w:type="default" r:id="rId40"/>
+      <w:headerReference w:type="first" r:id="rId41"/>
+      <w:footerReference w:type="first" r:id="rId42"/>
       <w:pgSz w:w="11906" w:h="16838"/>
       <w:pgMar w:top="1440" w:right="1440" w:bottom="1440" w:left="1440" w:header="708" w:footer="708" w:gutter="0"/>
       <w:cols w:space="708"/>
@@ -2067,6 +4512,119 @@
     </w:lvl>
   </w:abstractNum>
   <w:abstractNum w:abstractNumId="2" w15:restartNumberingAfterBreak="0">
+    <w:nsid w:val="1CC72C3C"/>
+    <w:multiLevelType w:val="hybridMultilevel"/>
+    <w:tmpl w:val="7C289E2E"/>
+    <w:lvl w:ilvl="0" w:tplc="0C090001">
+      <w:start w:val="1"/>
+      <w:numFmt w:val="bullet"/>
+      <w:lvlText w:val=""/>
+      <w:lvlJc w:val="left"/>
+      <w:pPr>
+        <w:ind w:left="720" w:hanging="360"/>
+      </w:pPr>
+      <w:rPr>
+        <w:rFonts w:ascii="Symbol" w:hAnsi="Symbol" w:hint="default"/>
+      </w:rPr>
+    </w:lvl>
+    <w:lvl w:ilvl="1" w:tplc="0C090003" w:tentative="1">
+      <w:start w:val="1"/>
+      <w:numFmt w:val="bullet"/>
+      <w:lvlText w:val="o"/>
+      <w:lvlJc w:val="left"/>
+      <w:pPr>
+        <w:ind w:left="1440" w:hanging="360"/>
+      </w:pPr>
+      <w:rPr>
+        <w:rFonts w:ascii="Courier New" w:hAnsi="Courier New" w:cs="Courier New" w:hint="default"/>
+      </w:rPr>
+    </w:lvl>
+    <w:lvl w:ilvl="2" w:tplc="0C090005" w:tentative="1">
+      <w:start w:val="1"/>
+      <w:numFmt w:val="bullet"/>
+      <w:lvlText w:val=""/>
+      <w:lvlJc w:val="left"/>
+      <w:pPr>
+        <w:ind w:left="2160" w:hanging="360"/>
+      </w:pPr>
+      <w:rPr>
+        <w:rFonts w:ascii="Wingdings" w:hAnsi="Wingdings" w:hint="default"/>
+      </w:rPr>
+    </w:lvl>
+    <w:lvl w:ilvl="3" w:tplc="0C090001" w:tentative="1">
+      <w:start w:val="1"/>
+      <w:numFmt w:val="bullet"/>
+      <w:lvlText w:val=""/>
+      <w:lvlJc w:val="left"/>
+      <w:pPr>
+        <w:ind w:left="2880" w:hanging="360"/>
+      </w:pPr>
+      <w:rPr>
+        <w:rFonts w:ascii="Symbol" w:hAnsi="Symbol" w:hint="default"/>
+      </w:rPr>
+    </w:lvl>
+    <w:lvl w:ilvl="4" w:tplc="0C090003" w:tentative="1">
+      <w:start w:val="1"/>
+      <w:numFmt w:val="bullet"/>
+      <w:lvlText w:val="o"/>
+      <w:lvlJc w:val="left"/>
+      <w:pPr>
+        <w:ind w:left="3600" w:hanging="360"/>
+      </w:pPr>
+      <w:rPr>
+        <w:rFonts w:ascii="Courier New" w:hAnsi="Courier New" w:cs="Courier New" w:hint="default"/>
+      </w:rPr>
+    </w:lvl>
+    <w:lvl w:ilvl="5" w:tplc="0C090005" w:tentative="1">
+      <w:start w:val="1"/>
+      <w:numFmt w:val="bullet"/>
+      <w:lvlText w:val=""/>
+      <w:lvlJc w:val="left"/>
+      <w:pPr>
+        <w:ind w:left="4320" w:hanging="360"/>
+      </w:pPr>
+      <w:rPr>
+        <w:rFonts w:ascii="Wingdings" w:hAnsi="Wingdings" w:hint="default"/>
+      </w:rPr>
+    </w:lvl>
+    <w:lvl w:ilvl="6" w:tplc="0C090001" w:tentative="1">
+      <w:start w:val="1"/>
+      <w:numFmt w:val="bullet"/>
+      <w:lvlText w:val=""/>
+      <w:lvlJc w:val="left"/>
+      <w:pPr>
+        <w:ind w:left="5040" w:hanging="360"/>
+      </w:pPr>
+      <w:rPr>
+        <w:rFonts w:ascii="Symbol" w:hAnsi="Symbol" w:hint="default"/>
+      </w:rPr>
+    </w:lvl>
+    <w:lvl w:ilvl="7" w:tplc="0C090003" w:tentative="1">
+      <w:start w:val="1"/>
+      <w:numFmt w:val="bullet"/>
+      <w:lvlText w:val="o"/>
+      <w:lvlJc w:val="left"/>
+      <w:pPr>
+        <w:ind w:left="5760" w:hanging="360"/>
+      </w:pPr>
+      <w:rPr>
+        <w:rFonts w:ascii="Courier New" w:hAnsi="Courier New" w:cs="Courier New" w:hint="default"/>
+      </w:rPr>
+    </w:lvl>
+    <w:lvl w:ilvl="8" w:tplc="0C090005" w:tentative="1">
+      <w:start w:val="1"/>
+      <w:numFmt w:val="bullet"/>
+      <w:lvlText w:val=""/>
+      <w:lvlJc w:val="left"/>
+      <w:pPr>
+        <w:ind w:left="6480" w:hanging="360"/>
+      </w:pPr>
+      <w:rPr>
+        <w:rFonts w:ascii="Wingdings" w:hAnsi="Wingdings" w:hint="default"/>
+      </w:rPr>
+    </w:lvl>
+  </w:abstractNum>
+  <w:abstractNum w:abstractNumId="3" w15:restartNumberingAfterBreak="0">
     <w:nsid w:val="25F90A06"/>
     <w:multiLevelType w:val="hybridMultilevel"/>
     <w:tmpl w:val="639CF052"/>
@@ -2179,7 +4737,7 @@
       </w:rPr>
     </w:lvl>
   </w:abstractNum>
-  <w:abstractNum w:abstractNumId="3" w15:restartNumberingAfterBreak="0">
+  <w:abstractNum w:abstractNumId="4" w15:restartNumberingAfterBreak="0">
     <w:nsid w:val="265C4DBC"/>
     <w:multiLevelType w:val="hybridMultilevel"/>
     <w:tmpl w:val="E28009F0"/>
@@ -2292,7 +4850,7 @@
       </w:rPr>
     </w:lvl>
   </w:abstractNum>
-  <w:abstractNum w:abstractNumId="4" w15:restartNumberingAfterBreak="0">
+  <w:abstractNum w:abstractNumId="5" w15:restartNumberingAfterBreak="0">
     <w:nsid w:val="34DE78BA"/>
     <w:multiLevelType w:val="hybridMultilevel"/>
     <w:tmpl w:val="8FD68D94"/>
@@ -2378,7 +4936,7 @@
       </w:pPr>
     </w:lvl>
   </w:abstractNum>
-  <w:abstractNum w:abstractNumId="5" w15:restartNumberingAfterBreak="0">
+  <w:abstractNum w:abstractNumId="6" w15:restartNumberingAfterBreak="0">
     <w:nsid w:val="3A2C6386"/>
     <w:multiLevelType w:val="hybridMultilevel"/>
     <w:tmpl w:val="C5C000F4"/>
@@ -2464,7 +5022,120 @@
       </w:pPr>
     </w:lvl>
   </w:abstractNum>
-  <w:abstractNum w:abstractNumId="6" w15:restartNumberingAfterBreak="0">
+  <w:abstractNum w:abstractNumId="7" w15:restartNumberingAfterBreak="0">
+    <w:nsid w:val="3F310654"/>
+    <w:multiLevelType w:val="hybridMultilevel"/>
+    <w:tmpl w:val="D21042BE"/>
+    <w:lvl w:ilvl="0" w:tplc="0C090001">
+      <w:start w:val="1"/>
+      <w:numFmt w:val="bullet"/>
+      <w:lvlText w:val=""/>
+      <w:lvlJc w:val="left"/>
+      <w:pPr>
+        <w:ind w:left="720" w:hanging="360"/>
+      </w:pPr>
+      <w:rPr>
+        <w:rFonts w:ascii="Symbol" w:hAnsi="Symbol" w:hint="default"/>
+      </w:rPr>
+    </w:lvl>
+    <w:lvl w:ilvl="1" w:tplc="0C090003" w:tentative="1">
+      <w:start w:val="1"/>
+      <w:numFmt w:val="bullet"/>
+      <w:lvlText w:val="o"/>
+      <w:lvlJc w:val="left"/>
+      <w:pPr>
+        <w:ind w:left="1440" w:hanging="360"/>
+      </w:pPr>
+      <w:rPr>
+        <w:rFonts w:ascii="Courier New" w:hAnsi="Courier New" w:cs="Courier New" w:hint="default"/>
+      </w:rPr>
+    </w:lvl>
+    <w:lvl w:ilvl="2" w:tplc="0C090005" w:tentative="1">
+      <w:start w:val="1"/>
+      <w:numFmt w:val="bullet"/>
+      <w:lvlText w:val=""/>
+      <w:lvlJc w:val="left"/>
+      <w:pPr>
+        <w:ind w:left="2160" w:hanging="360"/>
+      </w:pPr>
+      <w:rPr>
+        <w:rFonts w:ascii="Wingdings" w:hAnsi="Wingdings" w:hint="default"/>
+      </w:rPr>
+    </w:lvl>
+    <w:lvl w:ilvl="3" w:tplc="0C090001" w:tentative="1">
+      <w:start w:val="1"/>
+      <w:numFmt w:val="bullet"/>
+      <w:lvlText w:val=""/>
+      <w:lvlJc w:val="left"/>
+      <w:pPr>
+        <w:ind w:left="2880" w:hanging="360"/>
+      </w:pPr>
+      <w:rPr>
+        <w:rFonts w:ascii="Symbol" w:hAnsi="Symbol" w:hint="default"/>
+      </w:rPr>
+    </w:lvl>
+    <w:lvl w:ilvl="4" w:tplc="0C090003" w:tentative="1">
+      <w:start w:val="1"/>
+      <w:numFmt w:val="bullet"/>
+      <w:lvlText w:val="o"/>
+      <w:lvlJc w:val="left"/>
+      <w:pPr>
+        <w:ind w:left="3600" w:hanging="360"/>
+      </w:pPr>
+      <w:rPr>
+        <w:rFonts w:ascii="Courier New" w:hAnsi="Courier New" w:cs="Courier New" w:hint="default"/>
+      </w:rPr>
+    </w:lvl>
+    <w:lvl w:ilvl="5" w:tplc="0C090005" w:tentative="1">
+      <w:start w:val="1"/>
+      <w:numFmt w:val="bullet"/>
+      <w:lvlText w:val=""/>
+      <w:lvlJc w:val="left"/>
+      <w:pPr>
+        <w:ind w:left="4320" w:hanging="360"/>
+      </w:pPr>
+      <w:rPr>
+        <w:rFonts w:ascii="Wingdings" w:hAnsi="Wingdings" w:hint="default"/>
+      </w:rPr>
+    </w:lvl>
+    <w:lvl w:ilvl="6" w:tplc="0C090001" w:tentative="1">
+      <w:start w:val="1"/>
+      <w:numFmt w:val="bullet"/>
+      <w:lvlText w:val=""/>
+      <w:lvlJc w:val="left"/>
+      <w:pPr>
+        <w:ind w:left="5040" w:hanging="360"/>
+      </w:pPr>
+      <w:rPr>
+        <w:rFonts w:ascii="Symbol" w:hAnsi="Symbol" w:hint="default"/>
+      </w:rPr>
+    </w:lvl>
+    <w:lvl w:ilvl="7" w:tplc="0C090003" w:tentative="1">
+      <w:start w:val="1"/>
+      <w:numFmt w:val="bullet"/>
+      <w:lvlText w:val="o"/>
+      <w:lvlJc w:val="left"/>
+      <w:pPr>
+        <w:ind w:left="5760" w:hanging="360"/>
+      </w:pPr>
+      <w:rPr>
+        <w:rFonts w:ascii="Courier New" w:hAnsi="Courier New" w:cs="Courier New" w:hint="default"/>
+      </w:rPr>
+    </w:lvl>
+    <w:lvl w:ilvl="8" w:tplc="0C090005" w:tentative="1">
+      <w:start w:val="1"/>
+      <w:numFmt w:val="bullet"/>
+      <w:lvlText w:val=""/>
+      <w:lvlJc w:val="left"/>
+      <w:pPr>
+        <w:ind w:left="6480" w:hanging="360"/>
+      </w:pPr>
+      <w:rPr>
+        <w:rFonts w:ascii="Wingdings" w:hAnsi="Wingdings" w:hint="default"/>
+      </w:rPr>
+    </w:lvl>
+  </w:abstractNum>
+  <w:abstractNum w:abstractNumId="8" w15:restartNumberingAfterBreak="0">
     <w:nsid w:val="56A37248"/>
     <w:multiLevelType w:val="hybridMultilevel"/>
     <w:tmpl w:val="2CECADE4"/>
@@ -2577,7 +5248,7 @@
       </w:rPr>
     </w:lvl>
   </w:abstractNum>
-  <w:abstractNum w:abstractNumId="7" w15:restartNumberingAfterBreak="0">
+  <w:abstractNum w:abstractNumId="9" w15:restartNumberingAfterBreak="0">
     <w:nsid w:val="5A0C5535"/>
     <w:multiLevelType w:val="hybridMultilevel"/>
     <w:tmpl w:val="97F8AF34"/>
@@ -2690,7 +5361,7 @@
       </w:rPr>
     </w:lvl>
   </w:abstractNum>
-  <w:abstractNum w:abstractNumId="8" w15:restartNumberingAfterBreak="0">
+  <w:abstractNum w:abstractNumId="10" w15:restartNumberingAfterBreak="0">
     <w:nsid w:val="68BE0F72"/>
     <w:multiLevelType w:val="hybridMultilevel"/>
     <w:tmpl w:val="95F09308"/>
@@ -2803,7 +5474,7 @@
       </w:rPr>
     </w:lvl>
   </w:abstractNum>
-  <w:abstractNum w:abstractNumId="9" w15:restartNumberingAfterBreak="0">
+  <w:abstractNum w:abstractNumId="11" w15:restartNumberingAfterBreak="0">
     <w:nsid w:val="712E3400"/>
     <w:multiLevelType w:val="hybridMultilevel"/>
     <w:tmpl w:val="761A3372"/>
@@ -2892,7 +5563,7 @@
       </w:pPr>
     </w:lvl>
   </w:abstractNum>
-  <w:abstractNum w:abstractNumId="10" w15:restartNumberingAfterBreak="0">
+  <w:abstractNum w:abstractNumId="12" w15:restartNumberingAfterBreak="0">
     <w:nsid w:val="73BB10D9"/>
     <w:multiLevelType w:val="hybridMultilevel"/>
     <w:tmpl w:val="A6349BC6"/>
@@ -2982,37 +5653,43 @@
     </w:lvl>
   </w:abstractNum>
   <w:num w:numId="1" w16cid:durableId="2036038694">
-    <w:abstractNumId w:val="9"/>
+    <w:abstractNumId w:val="11"/>
   </w:num>
   <w:num w:numId="2" w16cid:durableId="1743674892">
+    <w:abstractNumId w:val="12"/>
+  </w:num>
+  <w:num w:numId="3" w16cid:durableId="1176725915">
+    <w:abstractNumId w:val="4"/>
+  </w:num>
+  <w:num w:numId="4" w16cid:durableId="1978415740">
     <w:abstractNumId w:val="10"/>
   </w:num>
-  <w:num w:numId="3" w16cid:durableId="1176725915">
-    <w:abstractNumId w:val="3"/>
-  </w:num>
-  <w:num w:numId="4" w16cid:durableId="1978415740">
-    <w:abstractNumId w:val="8"/>
-  </w:num>
   <w:num w:numId="5" w16cid:durableId="880944842">
-    <w:abstractNumId w:val="7"/>
+    <w:abstractNumId w:val="9"/>
   </w:num>
   <w:num w:numId="6" w16cid:durableId="247348958">
     <w:abstractNumId w:val="0"/>
   </w:num>
   <w:num w:numId="7" w16cid:durableId="621303087">
-    <w:abstractNumId w:val="2"/>
+    <w:abstractNumId w:val="3"/>
   </w:num>
   <w:num w:numId="8" w16cid:durableId="724064160">
-    <w:abstractNumId w:val="6"/>
+    <w:abstractNumId w:val="8"/>
   </w:num>
   <w:num w:numId="9" w16cid:durableId="324432494">
-    <w:abstractNumId w:val="4"/>
+    <w:abstractNumId w:val="5"/>
   </w:num>
   <w:num w:numId="10" w16cid:durableId="395738485">
-    <w:abstractNumId w:val="5"/>
+    <w:abstractNumId w:val="6"/>
   </w:num>
   <w:num w:numId="11" w16cid:durableId="1857109800">
     <w:abstractNumId w:val="1"/>
+  </w:num>
+  <w:num w:numId="12" w16cid:durableId="1092429222">
+    <w:abstractNumId w:val="2"/>
+  </w:num>
+  <w:num w:numId="13" w16cid:durableId="56170528">
+    <w:abstractNumId w:val="7"/>
   </w:num>
 </w:numbering>
 </file>
@@ -3620,7 +6297,6 @@
   <w:style w:type="character" w:default="1" w:styleId="DefaultParagraphFont">
     <w:name w:val="Default Paragraph Font"/>
     <w:uiPriority w:val="1"/>
-    <w:semiHidden/>
     <w:unhideWhenUsed/>
   </w:style>
   <w:style w:type="table" w:default="1" w:styleId="TableNormal">

</xml_diff>

<commit_message>
Added the Validation and Authentication Section
This included screenshotting every commit before this one, to add them onto the word document, and a Tutorial on how to use GitHub.
</commit_message>
<xml_diff>
--- a/SoundShift Part 2 By Joshua Finlayson.docx
+++ b/SoundShift Part 2 By Joshua Finlayson.docx
@@ -71,7 +71,7 @@
           <w:noProof/>
         </w:rPr>
         <w:drawing>
-          <wp:anchor distT="0" distB="0" distL="114300" distR="114300" simplePos="0" relativeHeight="251658240" behindDoc="0" locked="0" layoutInCell="1" allowOverlap="1" wp14:anchorId="00337E8B" wp14:editId="6699C58E">
+          <wp:anchor distT="0" distB="0" distL="114300" distR="114300" simplePos="0" relativeHeight="251658240" behindDoc="0" locked="0" layoutInCell="1" allowOverlap="1" wp14:anchorId="00337E8B" wp14:editId="6CABAAAA">
             <wp:simplePos x="0" y="0"/>
             <wp:positionH relativeFrom="column">
               <wp:posOffset>914400</wp:posOffset>
@@ -1315,7 +1315,7 @@
           <w:noProof/>
         </w:rPr>
         <w:drawing>
-          <wp:anchor distT="0" distB="0" distL="114300" distR="114300" simplePos="0" relativeHeight="251659264" behindDoc="0" locked="0" layoutInCell="1" allowOverlap="1" wp14:anchorId="0B51EE27" wp14:editId="3ACD0731">
+          <wp:anchor distT="0" distB="0" distL="114300" distR="114300" simplePos="0" relativeHeight="251659264" behindDoc="0" locked="0" layoutInCell="1" allowOverlap="1" wp14:anchorId="0B51EE27" wp14:editId="562F3907">
             <wp:simplePos x="0" y="0"/>
             <wp:positionH relativeFrom="column">
               <wp:posOffset>3423920</wp:posOffset>
@@ -1526,8 +1526,11 @@
         <w:t xml:space="preserve"> </w:t>
       </w:r>
       <w:r>
+        <w:rPr>
+          <w:noProof/>
+        </w:rPr>
         <w:drawing>
-          <wp:inline distT="0" distB="0" distL="0" distR="0" wp14:anchorId="6C48FD1C" wp14:editId="6A065924">
+          <wp:inline distT="0" distB="0" distL="0" distR="0" wp14:anchorId="6C48FD1C" wp14:editId="7B891D1F">
             <wp:extent cx="4112633" cy="426085"/>
             <wp:effectExtent l="0" t="0" r="2540" b="0"/>
             <wp:docPr id="1421679593" name="Picture 1"/>
@@ -3406,6 +3409,9 @@
         <w:spacing w:line="240" w:lineRule="auto"/>
       </w:pPr>
       <w:r>
+        <w:rPr>
+          <w:noProof/>
+        </w:rPr>
         <w:drawing>
           <wp:inline distT="0" distB="0" distL="0" distR="0" wp14:anchorId="6397DE78" wp14:editId="75277B70">
             <wp:extent cx="2140823" cy="710250"/>
@@ -3996,85 +4002,1097 @@
       <w:pPr>
         <w:spacing w:line="240" w:lineRule="auto"/>
       </w:pPr>
-    </w:p>
-    <w:p>
-      <w:pPr>
-        <w:spacing w:line="240" w:lineRule="auto"/>
-      </w:pPr>
-    </w:p>
-    <w:p>
-      <w:pPr>
-        <w:spacing w:line="240" w:lineRule="auto"/>
-      </w:pPr>
-    </w:p>
-    <w:p>
-      <w:pPr>
-        <w:spacing w:line="240" w:lineRule="auto"/>
-      </w:pPr>
-    </w:p>
-    <w:p>
-      <w:pPr>
-        <w:spacing w:line="240" w:lineRule="auto"/>
-      </w:pPr>
-    </w:p>
-    <w:p>
-      <w:pPr>
-        <w:spacing w:line="240" w:lineRule="auto"/>
-      </w:pPr>
-    </w:p>
-    <w:p>
-      <w:pPr>
-        <w:spacing w:line="240" w:lineRule="auto"/>
-      </w:pPr>
-    </w:p>
-    <w:p>
-      <w:pPr>
-        <w:spacing w:line="240" w:lineRule="auto"/>
-      </w:pPr>
-    </w:p>
-    <w:p>
-      <w:pPr>
-        <w:spacing w:line="240" w:lineRule="auto"/>
-      </w:pPr>
-    </w:p>
-    <w:p>
-      <w:pPr>
-        <w:spacing w:line="240" w:lineRule="auto"/>
-      </w:pPr>
-    </w:p>
-    <w:p>
-      <w:pPr>
-        <w:spacing w:line="240" w:lineRule="auto"/>
-      </w:pPr>
-    </w:p>
-    <w:p>
-      <w:pPr>
-        <w:spacing w:line="240" w:lineRule="auto"/>
-      </w:pPr>
-    </w:p>
-    <w:p>
-      <w:pPr>
-        <w:spacing w:line="240" w:lineRule="auto"/>
-      </w:pPr>
-    </w:p>
-    <w:p>
-      <w:pPr>
-        <w:spacing w:line="240" w:lineRule="auto"/>
-      </w:pPr>
-    </w:p>
-    <w:p>
-      <w:pPr>
-        <w:spacing w:line="240" w:lineRule="auto"/>
-      </w:pPr>
-    </w:p>
-    <w:p>
-      <w:pPr>
-        <w:spacing w:line="240" w:lineRule="auto"/>
-        <w:jc w:val="center"/>
+      <w:r>
         <w:rPr>
           <w:b/>
           <w:bCs/>
         </w:rPr>
+        <w:t>Validation and Authentication</w:t>
+      </w:r>
+    </w:p>
+    <w:p>
+      <w:pPr>
+        <w:spacing w:line="240" w:lineRule="auto"/>
+      </w:pPr>
+      <w:r>
+        <w:t xml:space="preserve">The work that has been completed each day has been submitted to GitHub at the following link: </w:t>
+      </w:r>
+      <w:hyperlink r:id="rId37" w:history="1">
+        <w:r>
+          <w:rPr>
+            <w:rStyle w:val="Hyperlink"/>
+          </w:rPr>
+          <w:t>https://github.com/Raahguu/MusicStreaming</w:t>
+        </w:r>
+      </w:hyperlink>
+      <w:r>
+        <w:t xml:space="preserve"> </w:t>
+      </w:r>
+    </w:p>
+    <w:p>
+      <w:pPr>
+        <w:spacing w:line="240" w:lineRule="auto"/>
+      </w:pPr>
+      <w:r>
+        <w:t>This repository as of this moment has 28 commits, but that will increase up to 29 after th</w:t>
+      </w:r>
+      <w:r>
+        <w:t>e next submission which will upload this section into it.</w:t>
+      </w:r>
+    </w:p>
+    <w:p>
+      <w:pPr>
+        <w:spacing w:line="240" w:lineRule="auto"/>
+      </w:pPr>
+      <w:r>
+        <w:drawing>
+          <wp:inline distT="0" distB="0" distL="0" distR="0" wp14:anchorId="5AA24E0C" wp14:editId="5C5C4989">
+            <wp:extent cx="2368252" cy="541707"/>
+            <wp:effectExtent l="0" t="0" r="0" b="0"/>
+            <wp:docPr id="1262480250" name="Picture 1" descr="A screen shot of a phone&#10;&#10;Description automatically generated"/>
+            <wp:cNvGraphicFramePr>
+              <a:graphicFrameLocks xmlns:a="http://schemas.openxmlformats.org/drawingml/2006/main" noChangeAspect="1"/>
+            </wp:cNvGraphicFramePr>
+            <a:graphic xmlns:a="http://schemas.openxmlformats.org/drawingml/2006/main">
+              <a:graphicData uri="http://schemas.openxmlformats.org/drawingml/2006/picture">
+                <pic:pic xmlns:pic="http://schemas.openxmlformats.org/drawingml/2006/picture">
+                  <pic:nvPicPr>
+                    <pic:cNvPr id="1262480250" name="Picture 1" descr="A screen shot of a phone&#10;&#10;Description automatically generated"/>
+                    <pic:cNvPicPr/>
+                  </pic:nvPicPr>
+                  <pic:blipFill rotWithShape="1">
+                    <a:blip r:embed="rId38"/>
+                    <a:srcRect t="9047" b="12868"/>
+                    <a:stretch/>
+                  </pic:blipFill>
+                  <pic:spPr bwMode="auto">
+                    <a:xfrm>
+                      <a:off x="0" y="0"/>
+                      <a:ext cx="2400080" cy="548987"/>
+                    </a:xfrm>
+                    <a:prstGeom prst="rect">
+                      <a:avLst/>
+                    </a:prstGeom>
+                    <a:ln>
+                      <a:noFill/>
+                    </a:ln>
+                    <a:extLst>
+                      <a:ext uri="{53640926-AAD7-44D8-BBD7-CCE9431645EC}">
+                        <a14:shadowObscured xmlns:a14="http://schemas.microsoft.com/office/drawing/2010/main"/>
+                      </a:ext>
+                    </a:extLst>
+                  </pic:spPr>
+                </pic:pic>
+              </a:graphicData>
+            </a:graphic>
+          </wp:inline>
+        </w:drawing>
+      </w:r>
+    </w:p>
+    <w:p>
+      <w:pPr>
+        <w:spacing w:line="240" w:lineRule="auto"/>
+      </w:pPr>
+      <w:r>
+        <w:rPr>
+          <w:noProof/>
+        </w:rPr>
+        <mc:AlternateContent>
+          <mc:Choice Requires="wpi">
+            <w:drawing>
+              <wp:anchor distT="0" distB="0" distL="114300" distR="114300" simplePos="0" relativeHeight="251660288" behindDoc="0" locked="0" layoutInCell="1" allowOverlap="1" wp14:anchorId="10E74F57" wp14:editId="2DBC9E85">
+                <wp:simplePos x="0" y="0"/>
+                <wp:positionH relativeFrom="column">
+                  <wp:posOffset>4194783</wp:posOffset>
+                </wp:positionH>
+                <wp:positionV relativeFrom="paragraph">
+                  <wp:posOffset>399980</wp:posOffset>
+                </wp:positionV>
+                <wp:extent cx="664200" cy="213120"/>
+                <wp:effectExtent l="38100" t="38100" r="41275" b="34925"/>
+                <wp:wrapNone/>
+                <wp:docPr id="1151856053" name="Ink 1"/>
+                <wp:cNvGraphicFramePr/>
+                <a:graphic xmlns:a="http://schemas.openxmlformats.org/drawingml/2006/main">
+                  <a:graphicData uri="http://schemas.microsoft.com/office/word/2010/wordprocessingInk">
+                    <w14:contentPart bwMode="auto" r:id="rId39">
+                      <w14:nvContentPartPr>
+                        <w14:cNvContentPartPr/>
+                      </w14:nvContentPartPr>
+                      <w14:xfrm>
+                        <a:off x="0" y="0"/>
+                        <a:ext cx="664200" cy="213120"/>
+                      </w14:xfrm>
+                    </w14:contentPart>
+                  </a:graphicData>
+                </a:graphic>
+              </wp:anchor>
+            </w:drawing>
+          </mc:Choice>
+          <mc:Fallback>
+            <w:pict>
+              <v:shapetype w14:anchorId="0EEDA3BA" id="_x0000_t75" coordsize="21600,21600" o:spt="75" o:preferrelative="t" path="m@4@5l@4@11@9@11@9@5xe" filled="f" stroked="f">
+                <v:stroke joinstyle="miter"/>
+                <v:formulas>
+                  <v:f eqn="if lineDrawn pixelLineWidth 0"/>
+                  <v:f eqn="sum @0 1 0"/>
+                  <v:f eqn="sum 0 0 @1"/>
+                  <v:f eqn="prod @2 1 2"/>
+                  <v:f eqn="prod @3 21600 pixelWidth"/>
+                  <v:f eqn="prod @3 21600 pixelHeight"/>
+                  <v:f eqn="sum @0 0 1"/>
+                  <v:f eqn="prod @6 1 2"/>
+                  <v:f eqn="prod @7 21600 pixelWidth"/>
+                  <v:f eqn="sum @8 21600 0"/>
+                  <v:f eqn="prod @7 21600 pixelHeight"/>
+                  <v:f eqn="sum @10 21600 0"/>
+                </v:formulas>
+                <v:path o:extrusionok="f" gradientshapeok="t" o:connecttype="rect"/>
+                <o:lock v:ext="edit" aspectratio="t"/>
+              </v:shapetype>
+              <v:shape id="Ink 1" o:spid="_x0000_s1026" type="#_x0000_t75" style="position:absolute;margin-left:329.8pt;margin-top:31pt;width:53.3pt;height:17.8pt;z-index:251660288;visibility:visible;mso-wrap-style:square;mso-wrap-distance-left:9pt;mso-wrap-distance-top:0;mso-wrap-distance-right:9pt;mso-wrap-distance-bottom:0;mso-position-horizontal:absolute;mso-position-horizontal-relative:text;mso-position-vertical:absolute;mso-position-vertical-relative:text" o:gfxdata="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">
+                <v:imagedata r:id="rId40" o:title=""/>
+              </v:shape>
+            </w:pict>
+          </mc:Fallback>
+        </mc:AlternateContent>
+      </w:r>
+      <w:r>
+        <w:t>To view previous versions of the repository, so that the work for each day can be checked.</w:t>
+      </w:r>
+      <w:r>
+        <w:t xml:space="preserve"> Go to the sight and click on the “rewind the clock” button</w:t>
+      </w:r>
+      <w:r>
+        <w:drawing>
+          <wp:inline distT="0" distB="0" distL="0" distR="0" wp14:anchorId="52681E35" wp14:editId="67204610">
+            <wp:extent cx="4897024" cy="2015560"/>
+            <wp:effectExtent l="0" t="0" r="0" b="3810"/>
+            <wp:docPr id="1597295336" name="Picture 1" descr="A screenshot of a computer&#10;&#10;Description automatically generated"/>
+            <wp:cNvGraphicFramePr>
+              <a:graphicFrameLocks xmlns:a="http://schemas.openxmlformats.org/drawingml/2006/main" noChangeAspect="1"/>
+            </wp:cNvGraphicFramePr>
+            <a:graphic xmlns:a="http://schemas.openxmlformats.org/drawingml/2006/main">
+              <a:graphicData uri="http://schemas.openxmlformats.org/drawingml/2006/picture">
+                <pic:pic xmlns:pic="http://schemas.openxmlformats.org/drawingml/2006/picture">
+                  <pic:nvPicPr>
+                    <pic:cNvPr id="1597295336" name="Picture 1" descr="A screenshot of a computer&#10;&#10;Description automatically generated"/>
+                    <pic:cNvPicPr/>
+                  </pic:nvPicPr>
+                  <pic:blipFill>
+                    <a:blip r:embed="rId41"/>
+                    <a:stretch>
+                      <a:fillRect/>
+                    </a:stretch>
+                  </pic:blipFill>
+                  <pic:spPr>
+                    <a:xfrm>
+                      <a:off x="0" y="0"/>
+                      <a:ext cx="4909986" cy="2020895"/>
+                    </a:xfrm>
+                    <a:prstGeom prst="rect">
+                      <a:avLst/>
+                    </a:prstGeom>
+                  </pic:spPr>
+                </pic:pic>
+              </a:graphicData>
+            </a:graphic>
+          </wp:inline>
+        </w:drawing>
+      </w:r>
+      <w:r>
+        <w:t xml:space="preserve"> </w:t>
+      </w:r>
+    </w:p>
+    <w:p>
+      <w:pPr>
+        <w:spacing w:line="240" w:lineRule="auto"/>
+      </w:pPr>
+      <w:r>
+        <w:rPr>
+          <w:noProof/>
+        </w:rPr>
+        <w:lastRenderedPageBreak/>
+        <mc:AlternateContent>
+          <mc:Choice Requires="wpi">
+            <w:drawing>
+              <wp:anchor distT="0" distB="0" distL="114300" distR="114300" simplePos="0" relativeHeight="251672576" behindDoc="0" locked="0" layoutInCell="1" allowOverlap="1" wp14:anchorId="2AC2FEA2" wp14:editId="62A00786">
+                <wp:simplePos x="0" y="0"/>
+                <wp:positionH relativeFrom="column">
+                  <wp:posOffset>1468863</wp:posOffset>
+                </wp:positionH>
+                <wp:positionV relativeFrom="paragraph">
+                  <wp:posOffset>1096060</wp:posOffset>
+                </wp:positionV>
+                <wp:extent cx="139320" cy="4680"/>
+                <wp:effectExtent l="38100" t="38100" r="51435" b="52705"/>
+                <wp:wrapNone/>
+                <wp:docPr id="957538326" name="Ink 16"/>
+                <wp:cNvGraphicFramePr/>
+                <a:graphic xmlns:a="http://schemas.openxmlformats.org/drawingml/2006/main">
+                  <a:graphicData uri="http://schemas.microsoft.com/office/word/2010/wordprocessingInk">
+                    <w14:contentPart bwMode="auto" r:id="rId42">
+                      <w14:nvContentPartPr>
+                        <w14:cNvContentPartPr/>
+                      </w14:nvContentPartPr>
+                      <w14:xfrm>
+                        <a:off x="0" y="0"/>
+                        <a:ext cx="139320" cy="4680"/>
+                      </w14:xfrm>
+                    </w14:contentPart>
+                  </a:graphicData>
+                </a:graphic>
+              </wp:anchor>
+            </w:drawing>
+          </mc:Choice>
+          <mc:Fallback>
+            <w:pict>
+              <v:shape w14:anchorId="085EC910" id="Ink 16" o:spid="_x0000_s1026" type="#_x0000_t75" style="position:absolute;margin-left:115.15pt;margin-top:85.8pt;width:11.95pt;height:1.35pt;z-index:251672576;visibility:visible;mso-wrap-style:square;mso-wrap-distance-left:9pt;mso-wrap-distance-top:0;mso-wrap-distance-right:9pt;mso-wrap-distance-bottom:0;mso-position-horizontal:absolute;mso-position-horizontal-relative:text;mso-position-vertical:absolute;mso-position-vertical-relative:text" o:gfxdata="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">
+                <v:imagedata r:id="rId43" o:title=""/>
+              </v:shape>
+            </w:pict>
+          </mc:Fallback>
+        </mc:AlternateContent>
+      </w:r>
+      <w:r>
+        <w:rPr>
+          <w:noProof/>
+        </w:rPr>
+        <mc:AlternateContent>
+          <mc:Choice Requires="wpi">
+            <w:drawing>
+              <wp:anchor distT="0" distB="0" distL="114300" distR="114300" simplePos="0" relativeHeight="251670528" behindDoc="0" locked="0" layoutInCell="1" allowOverlap="1" wp14:anchorId="4CEE2CBA" wp14:editId="1E247D74">
+                <wp:simplePos x="0" y="0"/>
+                <wp:positionH relativeFrom="column">
+                  <wp:posOffset>1464543</wp:posOffset>
+                </wp:positionH>
+                <wp:positionV relativeFrom="paragraph">
+                  <wp:posOffset>948820</wp:posOffset>
+                </wp:positionV>
+                <wp:extent cx="130320" cy="5040"/>
+                <wp:effectExtent l="38100" t="38100" r="41275" b="52705"/>
+                <wp:wrapNone/>
+                <wp:docPr id="2093790084" name="Ink 14"/>
+                <wp:cNvGraphicFramePr/>
+                <a:graphic xmlns:a="http://schemas.openxmlformats.org/drawingml/2006/main">
+                  <a:graphicData uri="http://schemas.microsoft.com/office/word/2010/wordprocessingInk">
+                    <w14:contentPart bwMode="auto" r:id="rId44">
+                      <w14:nvContentPartPr>
+                        <w14:cNvContentPartPr/>
+                      </w14:nvContentPartPr>
+                      <w14:xfrm>
+                        <a:off x="0" y="0"/>
+                        <a:ext cx="130320" cy="5040"/>
+                      </w14:xfrm>
+                    </w14:contentPart>
+                  </a:graphicData>
+                </a:graphic>
+              </wp:anchor>
+            </w:drawing>
+          </mc:Choice>
+          <mc:Fallback>
+            <w:pict>
+              <v:shape w14:anchorId="6DA9AAAC" id="Ink 14" o:spid="_x0000_s1026" type="#_x0000_t75" style="position:absolute;margin-left:114.8pt;margin-top:74.2pt;width:11.25pt;height:1.4pt;z-index:251670528;visibility:visible;mso-wrap-style:square;mso-wrap-distance-left:9pt;mso-wrap-distance-top:0;mso-wrap-distance-right:9pt;mso-wrap-distance-bottom:0;mso-position-horizontal:absolute;mso-position-horizontal-relative:text;mso-position-vertical:absolute;mso-position-vertical-relative:text" o:gfxdata="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">
+                <v:imagedata r:id="rId45" o:title=""/>
+              </v:shape>
+            </w:pict>
+          </mc:Fallback>
+        </mc:AlternateContent>
+      </w:r>
+      <w:r>
+        <w:rPr>
+          <w:noProof/>
+        </w:rPr>
+        <mc:AlternateContent>
+          <mc:Choice Requires="wpi">
+            <w:drawing>
+              <wp:anchor distT="0" distB="0" distL="114300" distR="114300" simplePos="0" relativeHeight="251668480" behindDoc="0" locked="0" layoutInCell="1" allowOverlap="1" wp14:anchorId="367D0E92" wp14:editId="70B788ED">
+                <wp:simplePos x="0" y="0"/>
+                <wp:positionH relativeFrom="column">
+                  <wp:posOffset>1598930</wp:posOffset>
+                </wp:positionH>
+                <wp:positionV relativeFrom="paragraph">
+                  <wp:posOffset>945515</wp:posOffset>
+                </wp:positionV>
+                <wp:extent cx="635" cy="138430"/>
+                <wp:effectExtent l="38100" t="38100" r="37465" b="52070"/>
+                <wp:wrapNone/>
+                <wp:docPr id="78161277" name="Ink 12"/>
+                <wp:cNvGraphicFramePr/>
+                <a:graphic xmlns:a="http://schemas.openxmlformats.org/drawingml/2006/main">
+                  <a:graphicData uri="http://schemas.microsoft.com/office/word/2010/wordprocessingInk">
+                    <w14:contentPart bwMode="auto" r:id="rId46">
+                      <w14:nvContentPartPr>
+                        <w14:cNvContentPartPr/>
+                      </w14:nvContentPartPr>
+                      <w14:xfrm>
+                        <a:off x="0" y="0"/>
+                        <a:ext cx="635" cy="138430"/>
+                      </w14:xfrm>
+                    </w14:contentPart>
+                  </a:graphicData>
+                </a:graphic>
+                <wp14:sizeRelH relativeFrom="margin">
+                  <wp14:pctWidth>0</wp14:pctWidth>
+                </wp14:sizeRelH>
+                <wp14:sizeRelV relativeFrom="margin">
+                  <wp14:pctHeight>0</wp14:pctHeight>
+                </wp14:sizeRelV>
+              </wp:anchor>
+            </w:drawing>
+          </mc:Choice>
+          <mc:Fallback>
+            <w:pict>
+              <v:shape w14:anchorId="25BF014E" id="Ink 12" o:spid="_x0000_s1026" type="#_x0000_t75" style="position:absolute;margin-left:125.05pt;margin-top:73.95pt;width:1.75pt;height:11.85pt;z-index:251668480;visibility:visible;mso-wrap-style:square;mso-width-percent:0;mso-height-percent:0;mso-wrap-distance-left:9pt;mso-wrap-distance-top:0;mso-wrap-distance-right:9pt;mso-wrap-distance-bottom:0;mso-position-horizontal:absolute;mso-position-horizontal-relative:text;mso-position-vertical:absolute;mso-position-vertical-relative:text;mso-width-percent:0;mso-height-percent:0;mso-width-relative:margin;mso-height-relative:margin" o:gfxdata="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">
+                <v:imagedata r:id="rId47" o:title=""/>
+              </v:shape>
+            </w:pict>
+          </mc:Fallback>
+        </mc:AlternateContent>
+      </w:r>
+      <w:r>
+        <w:rPr>
+          <w:noProof/>
+        </w:rPr>
+        <mc:AlternateContent>
+          <mc:Choice Requires="wpi">
+            <w:drawing>
+              <wp:anchor distT="0" distB="0" distL="114300" distR="114300" simplePos="0" relativeHeight="251665408" behindDoc="0" locked="0" layoutInCell="1" allowOverlap="1" wp14:anchorId="35BA42F8" wp14:editId="4D0C32F1">
+                <wp:simplePos x="0" y="0"/>
+                <wp:positionH relativeFrom="column">
+                  <wp:posOffset>1456055</wp:posOffset>
+                </wp:positionH>
+                <wp:positionV relativeFrom="paragraph">
+                  <wp:posOffset>954405</wp:posOffset>
+                </wp:positionV>
+                <wp:extent cx="635" cy="142875"/>
+                <wp:effectExtent l="38100" t="38100" r="37465" b="47625"/>
+                <wp:wrapNone/>
+                <wp:docPr id="942145523" name="Ink 8"/>
+                <wp:cNvGraphicFramePr/>
+                <a:graphic xmlns:a="http://schemas.openxmlformats.org/drawingml/2006/main">
+                  <a:graphicData uri="http://schemas.microsoft.com/office/word/2010/wordprocessingInk">
+                    <w14:contentPart bwMode="auto" r:id="rId48">
+                      <w14:nvContentPartPr>
+                        <w14:cNvContentPartPr/>
+                      </w14:nvContentPartPr>
+                      <w14:xfrm>
+                        <a:off x="0" y="0"/>
+                        <a:ext cx="635" cy="142875"/>
+                      </w14:xfrm>
+                    </w14:contentPart>
+                  </a:graphicData>
+                </a:graphic>
+                <wp14:sizeRelH relativeFrom="margin">
+                  <wp14:pctWidth>0</wp14:pctWidth>
+                </wp14:sizeRelH>
+                <wp14:sizeRelV relativeFrom="margin">
+                  <wp14:pctHeight>0</wp14:pctHeight>
+                </wp14:sizeRelV>
+              </wp:anchor>
+            </w:drawing>
+          </mc:Choice>
+          <mc:Fallback>
+            <w:pict>
+              <v:shape w14:anchorId="0719A491" id="Ink 8" o:spid="_x0000_s1026" type="#_x0000_t75" style="position:absolute;margin-left:113.8pt;margin-top:74.65pt;width:1.75pt;height:12.2pt;z-index:251665408;visibility:visible;mso-wrap-style:square;mso-width-percent:0;mso-height-percent:0;mso-wrap-distance-left:9pt;mso-wrap-distance-top:0;mso-wrap-distance-right:9pt;mso-wrap-distance-bottom:0;mso-position-horizontal:absolute;mso-position-horizontal-relative:text;mso-position-vertical:absolute;mso-position-vertical-relative:text;mso-width-percent:0;mso-height-percent:0;mso-width-relative:margin;mso-height-relative:margin" o:gfxdata="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">
+                <v:imagedata r:id="rId49" o:title=""/>
+              </v:shape>
+            </w:pict>
+          </mc:Fallback>
+        </mc:AlternateContent>
+      </w:r>
+      <w:r>
+        <w:rPr>
+          <w:noProof/>
+        </w:rPr>
+        <mc:AlternateContent>
+          <mc:Choice Requires="wpi">
+            <w:drawing>
+              <wp:anchor distT="0" distB="0" distL="114300" distR="114300" simplePos="0" relativeHeight="251663360" behindDoc="0" locked="0" layoutInCell="1" allowOverlap="1" wp14:anchorId="235F748F" wp14:editId="148CDC2C">
+                <wp:simplePos x="0" y="0"/>
+                <wp:positionH relativeFrom="column">
+                  <wp:posOffset>1863423</wp:posOffset>
+                </wp:positionH>
+                <wp:positionV relativeFrom="paragraph">
+                  <wp:posOffset>2025580</wp:posOffset>
+                </wp:positionV>
+                <wp:extent cx="158760" cy="158760"/>
+                <wp:effectExtent l="38100" t="38100" r="50800" b="50800"/>
+                <wp:wrapNone/>
+                <wp:docPr id="1460960017" name="Ink 6"/>
+                <wp:cNvGraphicFramePr/>
+                <a:graphic xmlns:a="http://schemas.openxmlformats.org/drawingml/2006/main">
+                  <a:graphicData uri="http://schemas.microsoft.com/office/word/2010/wordprocessingInk">
+                    <w14:contentPart bwMode="auto" r:id="rId50">
+                      <w14:nvContentPartPr>
+                        <w14:cNvContentPartPr/>
+                      </w14:nvContentPartPr>
+                      <w14:xfrm>
+                        <a:off x="0" y="0"/>
+                        <a:ext cx="158760" cy="158760"/>
+                      </w14:xfrm>
+                    </w14:contentPart>
+                  </a:graphicData>
+                </a:graphic>
+              </wp:anchor>
+            </w:drawing>
+          </mc:Choice>
+          <mc:Fallback>
+            <w:pict>
+              <v:shape w14:anchorId="20129178" id="Ink 6" o:spid="_x0000_s1026" type="#_x0000_t75" style="position:absolute;margin-left:146.25pt;margin-top:159pt;width:13.45pt;height:13.45pt;z-index:251663360;visibility:visible;mso-wrap-style:square;mso-wrap-distance-left:9pt;mso-wrap-distance-top:0;mso-wrap-distance-right:9pt;mso-wrap-distance-bottom:0;mso-position-horizontal:absolute;mso-position-horizontal-relative:text;mso-position-vertical:absolute;mso-position-vertical-relative:text" o:gfxdata="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">
+                <v:imagedata r:id="rId51" o:title=""/>
+              </v:shape>
+            </w:pict>
+          </mc:Fallback>
+        </mc:AlternateContent>
+      </w:r>
+      <w:r>
+        <w:t>This will take you to a screen</w:t>
+      </w:r>
+      <w:r>
+        <w:t xml:space="preserve"> showing every commit (update to the repository) that has been made, along with the title of this commit, and the date it was uploaded. Next to the title of each of these commits is three horizontal dots in a razor icon, clicking on this icon will display the </w:t>
+      </w:r>
+      <w:r>
+        <w:t>description that was written for each commit.</w:t>
+      </w:r>
+      <w:r>
+        <w:rPr>
+          <w:noProof/>
+        </w:rPr>
+        <w:t xml:space="preserve"> </w:t>
+      </w:r>
+      <w:r>
+        <w:drawing>
+          <wp:inline distT="0" distB="0" distL="0" distR="0" wp14:anchorId="52FDA1CC" wp14:editId="1CD534EA">
+            <wp:extent cx="6378259" cy="2058483"/>
+            <wp:effectExtent l="0" t="0" r="3810" b="0"/>
+            <wp:docPr id="2000884229" name="Picture 1" descr="A black background with text&#10;&#10;Description automatically generated"/>
+            <wp:cNvGraphicFramePr>
+              <a:graphicFrameLocks xmlns:a="http://schemas.openxmlformats.org/drawingml/2006/main" noChangeAspect="1"/>
+            </wp:cNvGraphicFramePr>
+            <a:graphic xmlns:a="http://schemas.openxmlformats.org/drawingml/2006/main">
+              <a:graphicData uri="http://schemas.openxmlformats.org/drawingml/2006/picture">
+                <pic:pic xmlns:pic="http://schemas.openxmlformats.org/drawingml/2006/picture">
+                  <pic:nvPicPr>
+                    <pic:cNvPr id="2000884229" name="Picture 1" descr="A black background with text&#10;&#10;Description automatically generated"/>
+                    <pic:cNvPicPr/>
+                  </pic:nvPicPr>
+                  <pic:blipFill>
+                    <a:blip r:embed="rId52"/>
+                    <a:stretch>
+                      <a:fillRect/>
+                    </a:stretch>
+                  </pic:blipFill>
+                  <pic:spPr>
+                    <a:xfrm>
+                      <a:off x="0" y="0"/>
+                      <a:ext cx="6407029" cy="2067768"/>
+                    </a:xfrm>
+                    <a:prstGeom prst="rect">
+                      <a:avLst/>
+                    </a:prstGeom>
+                  </pic:spPr>
+                </pic:pic>
+              </a:graphicData>
+            </a:graphic>
+          </wp:inline>
+        </w:drawing>
+      </w:r>
+    </w:p>
+    <w:p>
+      <w:pPr>
+        <w:spacing w:line="240" w:lineRule="auto"/>
+        <w:rPr>
+          <w:noProof/>
+        </w:rPr>
+      </w:pPr>
+      <w:r>
+        <w:rPr>
+          <w:noProof/>
+        </w:rPr>
+        <mc:AlternateContent>
+          <mc:Choice Requires="wpi">
+            <w:drawing>
+              <wp:anchor distT="0" distB="0" distL="114300" distR="114300" simplePos="0" relativeHeight="251673600" behindDoc="0" locked="0" layoutInCell="1" allowOverlap="1" wp14:anchorId="5BE8D42C" wp14:editId="5BC01D91">
+                <wp:simplePos x="0" y="0"/>
+                <wp:positionH relativeFrom="column">
+                  <wp:posOffset>5049063</wp:posOffset>
+                </wp:positionH>
+                <wp:positionV relativeFrom="paragraph">
+                  <wp:posOffset>410388</wp:posOffset>
+                </wp:positionV>
+                <wp:extent cx="512280" cy="194040"/>
+                <wp:effectExtent l="38100" t="38100" r="40640" b="34925"/>
+                <wp:wrapNone/>
+                <wp:docPr id="1792124312" name="Ink 17"/>
+                <wp:cNvGraphicFramePr/>
+                <a:graphic xmlns:a="http://schemas.openxmlformats.org/drawingml/2006/main">
+                  <a:graphicData uri="http://schemas.microsoft.com/office/word/2010/wordprocessingInk">
+                    <w14:contentPart bwMode="auto" r:id="rId53">
+                      <w14:nvContentPartPr>
+                        <w14:cNvContentPartPr/>
+                      </w14:nvContentPartPr>
+                      <w14:xfrm>
+                        <a:off x="0" y="0"/>
+                        <a:ext cx="512280" cy="194040"/>
+                      </w14:xfrm>
+                    </w14:contentPart>
+                  </a:graphicData>
+                </a:graphic>
+              </wp:anchor>
+            </w:drawing>
+          </mc:Choice>
+          <mc:Fallback>
+            <w:pict>
+              <v:shape w14:anchorId="2F33E652" id="Ink 17" o:spid="_x0000_s1026" type="#_x0000_t75" style="position:absolute;margin-left:397.05pt;margin-top:31.8pt;width:41.35pt;height:16.3pt;z-index:251673600;visibility:visible;mso-wrap-style:square;mso-wrap-distance-left:9pt;mso-wrap-distance-top:0;mso-wrap-distance-right:9pt;mso-wrap-distance-bottom:0;mso-position-horizontal:absolute;mso-position-horizontal-relative:text;mso-position-vertical:absolute;mso-position-vertical-relative:text" o:gfxdata="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">
+                <v:imagedata r:id="rId54" o:title=""/>
+              </v:shape>
+            </w:pict>
+          </mc:Fallback>
+        </mc:AlternateContent>
+      </w:r>
+      <w:r>
+        <w:t>If the title of any commit is clicked it will take you to a page showing what changes were made during that commit.</w:t>
+      </w:r>
+      <w:r>
+        <w:rPr>
+          <w:noProof/>
+        </w:rPr>
+        <w:t xml:space="preserve"> </w:t>
+      </w:r>
+      <w:r>
+        <w:drawing>
+          <wp:inline distT="0" distB="0" distL="0" distR="0" wp14:anchorId="60FFE61E" wp14:editId="32D80949">
+            <wp:extent cx="5731510" cy="2253615"/>
+            <wp:effectExtent l="0" t="0" r="2540" b="0"/>
+            <wp:docPr id="1730143014" name="Picture 1" descr="A screenshot of a computer&#10;&#10;Description automatically generated"/>
+            <wp:cNvGraphicFramePr>
+              <a:graphicFrameLocks xmlns:a="http://schemas.openxmlformats.org/drawingml/2006/main" noChangeAspect="1"/>
+            </wp:cNvGraphicFramePr>
+            <a:graphic xmlns:a="http://schemas.openxmlformats.org/drawingml/2006/main">
+              <a:graphicData uri="http://schemas.openxmlformats.org/drawingml/2006/picture">
+                <pic:pic xmlns:pic="http://schemas.openxmlformats.org/drawingml/2006/picture">
+                  <pic:nvPicPr>
+                    <pic:cNvPr id="1730143014" name="Picture 1" descr="A screenshot of a computer&#10;&#10;Description automatically generated"/>
+                    <pic:cNvPicPr/>
+                  </pic:nvPicPr>
+                  <pic:blipFill>
+                    <a:blip r:embed="rId55"/>
+                    <a:stretch>
+                      <a:fillRect/>
+                    </a:stretch>
+                  </pic:blipFill>
+                  <pic:spPr>
+                    <a:xfrm>
+                      <a:off x="0" y="0"/>
+                      <a:ext cx="5731510" cy="2253615"/>
+                    </a:xfrm>
+                    <a:prstGeom prst="rect">
+                      <a:avLst/>
+                    </a:prstGeom>
+                  </pic:spPr>
+                </pic:pic>
+              </a:graphicData>
+            </a:graphic>
+          </wp:inline>
+        </w:drawing>
+      </w:r>
+    </w:p>
+    <w:p>
+      <w:pPr>
+        <w:spacing w:line="240" w:lineRule="auto"/>
+        <w:rPr>
+          <w:noProof/>
+        </w:rPr>
+      </w:pPr>
+      <w:r>
+        <w:rPr>
+          <w:noProof/>
+        </w:rPr>
+        <w:t xml:space="preserve">The files on the left, are the files which had changes applied to them, and </w:t>
+      </w:r>
+      <w:r>
+        <w:rPr>
+          <w:noProof/>
+        </w:rPr>
+        <w:t xml:space="preserve">the binary file of each of these files is on display on the right. The text with the red background, is what </w:t>
+      </w:r>
+      <w:r>
+        <w:rPr>
+          <w:noProof/>
+        </w:rPr>
+        <w:t xml:space="preserve">the files used to contain, and the text with the green background, is what the file was updated to contain instead. </w:t>
+      </w:r>
+    </w:p>
+    <w:p>
+      <w:pPr>
+        <w:spacing w:line="240" w:lineRule="auto"/>
+        <w:rPr>
+          <w:noProof/>
+        </w:rPr>
+      </w:pPr>
+      <w:r>
+        <w:rPr>
+          <w:noProof/>
+        </w:rPr>
+        <w:t xml:space="preserve">If the button labelled “Browse Files” (highlighted in the above picture in red) is pressed, then </w:t>
+      </w:r>
+      <w:r>
+        <w:rPr>
+          <w:noProof/>
+        </w:rPr>
+        <w:t>the user will be shown what the main repository looked like after that particular commit occurred.</w:t>
+      </w:r>
+    </w:p>
+    <w:p>
+      <w:pPr>
+        <w:spacing w:line="240" w:lineRule="auto"/>
+      </w:pPr>
+      <w:r>
+        <w:drawing>
+          <wp:inline distT="0" distB="0" distL="0" distR="0" wp14:anchorId="32BFC906" wp14:editId="0AF17970">
+            <wp:extent cx="5278385" cy="1516381"/>
+            <wp:effectExtent l="0" t="0" r="0" b="7620"/>
+            <wp:docPr id="545900017" name="Picture 1" descr="A screenshot of a computer&#10;&#10;Description automatically generated"/>
+            <wp:cNvGraphicFramePr>
+              <a:graphicFrameLocks xmlns:a="http://schemas.openxmlformats.org/drawingml/2006/main" noChangeAspect="1"/>
+            </wp:cNvGraphicFramePr>
+            <a:graphic xmlns:a="http://schemas.openxmlformats.org/drawingml/2006/main">
+              <a:graphicData uri="http://schemas.openxmlformats.org/drawingml/2006/picture">
+                <pic:pic xmlns:pic="http://schemas.openxmlformats.org/drawingml/2006/picture">
+                  <pic:nvPicPr>
+                    <pic:cNvPr id="545900017" name="Picture 1" descr="A screenshot of a computer&#10;&#10;Description automatically generated"/>
+                    <pic:cNvPicPr/>
+                  </pic:nvPicPr>
+                  <pic:blipFill>
+                    <a:blip r:embed="rId56"/>
+                    <a:stretch>
+                      <a:fillRect/>
+                    </a:stretch>
+                  </pic:blipFill>
+                  <pic:spPr>
+                    <a:xfrm>
+                      <a:off x="0" y="0"/>
+                      <a:ext cx="5298130" cy="1522053"/>
+                    </a:xfrm>
+                    <a:prstGeom prst="rect">
+                      <a:avLst/>
+                    </a:prstGeom>
+                  </pic:spPr>
+                </pic:pic>
+              </a:graphicData>
+            </a:graphic>
+          </wp:inline>
+        </w:drawing>
+      </w:r>
+    </w:p>
+    <w:p>
+      <w:pPr>
+        <w:spacing w:line="240" w:lineRule="auto"/>
+      </w:pPr>
+      <w:r>
+        <w:t xml:space="preserve">The user can then click on any of these </w:t>
+      </w:r>
+      <w:proofErr w:type="gramStart"/>
+      <w:r>
+        <w:t>files</w:t>
+      </w:r>
+      <w:proofErr w:type="gramEnd"/>
+      <w:r>
+        <w:t xml:space="preserve"> titles, and </w:t>
+      </w:r>
+      <w:r>
+        <w:t>can then download the file by clicking the “download button” above the display showing the file dat</w:t>
+      </w:r>
+      <w:r>
+        <w:t>a</w:t>
+      </w:r>
+      <w:r>
+        <w:t>, and then viewing the file locally.</w:t>
+      </w:r>
+    </w:p>
+    <w:p>
+      <w:pPr>
+        <w:spacing w:line="240" w:lineRule="auto"/>
+      </w:pPr>
+      <w:r>
+        <w:rPr>
+          <w:noProof/>
+        </w:rPr>
+        <w:lastRenderedPageBreak/>
+        <mc:AlternateContent>
+          <mc:Choice Requires="wpi">
+            <w:drawing>
+              <wp:anchor distT="0" distB="0" distL="114300" distR="114300" simplePos="0" relativeHeight="251674624" behindDoc="0" locked="0" layoutInCell="1" allowOverlap="1" wp14:anchorId="7CC44E44" wp14:editId="5889DFE2">
+                <wp:simplePos x="0" y="0"/>
+                <wp:positionH relativeFrom="column">
+                  <wp:posOffset>4632543</wp:posOffset>
+                </wp:positionH>
+                <wp:positionV relativeFrom="paragraph">
+                  <wp:posOffset>371928</wp:posOffset>
+                </wp:positionV>
+                <wp:extent cx="135000" cy="118080"/>
+                <wp:effectExtent l="38100" t="38100" r="36830" b="34925"/>
+                <wp:wrapNone/>
+                <wp:docPr id="1691858017" name="Ink 19"/>
+                <wp:cNvGraphicFramePr/>
+                <a:graphic xmlns:a="http://schemas.openxmlformats.org/drawingml/2006/main">
+                  <a:graphicData uri="http://schemas.microsoft.com/office/word/2010/wordprocessingInk">
+                    <w14:contentPart bwMode="auto" r:id="rId57">
+                      <w14:nvContentPartPr>
+                        <w14:cNvContentPartPr/>
+                      </w14:nvContentPartPr>
+                      <w14:xfrm>
+                        <a:off x="0" y="0"/>
+                        <a:ext cx="135000" cy="118080"/>
+                      </w14:xfrm>
+                    </w14:contentPart>
+                  </a:graphicData>
+                </a:graphic>
+              </wp:anchor>
+            </w:drawing>
+          </mc:Choice>
+          <mc:Fallback>
+            <w:pict>
+              <v:shape w14:anchorId="6DEBCAD0" id="Ink 19" o:spid="_x0000_s1026" type="#_x0000_t75" style="position:absolute;margin-left:364.25pt;margin-top:28.8pt;width:11.65pt;height:10.3pt;z-index:251674624;visibility:visible;mso-wrap-style:square;mso-wrap-distance-left:9pt;mso-wrap-distance-top:0;mso-wrap-distance-right:9pt;mso-wrap-distance-bottom:0;mso-position-horizontal:absolute;mso-position-horizontal-relative:text;mso-position-vertical:absolute;mso-position-vertical-relative:text" o:gfxdata="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">
+                <v:imagedata r:id="rId58" o:title=""/>
+              </v:shape>
+            </w:pict>
+          </mc:Fallback>
+        </mc:AlternateContent>
+      </w:r>
+      <w:r>
+        <w:drawing>
+          <wp:inline distT="0" distB="0" distL="0" distR="0" wp14:anchorId="03964FF1" wp14:editId="4B329C46">
+            <wp:extent cx="5105039" cy="1595537"/>
+            <wp:effectExtent l="0" t="0" r="635" b="5080"/>
+            <wp:docPr id="836184758" name="Picture 1" descr="A screenshot of a computer&#10;&#10;Description automatically generated"/>
+            <wp:cNvGraphicFramePr>
+              <a:graphicFrameLocks xmlns:a="http://schemas.openxmlformats.org/drawingml/2006/main" noChangeAspect="1"/>
+            </wp:cNvGraphicFramePr>
+            <a:graphic xmlns:a="http://schemas.openxmlformats.org/drawingml/2006/main">
+              <a:graphicData uri="http://schemas.openxmlformats.org/drawingml/2006/picture">
+                <pic:pic xmlns:pic="http://schemas.openxmlformats.org/drawingml/2006/picture">
+                  <pic:nvPicPr>
+                    <pic:cNvPr id="836184758" name="Picture 1" descr="A screenshot of a computer&#10;&#10;Description automatically generated"/>
+                    <pic:cNvPicPr/>
+                  </pic:nvPicPr>
+                  <pic:blipFill>
+                    <a:blip r:embed="rId59"/>
+                    <a:stretch>
+                      <a:fillRect/>
+                    </a:stretch>
+                  </pic:blipFill>
+                  <pic:spPr>
+                    <a:xfrm>
+                      <a:off x="0" y="0"/>
+                      <a:ext cx="5113110" cy="1598060"/>
+                    </a:xfrm>
+                    <a:prstGeom prst="rect">
+                      <a:avLst/>
+                    </a:prstGeom>
+                  </pic:spPr>
+                </pic:pic>
+              </a:graphicData>
+            </a:graphic>
+          </wp:inline>
+        </w:drawing>
+      </w:r>
+    </w:p>
+    <w:p>
+      <w:pPr>
+        <w:spacing w:line="240" w:lineRule="auto"/>
+      </w:pPr>
+    </w:p>
+    <w:p>
+      <w:pPr>
+        <w:spacing w:line="240" w:lineRule="auto"/>
+      </w:pPr>
+      <w:r>
+        <w:t>Here is the entire commit history on GitHub</w:t>
+      </w:r>
+      <w:r>
+        <w:t xml:space="preserve"> as of this moment</w:t>
+      </w:r>
+      <w:r>
+        <w:t>:</w:t>
+      </w:r>
+      <w:r>
+        <w:drawing>
+          <wp:inline distT="0" distB="0" distL="0" distR="0" wp14:anchorId="2D7F57AA" wp14:editId="2DFB74AD">
+            <wp:extent cx="5269762" cy="3024888"/>
+            <wp:effectExtent l="0" t="0" r="7620" b="4445"/>
+            <wp:docPr id="1302596670" name="Picture 1" descr="A screenshot of a computer&#10;&#10;Description automatically generated"/>
+            <wp:cNvGraphicFramePr>
+              <a:graphicFrameLocks xmlns:a="http://schemas.openxmlformats.org/drawingml/2006/main" noChangeAspect="1"/>
+            </wp:cNvGraphicFramePr>
+            <a:graphic xmlns:a="http://schemas.openxmlformats.org/drawingml/2006/main">
+              <a:graphicData uri="http://schemas.openxmlformats.org/drawingml/2006/picture">
+                <pic:pic xmlns:pic="http://schemas.openxmlformats.org/drawingml/2006/picture">
+                  <pic:nvPicPr>
+                    <pic:cNvPr id="1302596670" name="Picture 1" descr="A screenshot of a computer&#10;&#10;Description automatically generated"/>
+                    <pic:cNvPicPr/>
+                  </pic:nvPicPr>
+                  <pic:blipFill>
+                    <a:blip r:embed="rId60"/>
+                    <a:stretch>
+                      <a:fillRect/>
+                    </a:stretch>
+                  </pic:blipFill>
+                  <pic:spPr>
+                    <a:xfrm>
+                      <a:off x="0" y="0"/>
+                      <a:ext cx="5284745" cy="3033488"/>
+                    </a:xfrm>
+                    <a:prstGeom prst="rect">
+                      <a:avLst/>
+                    </a:prstGeom>
+                  </pic:spPr>
+                </pic:pic>
+              </a:graphicData>
+            </a:graphic>
+          </wp:inline>
+        </w:drawing>
+      </w:r>
+      <w:r>
+        <w:drawing>
+          <wp:inline distT="0" distB="0" distL="0" distR="0" wp14:anchorId="2D81EEE6" wp14:editId="24436B4B">
+            <wp:extent cx="5477733" cy="3023495"/>
+            <wp:effectExtent l="0" t="0" r="8890" b="5715"/>
+            <wp:docPr id="1440760906" name="Picture 1" descr="A screenshot of a computer"/>
+            <wp:cNvGraphicFramePr>
+              <a:graphicFrameLocks xmlns:a="http://schemas.openxmlformats.org/drawingml/2006/main" noChangeAspect="1"/>
+            </wp:cNvGraphicFramePr>
+            <a:graphic xmlns:a="http://schemas.openxmlformats.org/drawingml/2006/main">
+              <a:graphicData uri="http://schemas.openxmlformats.org/drawingml/2006/picture">
+                <pic:pic xmlns:pic="http://schemas.openxmlformats.org/drawingml/2006/picture">
+                  <pic:nvPicPr>
+                    <pic:cNvPr id="1440760906" name="Picture 1" descr="A screenshot of a computer"/>
+                    <pic:cNvPicPr/>
+                  </pic:nvPicPr>
+                  <pic:blipFill>
+                    <a:blip r:embed="rId61"/>
+                    <a:stretch>
+                      <a:fillRect/>
+                    </a:stretch>
+                  </pic:blipFill>
+                  <pic:spPr>
+                    <a:xfrm>
+                      <a:off x="0" y="0"/>
+                      <a:ext cx="5481284" cy="3025455"/>
+                    </a:xfrm>
+                    <a:prstGeom prst="rect">
+                      <a:avLst/>
+                    </a:prstGeom>
+                  </pic:spPr>
+                </pic:pic>
+              </a:graphicData>
+            </a:graphic>
+          </wp:inline>
+        </w:drawing>
+      </w:r>
+    </w:p>
+    <w:p>
+      <w:pPr>
+        <w:spacing w:line="240" w:lineRule="auto"/>
+      </w:pPr>
+      <w:r>
+        <w:lastRenderedPageBreak/>
+        <w:drawing>
+          <wp:inline distT="0" distB="0" distL="0" distR="0" wp14:anchorId="704F47A9" wp14:editId="434DB09D">
+            <wp:extent cx="5731510" cy="3489325"/>
+            <wp:effectExtent l="0" t="0" r="2540" b="0"/>
+            <wp:docPr id="408418643" name="Picture 1" descr="A screenshot of a computer&#10;&#10;Description automatically generated"/>
+            <wp:cNvGraphicFramePr>
+              <a:graphicFrameLocks xmlns:a="http://schemas.openxmlformats.org/drawingml/2006/main" noChangeAspect="1"/>
+            </wp:cNvGraphicFramePr>
+            <a:graphic xmlns:a="http://schemas.openxmlformats.org/drawingml/2006/main">
+              <a:graphicData uri="http://schemas.openxmlformats.org/drawingml/2006/picture">
+                <pic:pic xmlns:pic="http://schemas.openxmlformats.org/drawingml/2006/picture">
+                  <pic:nvPicPr>
+                    <pic:cNvPr id="408418643" name="Picture 1" descr="A screenshot of a computer&#10;&#10;Description automatically generated"/>
+                    <pic:cNvPicPr/>
+                  </pic:nvPicPr>
+                  <pic:blipFill>
+                    <a:blip r:embed="rId62"/>
+                    <a:stretch>
+                      <a:fillRect/>
+                    </a:stretch>
+                  </pic:blipFill>
+                  <pic:spPr>
+                    <a:xfrm>
+                      <a:off x="0" y="0"/>
+                      <a:ext cx="5731510" cy="3489325"/>
+                    </a:xfrm>
+                    <a:prstGeom prst="rect">
+                      <a:avLst/>
+                    </a:prstGeom>
+                  </pic:spPr>
+                </pic:pic>
+              </a:graphicData>
+            </a:graphic>
+          </wp:inline>
+        </w:drawing>
+      </w:r>
+      <w:r>
+        <w:drawing>
+          <wp:inline distT="0" distB="0" distL="0" distR="0" wp14:anchorId="390ED265" wp14:editId="77B7AC6C">
+            <wp:extent cx="5731510" cy="3735705"/>
+            <wp:effectExtent l="0" t="0" r="2540" b="0"/>
+            <wp:docPr id="655785795" name="Picture 1" descr="A screenshot of a computer program&#10;&#10;Description automatically generated"/>
+            <wp:cNvGraphicFramePr>
+              <a:graphicFrameLocks xmlns:a="http://schemas.openxmlformats.org/drawingml/2006/main" noChangeAspect="1"/>
+            </wp:cNvGraphicFramePr>
+            <a:graphic xmlns:a="http://schemas.openxmlformats.org/drawingml/2006/main">
+              <a:graphicData uri="http://schemas.openxmlformats.org/drawingml/2006/picture">
+                <pic:pic xmlns:pic="http://schemas.openxmlformats.org/drawingml/2006/picture">
+                  <pic:nvPicPr>
+                    <pic:cNvPr id="655785795" name="Picture 1" descr="A screenshot of a computer program&#10;&#10;Description automatically generated"/>
+                    <pic:cNvPicPr/>
+                  </pic:nvPicPr>
+                  <pic:blipFill>
+                    <a:blip r:embed="rId63"/>
+                    <a:stretch>
+                      <a:fillRect/>
+                    </a:stretch>
+                  </pic:blipFill>
+                  <pic:spPr>
+                    <a:xfrm>
+                      <a:off x="0" y="0"/>
+                      <a:ext cx="5731510" cy="3735705"/>
+                    </a:xfrm>
+                    <a:prstGeom prst="rect">
+                      <a:avLst/>
+                    </a:prstGeom>
+                  </pic:spPr>
+                </pic:pic>
+              </a:graphicData>
+            </a:graphic>
+          </wp:inline>
+        </w:drawing>
+      </w:r>
+    </w:p>
+    <w:p>
+      <w:pPr>
+        <w:spacing w:line="240" w:lineRule="auto"/>
+      </w:pPr>
+      <w:r>
+        <w:lastRenderedPageBreak/>
+        <w:drawing>
+          <wp:inline distT="0" distB="0" distL="0" distR="0" wp14:anchorId="23C3938C" wp14:editId="47055C61">
+            <wp:extent cx="5731510" cy="3562985"/>
+            <wp:effectExtent l="0" t="0" r="2540" b="0"/>
+            <wp:docPr id="1226645851" name="Picture 1" descr="A screenshot of a computer&#10;&#10;Description automatically generated"/>
+            <wp:cNvGraphicFramePr>
+              <a:graphicFrameLocks xmlns:a="http://schemas.openxmlformats.org/drawingml/2006/main" noChangeAspect="1"/>
+            </wp:cNvGraphicFramePr>
+            <a:graphic xmlns:a="http://schemas.openxmlformats.org/drawingml/2006/main">
+              <a:graphicData uri="http://schemas.openxmlformats.org/drawingml/2006/picture">
+                <pic:pic xmlns:pic="http://schemas.openxmlformats.org/drawingml/2006/picture">
+                  <pic:nvPicPr>
+                    <pic:cNvPr id="1226645851" name="Picture 1" descr="A screenshot of a computer&#10;&#10;Description automatically generated"/>
+                    <pic:cNvPicPr/>
+                  </pic:nvPicPr>
+                  <pic:blipFill>
+                    <a:blip r:embed="rId64"/>
+                    <a:stretch>
+                      <a:fillRect/>
+                    </a:stretch>
+                  </pic:blipFill>
+                  <pic:spPr>
+                    <a:xfrm>
+                      <a:off x="0" y="0"/>
+                      <a:ext cx="5731510" cy="3562985"/>
+                    </a:xfrm>
+                    <a:prstGeom prst="rect">
+                      <a:avLst/>
+                    </a:prstGeom>
+                  </pic:spPr>
+                </pic:pic>
+              </a:graphicData>
+            </a:graphic>
+          </wp:inline>
+        </w:drawing>
+      </w:r>
+      <w:r>
+        <w:drawing>
+          <wp:inline distT="0" distB="0" distL="0" distR="0" wp14:anchorId="57F38EFB" wp14:editId="67575D67">
+            <wp:extent cx="5731510" cy="3140075"/>
+            <wp:effectExtent l="0" t="0" r="2540" b="3175"/>
+            <wp:docPr id="175161425" name="Picture 1" descr="A screenshot of a computer&#10;&#10;Description automatically generated"/>
+            <wp:cNvGraphicFramePr>
+              <a:graphicFrameLocks xmlns:a="http://schemas.openxmlformats.org/drawingml/2006/main" noChangeAspect="1"/>
+            </wp:cNvGraphicFramePr>
+            <a:graphic xmlns:a="http://schemas.openxmlformats.org/drawingml/2006/main">
+              <a:graphicData uri="http://schemas.openxmlformats.org/drawingml/2006/picture">
+                <pic:pic xmlns:pic="http://schemas.openxmlformats.org/drawingml/2006/picture">
+                  <pic:nvPicPr>
+                    <pic:cNvPr id="175161425" name="Picture 1" descr="A screenshot of a computer&#10;&#10;Description automatically generated"/>
+                    <pic:cNvPicPr/>
+                  </pic:nvPicPr>
+                  <pic:blipFill>
+                    <a:blip r:embed="rId65"/>
+                    <a:stretch>
+                      <a:fillRect/>
+                    </a:stretch>
+                  </pic:blipFill>
+                  <pic:spPr>
+                    <a:xfrm>
+                      <a:off x="0" y="0"/>
+                      <a:ext cx="5731510" cy="3140075"/>
+                    </a:xfrm>
+                    <a:prstGeom prst="rect">
+                      <a:avLst/>
+                    </a:prstGeom>
+                  </pic:spPr>
+                </pic:pic>
+              </a:graphicData>
+            </a:graphic>
+          </wp:inline>
+        </w:drawing>
+      </w:r>
+      <w:r>
+        <w:drawing>
+          <wp:inline distT="0" distB="0" distL="0" distR="0" wp14:anchorId="7E592F16" wp14:editId="2D212D9C">
+            <wp:extent cx="5772865" cy="2145157"/>
+            <wp:effectExtent l="0" t="0" r="0" b="7620"/>
+            <wp:docPr id="1249248905" name="Picture 1" descr="A screenshot of a computer&#10;&#10;Description automatically generated"/>
+            <wp:cNvGraphicFramePr>
+              <a:graphicFrameLocks xmlns:a="http://schemas.openxmlformats.org/drawingml/2006/main" noChangeAspect="1"/>
+            </wp:cNvGraphicFramePr>
+            <a:graphic xmlns:a="http://schemas.openxmlformats.org/drawingml/2006/main">
+              <a:graphicData uri="http://schemas.openxmlformats.org/drawingml/2006/picture">
+                <pic:pic xmlns:pic="http://schemas.openxmlformats.org/drawingml/2006/picture">
+                  <pic:nvPicPr>
+                    <pic:cNvPr id="1249248905" name="Picture 1" descr="A screenshot of a computer&#10;&#10;Description automatically generated"/>
+                    <pic:cNvPicPr/>
+                  </pic:nvPicPr>
+                  <pic:blipFill>
+                    <a:blip r:embed="rId66"/>
+                    <a:stretch>
+                      <a:fillRect/>
+                    </a:stretch>
+                  </pic:blipFill>
+                  <pic:spPr>
+                    <a:xfrm>
+                      <a:off x="0" y="0"/>
+                      <a:ext cx="5807677" cy="2158093"/>
+                    </a:xfrm>
+                    <a:prstGeom prst="rect">
+                      <a:avLst/>
+                    </a:prstGeom>
+                  </pic:spPr>
+                </pic:pic>
+              </a:graphicData>
+            </a:graphic>
+          </wp:inline>
+        </w:drawing>
+      </w:r>
+    </w:p>
+    <w:p>
+      <w:pPr>
+        <w:spacing w:line="240" w:lineRule="auto"/>
+        <w:jc w:val="center"/>
       </w:pPr>
       <w:r>
         <w:rPr>
@@ -4098,6 +5116,124 @@
           <w:b/>
           <w:bCs/>
         </w:rPr>
+        <w:t>Login Details:</w:t>
+      </w:r>
+    </w:p>
+    <w:p>
+      <w:pPr>
+        <w:spacing w:line="240" w:lineRule="auto"/>
+      </w:pPr>
+      <w:r>
+        <w:t xml:space="preserve">If you want to test the program, the </w:t>
+      </w:r>
+      <w:r>
+        <w:t>five</w:t>
+      </w:r>
+      <w:r>
+        <w:t xml:space="preserve"> sets of credentials are:</w:t>
+      </w:r>
+    </w:p>
+    <w:p>
+      <w:pPr>
+        <w:spacing w:line="240" w:lineRule="auto"/>
+      </w:pPr>
+      <w:r>
+        <w:t>Username, Password:</w:t>
+      </w:r>
+    </w:p>
+    <w:p>
+      <w:pPr>
+        <w:spacing w:line="240" w:lineRule="auto"/>
+      </w:pPr>
+      <w:r>
+        <w:t xml:space="preserve">1. </w:t>
+      </w:r>
+      <w:proofErr w:type="spellStart"/>
+      <w:r>
+        <w:t>johndoe</w:t>
+      </w:r>
+      <w:proofErr w:type="spellEnd"/>
+      <w:r>
+        <w:t>, password</w:t>
+      </w:r>
+    </w:p>
+    <w:p>
+      <w:pPr>
+        <w:spacing w:line="240" w:lineRule="auto"/>
+      </w:pPr>
+      <w:r>
+        <w:t xml:space="preserve">2. </w:t>
+      </w:r>
+      <w:proofErr w:type="spellStart"/>
+      <w:r>
+        <w:t>janesmith</w:t>
+      </w:r>
+      <w:proofErr w:type="spellEnd"/>
+      <w:r>
+        <w:t>, password1</w:t>
+      </w:r>
+    </w:p>
+    <w:p>
+      <w:pPr>
+        <w:spacing w:line="240" w:lineRule="auto"/>
+      </w:pPr>
+      <w:r>
+        <w:t xml:space="preserve">3. </w:t>
+      </w:r>
+      <w:proofErr w:type="spellStart"/>
+      <w:r>
+        <w:t>alicejohnson</w:t>
+      </w:r>
+      <w:proofErr w:type="spellEnd"/>
+      <w:r>
+        <w:t>, password2</w:t>
+      </w:r>
+    </w:p>
+    <w:p>
+      <w:pPr>
+        <w:spacing w:line="240" w:lineRule="auto"/>
+      </w:pPr>
+      <w:r>
+        <w:t xml:space="preserve">4. </w:t>
+      </w:r>
+      <w:proofErr w:type="spellStart"/>
+      <w:r>
+        <w:t>bobbrown</w:t>
+      </w:r>
+      <w:proofErr w:type="spellEnd"/>
+      <w:r>
+        <w:t>, password3</w:t>
+      </w:r>
+    </w:p>
+    <w:p>
+      <w:pPr>
+        <w:spacing w:line="240" w:lineRule="auto"/>
+      </w:pPr>
+      <w:r>
+        <w:t xml:space="preserve">5. </w:t>
+      </w:r>
+      <w:proofErr w:type="spellStart"/>
+      <w:r>
+        <w:t>charliegreen</w:t>
+      </w:r>
+      <w:proofErr w:type="spellEnd"/>
+      <w:r>
+        <w:t>, admin</w:t>
+      </w:r>
+    </w:p>
+    <w:p>
+      <w:pPr>
+        <w:spacing w:line="240" w:lineRule="auto"/>
+        <w:rPr>
+          <w:b/>
+          <w:bCs/>
+        </w:rPr>
+      </w:pPr>
+      <w:r>
+        <w:rPr>
+          <w:b/>
+          <w:bCs/>
+        </w:rPr>
         <w:t>References</w:t>
       </w:r>
     </w:p>
@@ -4115,7 +5251,7 @@
       <w:r>
         <w:t>. (2023, May 12). SQLite Documentation. </w:t>
       </w:r>
-      <w:hyperlink r:id="rId37" w:history="1">
+      <w:hyperlink r:id="rId67" w:history="1">
         <w:r>
           <w:rPr>
             <w:rStyle w:val="Hyperlink"/>
@@ -4643,7 +5779,11 @@
       </w:r>
       <w:proofErr w:type="spellEnd"/>
       <w:r>
-        <w:t xml:space="preserve"> NUMBER NOT NULL CHECK (</w:t>
+        <w:t xml:space="preserve"> NUMBER NOT NULL CHECK </w:t>
+      </w:r>
+      <w:r>
+        <w:lastRenderedPageBreak/>
+        <w:t>(</w:t>
       </w:r>
       <w:proofErr w:type="spellStart"/>
       <w:r>
@@ -4859,11 +5999,7 @@
         <w:t>Write SQL code to add a bunch of records to the database</w:t>
       </w:r>
       <w:r>
-        <w:t xml:space="preserve">. Have at least 100 songs, 10 customers, 20 artists, each artist having multiple songs, each customer having their own banking details, each customer having at least 1-2 subscriptions bought, each having played at </w:t>
-      </w:r>
-      <w:r>
-        <w:lastRenderedPageBreak/>
-        <w:t>least 5 songs recently, and 8 albums, each having at least 10 unique songs, all the appropriate bridging table data should be created, and have at least 5 genres. And connect every single song with a genre, and at least 20 with a second genre</w:t>
+        <w:t>. Have at least 100 songs, 10 customers, 20 artists, each artist having multiple songs, each customer having their own banking details, each customer having at least 1-2 subscriptions bought, each having played at least 5 songs recently, and 8 albums, each having at least 10 unique songs, all the appropriate bridging table data should be created, and have at least 5 genres. And connect every single song with a genre, and at least 20 with a second genre</w:t>
       </w:r>
       <w:r>
         <w:t>”</w:t>
@@ -4886,7 +6022,7 @@
       <w:r>
         <w:t>. Online Tools. </w:t>
       </w:r>
-      <w:hyperlink r:id="rId38" w:history="1">
+      <w:hyperlink r:id="rId68" w:history="1">
         <w:r>
           <w:rPr>
             <w:rStyle w:val="Hyperlink"/>
@@ -4912,7 +6048,7 @@
       <w:r>
         <w:t>. Database.Guide. </w:t>
       </w:r>
-      <w:hyperlink r:id="rId39" w:history="1">
+      <w:hyperlink r:id="rId69" w:history="1">
         <w:r>
           <w:rPr>
             <w:rStyle w:val="Hyperlink"/>
@@ -4927,10 +6063,10 @@
       </w:pPr>
     </w:p>
     <w:sectPr>
-      <w:footerReference w:type="even" r:id="rId40"/>
-      <w:footerReference w:type="default" r:id="rId41"/>
-      <w:headerReference w:type="first" r:id="rId42"/>
-      <w:footerReference w:type="first" r:id="rId43"/>
+      <w:footerReference w:type="even" r:id="rId70"/>
+      <w:footerReference w:type="default" r:id="rId71"/>
+      <w:headerReference w:type="first" r:id="rId72"/>
+      <w:footerReference w:type="first" r:id="rId73"/>
       <w:pgSz w:w="11906" w:h="16838"/>
       <w:pgMar w:top="1440" w:right="1440" w:bottom="1440" w:left="1440" w:header="708" w:footer="708" w:gutter="0"/>
       <w:cols w:space="708"/>
@@ -7236,7 +8372,6 @@
   <w:style w:type="character" w:default="1" w:styleId="DefaultParagraphFont">
     <w:name w:val="Default Paragraph Font"/>
     <w:uiPriority w:val="1"/>
-    <w:semiHidden/>
     <w:unhideWhenUsed/>
   </w:style>
   <w:style w:type="table" w:default="1" w:styleId="TableNormal">
@@ -7639,6 +8774,230 @@
 </w:styles>
 </file>
 
+<file path=word/ink/ink1.xml><?xml version="1.0" encoding="utf-8"?>
+<inkml:ink xmlns:inkml="http://www.w3.org/2003/InkML">
+  <inkml:definitions>
+    <inkml:context xml:id="ctx0">
+      <inkml:inkSource xml:id="inkSrc0">
+        <inkml:traceFormat>
+          <inkml:channel name="X" type="integer" min="-2.14748E9" max="2.14748E9" units="cm"/>
+          <inkml:channel name="Y" type="integer" min="-2.14748E9" max="2.14748E9" units="cm"/>
+          <inkml:channel name="F" type="integer" max="32767" units="dev"/>
+        </inkml:traceFormat>
+        <inkml:channelProperties>
+          <inkml:channelProperty channel="X" name="resolution" value="1000" units="1/cm"/>
+          <inkml:channelProperty channel="Y" name="resolution" value="1000" units="1/cm"/>
+          <inkml:channelProperty channel="F" name="resolution" value="0" units="1/dev"/>
+        </inkml:channelProperties>
+      </inkml:inkSource>
+      <inkml:timestamp xml:id="ts0" timeString="2024-09-01T13:04:10.072"/>
+    </inkml:context>
+    <inkml:brush xml:id="br0">
+      <inkml:brushProperty name="width" value="0.035" units="cm"/>
+      <inkml:brushProperty name="height" value="0.035" units="cm"/>
+      <inkml:brushProperty name="color" value="#E71224"/>
+    </inkml:brush>
+  </inkml:definitions>
+  <inkml:trace contextRef="#ctx0" brushRef="#br0">0 580 24575,'241'0'0,"-233"-1"0,1 0 0,15-3 0,13-2 0,43 0 0,42 0 0,-100 6 0,14 1 0,0-2 0,45-7 0,-58 5 0,1 1 0,0 0 0,28 3 0,72 12 0,-70-6 0,59-1 0,-28 0 0,-42-1 0,12 0 0,60 3 0,125-9 0,-225 1 0,25-5 0,8-1 0,-23 6 0,-18 1 0,0-1 0,-1 0 0,1 0 0,0-1 0,11-2 0,-17 2 0,0 1 0,0 0 0,0-1 0,0 0 0,0 1 0,0-1 0,0 0 0,-1 1 0,1-1 0,0 0 0,0 0 0,-1 1 0,1-1 0,-1 0 0,1 0 0,0 0 0,-1 0 0,0 0 0,1 0 0,-1 0 0,0 0 0,1 0 0,-1 0 0,0 0 0,0 0 0,0 0 0,0 0 0,0-1 0,0 1 0,0-1 0,-1-5 0,0 0 0,-1 0 0,-3-10 0,2 7 0,-3-13 0,-3-7 0,2 0 0,0-1 0,-3-52 0,11 14 0,-2-26 0,1 93 0,0 1 0,0 0 0,0 0 0,0-1 0,0 1 0,-1 0 0,1 0 0,0 0 0,-1-1 0,1 1 0,-1 0 0,1 0 0,-1 0 0,0 0 0,0 0 0,1 0 0,-1 0 0,0 0 0,0 0 0,0 0 0,0 0 0,0 1 0,0-1 0,0 0 0,0 1 0,-1-1 0,-3-1 0,1 2 0,0-1 0,0 0 0,0 1 0,-1 0 0,-5 0 0,7 0 0,0 1 0,-1-1 0,1 0 0,0-1 0,0 1 0,0 0 0,-1-1 0,1 0 0,0 0 0,0 0 0,0 0 0,-4-2 0,6 2 0,0 0 0,0 0 0,0 0 0,0-1 0,0 1 0,1 0 0,-1 0 0,0 0 0,0-3 0,0 3 0,1 0 0,-1 0 0,1-1 0,-1 1 0,1 0 0,-1 0 0,0 0 0,0 0 0,1 0 0,-1 0 0,0 1 0,0-1 0,0 0 0,-2-1 0,-1 0 0,-1 0 0,-1 0 0,1 1 0,0 0 0,0 0 0,0 0 0,-11 0 0,-41 2 0,27 0 0,-9-1 0,-40-6 0,-249-11 0,160 7 0,124 8 0,34 2 0,-1 0 0,1-1 0,-1-1 0,0 1 0,-12-5 0,9 2 0,0 0 0,-1 2 0,1-1 0,-1 2 0,0 0 0,0 1 0,0 0 0,1 1 0,-1 1 0,-15 3 0,-33 2 0,-7 0 0,-146 30 0,191-34 0,6 1 0,1-2 0,-1 0 0,1-1 0,-1-1 0,0 0 0,-28-5 0,46 4 0,1 1 0,-1 0 0,0-1 0,0 1 0,0 0 0,0 0 0,0 0 0,0 0 0,0 0 0,0 0 0,0 0 0,0 0 0,0 0 0,0 0 0,0 1 0,0-1 0,0 0 0,1 1 0,-1-1 0,0 0 0,0 1 0,0-1 0,0 1 0,1 0 0,-1-1 0,0 1 0,0 0 0,1-1 0,-1 1 0,1 0 0,-1 0 0,0-1 0,0 2 0,0 2 0,0 0 0,0 0 0,1 0 0,-1 0 0,1 0 0,0 0 0,0 4 0,2 317 0,-2-318 14,-1 0 0,0 0 0,0 0-1,-1-1 1,0 1 0,0-1 0,-1 1-1,-4 9 1,-6 13-1503,10-22-5337</inkml:trace>
+</inkml:ink>
+</file>
+
+<file path=word/ink/ink2.xml><?xml version="1.0" encoding="utf-8"?>
+<inkml:ink xmlns:inkml="http://www.w3.org/2003/InkML">
+  <inkml:definitions>
+    <inkml:context xml:id="ctx0">
+      <inkml:inkSource xml:id="inkSrc0">
+        <inkml:traceFormat>
+          <inkml:channel name="X" type="integer" min="-2.14748E9" max="2.14748E9" units="cm"/>
+          <inkml:channel name="Y" type="integer" min="-2.14748E9" max="2.14748E9" units="cm"/>
+          <inkml:channel name="F" type="integer" max="32767" units="dev"/>
+        </inkml:traceFormat>
+        <inkml:channelProperties>
+          <inkml:channelProperty channel="X" name="resolution" value="1000" units="1/cm"/>
+          <inkml:channelProperty channel="Y" name="resolution" value="1000" units="1/cm"/>
+          <inkml:channelProperty channel="F" name="resolution" value="0" units="1/dev"/>
+        </inkml:channelProperties>
+      </inkml:inkSource>
+      <inkml:timestamp xml:id="ts0" timeString="2024-09-01T13:08:03.885"/>
+    </inkml:context>
+    <inkml:brush xml:id="br0">
+      <inkml:brushProperty name="width" value="0.035" units="cm"/>
+      <inkml:brushProperty name="height" value="0.035" units="cm"/>
+      <inkml:brushProperty name="color" value="#E71224"/>
+    </inkml:brush>
+  </inkml:definitions>
+  <inkml:trace contextRef="#ctx0" brushRef="#br0">0 12 23040,'386'-12'0</inkml:trace>
+</inkml:ink>
+</file>
+
+<file path=word/ink/ink3.xml><?xml version="1.0" encoding="utf-8"?>
+<inkml:ink xmlns:inkml="http://www.w3.org/2003/InkML">
+  <inkml:definitions>
+    <inkml:context xml:id="ctx0">
+      <inkml:inkSource xml:id="inkSrc0">
+        <inkml:traceFormat>
+          <inkml:channel name="X" type="integer" min="-2.14748E9" max="2.14748E9" units="cm"/>
+          <inkml:channel name="Y" type="integer" min="-2.14748E9" max="2.14748E9" units="cm"/>
+          <inkml:channel name="F" type="integer" max="32767" units="dev"/>
+        </inkml:traceFormat>
+        <inkml:channelProperties>
+          <inkml:channelProperty channel="X" name="resolution" value="1000" units="1/cm"/>
+          <inkml:channelProperty channel="Y" name="resolution" value="1000" units="1/cm"/>
+          <inkml:channelProperty channel="F" name="resolution" value="0" units="1/dev"/>
+        </inkml:channelProperties>
+      </inkml:inkSource>
+      <inkml:timestamp xml:id="ts0" timeString="2024-09-01T13:07:54.144"/>
+    </inkml:context>
+    <inkml:brush xml:id="br0">
+      <inkml:brushProperty name="width" value="0.035" units="cm"/>
+      <inkml:brushProperty name="height" value="0.035" units="cm"/>
+      <inkml:brushProperty name="color" value="#E71224"/>
+    </inkml:brush>
+  </inkml:definitions>
+  <inkml:trace contextRef="#ctx0" brushRef="#br0">362 0 23208,'-362'13'0</inkml:trace>
+</inkml:ink>
+</file>
+
+<file path=word/ink/ink4.xml><?xml version="1.0" encoding="utf-8"?>
+<inkml:ink xmlns:inkml="http://www.w3.org/2003/InkML">
+  <inkml:definitions>
+    <inkml:context xml:id="ctx0">
+      <inkml:inkSource xml:id="inkSrc0">
+        <inkml:traceFormat>
+          <inkml:channel name="X" type="integer" min="-2.14748E9" max="2.14748E9" units="cm"/>
+          <inkml:channel name="Y" type="integer" min="-2.14748E9" max="2.14748E9" units="cm"/>
+          <inkml:channel name="F" type="integer" max="32767" units="dev"/>
+        </inkml:traceFormat>
+        <inkml:channelProperties>
+          <inkml:channelProperty channel="X" name="resolution" value="1000" units="1/cm"/>
+          <inkml:channelProperty channel="Y" name="resolution" value="1000" units="1/cm"/>
+          <inkml:channelProperty channel="F" name="resolution" value="0" units="1/dev"/>
+        </inkml:channelProperties>
+      </inkml:inkSource>
+      <inkml:timestamp xml:id="ts0" timeString="2024-09-01T13:07:49.430"/>
+    </inkml:context>
+    <inkml:brush xml:id="br0">
+      <inkml:brushProperty name="width" value="0.035" units="cm"/>
+      <inkml:brushProperty name="height" value="0.035" units="cm"/>
+      <inkml:brushProperty name="color" value="#E71224"/>
+    </inkml:brush>
+  </inkml:definitions>
+  <inkml:trace contextRef="#ctx0" brushRef="#br0">0 386 23404,'0'-386'0</inkml:trace>
+</inkml:ink>
+</file>
+
+<file path=word/ink/ink5.xml><?xml version="1.0" encoding="utf-8"?>
+<inkml:ink xmlns:inkml="http://www.w3.org/2003/InkML">
+  <inkml:definitions>
+    <inkml:context xml:id="ctx0">
+      <inkml:inkSource xml:id="inkSrc0">
+        <inkml:traceFormat>
+          <inkml:channel name="X" type="integer" min="-2.14748E9" max="2.14748E9" units="cm"/>
+          <inkml:channel name="Y" type="integer" min="-2.14748E9" max="2.14748E9" units="cm"/>
+          <inkml:channel name="F" type="integer" max="32767" units="dev"/>
+        </inkml:traceFormat>
+        <inkml:channelProperties>
+          <inkml:channelProperty channel="X" name="resolution" value="1000" units="1/cm"/>
+          <inkml:channelProperty channel="Y" name="resolution" value="1000" units="1/cm"/>
+          <inkml:channelProperty channel="F" name="resolution" value="0" units="1/dev"/>
+        </inkml:channelProperties>
+      </inkml:inkSource>
+      <inkml:timestamp xml:id="ts0" timeString="2024-09-01T13:07:37.339"/>
+    </inkml:context>
+    <inkml:brush xml:id="br0">
+      <inkml:brushProperty name="width" value="0.035" units="cm"/>
+      <inkml:brushProperty name="height" value="0.035" units="cm"/>
+      <inkml:brushProperty name="color" value="#E71224"/>
+    </inkml:brush>
+  </inkml:definitions>
+  <inkml:trace contextRef="#ctx0" brushRef="#br0">3 1 22666,'0'396'0</inkml:trace>
+</inkml:ink>
+</file>
+
+<file path=word/ink/ink6.xml><?xml version="1.0" encoding="utf-8"?>
+<inkml:ink xmlns:inkml="http://www.w3.org/2003/InkML">
+  <inkml:definitions>
+    <inkml:context xml:id="ctx0">
+      <inkml:inkSource xml:id="inkSrc0">
+        <inkml:traceFormat>
+          <inkml:channel name="X" type="integer" min="-2.14748E9" max="2.14748E9" units="cm"/>
+          <inkml:channel name="Y" type="integer" min="-2.14748E9" max="2.14748E9" units="cm"/>
+          <inkml:channel name="F" type="integer" max="32767" units="dev"/>
+        </inkml:traceFormat>
+        <inkml:channelProperties>
+          <inkml:channelProperty channel="X" name="resolution" value="1000" units="1/cm"/>
+          <inkml:channelProperty channel="Y" name="resolution" value="1000" units="1/cm"/>
+          <inkml:channelProperty channel="F" name="resolution" value="0" units="1/dev"/>
+        </inkml:channelProperties>
+      </inkml:inkSource>
+      <inkml:timestamp xml:id="ts0" timeString="2024-09-01T13:07:28.360"/>
+    </inkml:context>
+    <inkml:brush xml:id="br0">
+      <inkml:brushProperty name="width" value="0.035" units="cm"/>
+      <inkml:brushProperty name="height" value="0.035" units="cm"/>
+      <inkml:brushProperty name="color" value="#E71224"/>
+    </inkml:brush>
+  </inkml:definitions>
+  <inkml:trace contextRef="#ctx0" brushRef="#br0">0 1 24505,'0'440'0,"440"-440"0,-440-440 0,-440 440 0</inkml:trace>
+</inkml:ink>
+</file>
+
+<file path=word/ink/ink7.xml><?xml version="1.0" encoding="utf-8"?>
+<inkml:ink xmlns:inkml="http://www.w3.org/2003/InkML">
+  <inkml:definitions>
+    <inkml:context xml:id="ctx0">
+      <inkml:inkSource xml:id="inkSrc0">
+        <inkml:traceFormat>
+          <inkml:channel name="X" type="integer" min="-2.14748E9" max="2.14748E9" units="cm"/>
+          <inkml:channel name="Y" type="integer" min="-2.14748E9" max="2.14748E9" units="cm"/>
+          <inkml:channel name="F" type="integer" max="32767" units="dev"/>
+        </inkml:traceFormat>
+        <inkml:channelProperties>
+          <inkml:channelProperty channel="X" name="resolution" value="1000" units="1/cm"/>
+          <inkml:channelProperty channel="Y" name="resolution" value="1000" units="1/cm"/>
+          <inkml:channelProperty channel="F" name="resolution" value="0" units="1/dev"/>
+        </inkml:channelProperties>
+      </inkml:inkSource>
+      <inkml:timestamp xml:id="ts0" timeString="2024-09-01T13:11:12.570"/>
+    </inkml:context>
+    <inkml:brush xml:id="br0">
+      <inkml:brushProperty name="width" value="0.035" units="cm"/>
+      <inkml:brushProperty name="height" value="0.035" units="cm"/>
+      <inkml:brushProperty name="color" value="#E71224"/>
+    </inkml:brush>
+  </inkml:definitions>
+  <inkml:trace contextRef="#ctx0" brushRef="#br0">11 441 24575,'13'0'0,"0"2"0,-1-1 0,24 7 0,-5 0 0,86 17 0,77 14 0,-148-32 0,1-2 0,59-2 0,-83-4 0,26 0 0,81-13 0,63-14 0,-25-4 0,-141 26 0,-10 3 0,0 1 0,0 1 0,-1 1 0,20 1 0,31-1 0,-65 0 0,-1 0 0,1 0 0,-1-1 0,1 1 0,-1 0 0,1-1 0,-1 1 0,1-1 0,-1 1 0,0-1 0,1 0 0,-1 0 0,0 0 0,0 0 0,0 0 0,1 0 0,-1 0 0,0 0 0,0 0 0,0 0 0,-1 0 0,1-1 0,0 1 0,0 0 0,-1-1 0,1 1 0,-1-1 0,1 1 0,0-3 0,0-3 0,0-1 0,0 1 0,-1-1 0,-1-13 0,0 7 0,0 3 0,0 0 0,-1 0 0,-5-14 0,5 15 0,-1-1 0,1 1 0,-1-21 0,10-119 0,-6 146 0,3-24 0,-2 23 0,-1-1 0,0 0 0,0 0 0,-1-10 0,0 15 0,0 0 0,0 0 0,-1 1 0,1-1 0,0 0 0,-1 0 0,1 0 0,-1 1 0,1-1 0,-1 0 0,1 0 0,-1 1 0,0-1 0,1 1 0,-1-1 0,0 0 0,0 1 0,1-1 0,-1 1 0,0 0 0,0-1 0,0 1 0,1 0 0,-1-1 0,0 1 0,0 0 0,0 0 0,0 0 0,0 0 0,0 0 0,-1 0 0,-5-1 0,-1 1 0,-13 2 0,13-1 0,-101 11 0,-46 4 0,135-14 0,-38 8 0,41-6 0,-1 0 0,-33 1 0,-623-6 0,654 0 0,-25-4 0,26 2 0,-28-1 0,-41 5 0,87-1 0,-1 1 0,1-1 0,0 0 0,-1 0 0,1 1 0,0-1 0,-1 1 0,1-1 0,0 1 0,0 0 0,0-1 0,-1 1 0,1 0 0,0 0 0,0 0 0,0 0 0,0 0 0,1 0 0,-1 0 0,0 0 0,0 0 0,0 0 0,1 1 0,-1-1 0,1 0 0,-1 0 0,1 1 0,-1-1 0,1 0 0,0 1 0,0-1 0,0 0 0,0 1 0,-1-1 0,2 0 0,-1 1 0,0 1 0,1 6 0,0 0 0,1-1 0,0 1 0,4 11 0,7 19 0,-6-20 0,0 1 0,-2-1 0,0 1 0,-1 0 0,-1 1 0,0 20 0,-4-13-682,-8 50-1,7-67-6143</inkml:trace>
+</inkml:ink>
+</file>
+
+<file path=word/ink/ink8.xml><?xml version="1.0" encoding="utf-8"?>
+<inkml:ink xmlns:inkml="http://www.w3.org/2003/InkML">
+  <inkml:definitions>
+    <inkml:context xml:id="ctx0">
+      <inkml:inkSource xml:id="inkSrc0">
+        <inkml:traceFormat>
+          <inkml:channel name="X" type="integer" min="-2.14748E9" max="2.14748E9" units="cm"/>
+          <inkml:channel name="Y" type="integer" min="-2.14748E9" max="2.14748E9" units="cm"/>
+          <inkml:channel name="F" type="integer" max="32767" units="dev"/>
+        </inkml:traceFormat>
+        <inkml:channelProperties>
+          <inkml:channelProperty channel="X" name="resolution" value="1000" units="1/cm"/>
+          <inkml:channelProperty channel="Y" name="resolution" value="1000" units="1/cm"/>
+          <inkml:channelProperty channel="F" name="resolution" value="0" units="1/dev"/>
+        </inkml:channelProperties>
+      </inkml:inkSource>
+      <inkml:timestamp xml:id="ts0" timeString="2024-09-01T13:15:04.627"/>
+    </inkml:context>
+    <inkml:brush xml:id="br0">
+      <inkml:brushProperty name="width" value="0.035" units="cm"/>
+      <inkml:brushProperty name="height" value="0.035" units="cm"/>
+      <inkml:brushProperty name="color" value="#E71224"/>
+    </inkml:brush>
+  </inkml:definitions>
+  <inkml:trace contextRef="#ctx0" brushRef="#br0">36 291 24575,'0'0'0,"1"1"0,-1-1 0,0 1 0,0-1 0,1 1 0,-1-1 0,0 1 0,1-1 0,-1 1 0,1-1 0,-1 1 0,0-1 0,1 0 0,-1 1 0,1-1 0,-1 0 0,1 1 0,-1-1 0,1 0 0,-1 0 0,1 1 0,-1-1 0,1 0 0,-1 0 0,1 0 0,0 0 0,0 0 0,19 2 0,-18-2 0,132 12 0,-105-10 0,0-1 0,34-3 0,-61 2 0,0-1 0,0 0 0,0 1 0,0-1 0,0 0 0,0 0 0,-1 0 0,1 0 0,0-1 0,-1 1 0,1 0 0,-1-1 0,1 1 0,-1-1 0,0 1 0,0-1 0,1 0 0,-1 1 0,0-1 0,0 0 0,-1 0 0,2-3 0,1-2 0,-1-1 0,0 1 0,0-1 0,1-12 0,-1-103 0,-3 66 0,1 55 0,0 0 0,0 0 0,0 0 0,0 0 0,0 0 0,-1 0 0,1 0 0,-1 0 0,1 0 0,-1 0 0,0 1 0,1-1 0,-1 0 0,0 0 0,0 1 0,-1-1 0,1 0 0,0 1 0,0-1 0,-1 1 0,1 0 0,-1-1 0,1 1 0,-1 0 0,0 0 0,1 0 0,-1 0 0,0 0 0,0 0 0,0 1 0,1-1 0,-1 1 0,0-1 0,0 1 0,0 0 0,0-1 0,0 1 0,-3 0 0,-159 0 0,74 1 0,73-1 0,9-1 0,0 1 0,0 0 0,-10 2 0,18-2 0,-1 1 0,0-1 0,1 0 0,-1 1 0,0-1 0,1 0 0,-1 1 0,1-1 0,-1 1 0,1-1 0,-1 1 0,1 0 0,-1-1 0,1 1 0,-1-1 0,1 1 0,0 0 0,-1-1 0,1 1 0,0 0 0,0-1 0,-1 1 0,1 0 0,0 0 0,0-1 0,0 1 0,0 0 0,0-1 0,0 1 0,0 0 0,0 0 0,0-1 0,1 2 0,6 30 0,-5-23 0,6 31 0,2 68 0,-5-47 0,-2-18-1365,-3-33-5461</inkml:trace>
+</inkml:ink>
+</file>
+
 <file path=word/theme/theme1.xml><?xml version="1.0" encoding="utf-8"?>
 <a:theme xmlns:a="http://schemas.openxmlformats.org/drawingml/2006/main" name="Office Theme">
   <a:themeElements>

</xml_diff>